<commit_message>
Updated experiment with GPS commentary
</commit_message>
<xml_diff>
--- a/LightSpeedPaper.docx
+++ b/LightSpeedPaper.docx
@@ -45,15 +45,7 @@
         <w:t>Some challenges to the Theory of Special Relativity are made.</w:t>
       </w:r>
       <w:r>
-        <w:t xml:space="preserve">  </w:t>
-      </w:r>
-      <w:proofErr w:type="gramStart"/>
-      <w:r>
-        <w:t>Space</w:t>
-      </w:r>
-      <w:proofErr w:type="gramEnd"/>
-      <w:r>
-        <w:t xml:space="preserve">(Ether/Aether?) </w:t>
+        <w:t xml:space="preserve">  Space(Ether/Aether?) </w:t>
       </w:r>
       <w:r>
         <w:rPr>
@@ -1306,15 +1298,7 @@
         <w:t>X</w:t>
       </w:r>
       <w:r>
-        <w:t xml:space="preserve"> </w:t>
-      </w:r>
-      <w:proofErr w:type="gramStart"/>
-      <w:r>
-        <w:t>rotated</w:t>
-      </w:r>
-      <w:proofErr w:type="gramEnd"/>
-      <w:r>
-        <w:t xml:space="preserve"> around </w:t>
+        <w:t xml:space="preserve"> rotated around </w:t>
       </w:r>
       <w:r>
         <w:rPr>
@@ -2720,13 +2704,7 @@
                             <w:rPr>
                               <w:rFonts w:ascii="Cambria Math" w:hAnsi="Cambria Math"/>
                             </w:rPr>
-                            <m:t>T</m:t>
-                          </m:r>
-                          <m:r>
-                            <w:rPr>
-                              <w:rFonts w:ascii="Cambria Math" w:hAnsi="Cambria Math"/>
-                            </w:rPr>
-                            <m:t>+</m:t>
+                            <m:t>T+</m:t>
                           </m:r>
                           <m:sSub>
                             <m:sSubPr>
@@ -6923,13 +6901,7 @@
                 <w:rPr>
                   <w:rFonts w:ascii="Cambria Math" w:hAnsi="Cambria Math"/>
                 </w:rPr>
-                <m:t>θ</m:t>
-              </m:r>
-              <m:r>
-                <w:rPr>
-                  <w:rFonts w:ascii="Cambria Math" w:hAnsi="Cambria Math"/>
-                </w:rPr>
-                <m:t>_o</m:t>
+                <m:t>θ_o</m:t>
               </m:r>
             </m:e>
           </m:func>
@@ -6974,13 +6946,7 @@
                     <w:rPr>
                       <w:rFonts w:ascii="Cambria Math" w:hAnsi="Cambria Math"/>
                     </w:rPr>
-                    <m:t>θ</m:t>
-                  </m:r>
-                  <m:r>
-                    <w:rPr>
-                      <w:rFonts w:ascii="Cambria Math" w:hAnsi="Cambria Math"/>
-                    </w:rPr>
-                    <m:t>_s</m:t>
+                    <m:t>θ_s</m:t>
                   </m:r>
                 </m:e>
               </m:func>
@@ -7022,13 +6988,7 @@
                 <w:rPr>
                   <w:rFonts w:ascii="Cambria Math" w:hAnsi="Cambria Math"/>
                 </w:rPr>
-                <m:t>1-</m:t>
-              </m:r>
-              <m:r>
-                <w:rPr>
-                  <w:rFonts w:ascii="Cambria Math" w:hAnsi="Cambria Math"/>
-                </w:rPr>
-                <m:t xml:space="preserve"> </m:t>
+                <m:t xml:space="preserve">1- </m:t>
               </m:r>
               <m:f>
                 <m:fPr>
@@ -7087,13 +7047,7 @@
                     <w:rPr>
                       <w:rFonts w:ascii="Cambria Math" w:hAnsi="Cambria Math"/>
                     </w:rPr>
-                    <m:t>θ</m:t>
-                  </m:r>
-                  <m:r>
-                    <w:rPr>
-                      <w:rFonts w:ascii="Cambria Math" w:hAnsi="Cambria Math"/>
-                    </w:rPr>
-                    <m:t>_s</m:t>
+                    <m:t>θ_s</m:t>
                   </m:r>
                 </m:e>
               </m:func>
@@ -7534,25 +7488,7 @@
                         <w:rPr>
                           <w:rFonts w:ascii="Cambria Math" w:hAnsi="Cambria Math"/>
                         </w:rPr>
-                        <m:t>|</m:t>
-                      </m:r>
-                      <m:r>
-                        <w:rPr>
-                          <w:rFonts w:ascii="Cambria Math" w:hAnsi="Cambria Math"/>
-                        </w:rPr>
-                        <m:t>V</m:t>
-                      </m:r>
-                      <m:r>
-                        <w:rPr>
-                          <w:rFonts w:ascii="Cambria Math" w:hAnsi="Cambria Math"/>
-                        </w:rPr>
-                        <m:t>|</m:t>
-                      </m:r>
-                      <m:r>
-                        <w:rPr>
-                          <w:rFonts w:ascii="Cambria Math" w:hAnsi="Cambria Math"/>
-                        </w:rPr>
-                        <m:t xml:space="preserve"> </m:t>
+                        <m:t xml:space="preserve">|V| </m:t>
                       </m:r>
                     </m:num>
                     <m:den>
@@ -7570,13 +7506,7 @@
                     <w:rPr>
                       <w:rFonts w:ascii="Cambria Math" w:hAnsi="Cambria Math"/>
                     </w:rPr>
-                    <m:t xml:space="preserve"> { 1+ cosvdot </m:t>
-                  </m:r>
-                  <m:r>
-                    <w:rPr>
-                      <w:rFonts w:ascii="Cambria Math" w:hAnsi="Cambria Math"/>
-                    </w:rPr>
-                    <m:t xml:space="preserve"> </m:t>
+                    <m:t xml:space="preserve"> { 1+ cosvdot  </m:t>
                   </m:r>
                   <m:f>
                     <m:fPr>
@@ -7704,14 +7634,12 @@
       <w:r>
         <w:t xml:space="preserve">The above formula generally works for the 3D case, but because </w:t>
       </w:r>
-      <w:proofErr w:type="spellStart"/>
       <w:r>
         <w:rPr>
           <w:rFonts w:asciiTheme="minorHAnsi" w:hAnsiTheme="minorHAnsi" w:cstheme="minorHAnsi"/>
         </w:rPr>
         <w:t>arccos</w:t>
       </w:r>
-      <w:proofErr w:type="spellEnd"/>
       <w:r>
         <w:t xml:space="preserve"> aka </w:t>
       </w:r>
@@ -7887,15 +7815,7 @@
         <w:t xml:space="preserve"> units the sign of the result flips</w:t>
       </w:r>
       <w:r>
-        <w:t xml:space="preserve">; this is the absolute value of the floor of </w:t>
-      </w:r>
-      <w:proofErr w:type="spellStart"/>
-      <w:r>
-        <w:t>dA</w:t>
-      </w:r>
-      <w:proofErr w:type="spellEnd"/>
-      <w:r>
-        <w:t xml:space="preserve"> divided by </w:t>
+        <w:t xml:space="preserve">; this is the absolute value of the floor of dA divided by </w:t>
       </w:r>
       <m:oMath>
         <m:r>
@@ -8019,31 +7939,7 @@
                     <w:rPr>
                       <w:rFonts w:ascii="Cambria Math" w:hAnsi="Cambria Math"/>
                     </w:rPr>
-                    <m:t>1</m:t>
-                  </m:r>
-                  <m:r>
-                    <w:rPr>
-                      <w:rFonts w:ascii="Cambria Math" w:hAnsi="Cambria Math"/>
-                    </w:rPr>
-                    <m:t>,  &amp;</m:t>
-                  </m:r>
-                  <m:r>
-                    <w:rPr>
-                      <w:rFonts w:ascii="Cambria Math" w:hAnsi="Cambria Math"/>
-                    </w:rPr>
-                    <m:t>x</m:t>
-                  </m:r>
-                  <m:r>
-                    <w:rPr>
-                      <w:rFonts w:ascii="Cambria Math" w:hAnsi="Cambria Math"/>
-                    </w:rPr>
-                    <m:t>=</m:t>
-                  </m:r>
-                  <m:r>
-                    <w:rPr>
-                      <w:rFonts w:ascii="Cambria Math" w:hAnsi="Cambria Math"/>
-                    </w:rPr>
-                    <m:t>0</m:t>
+                    <m:t>1,  &amp;x=0</m:t>
                   </m:r>
                 </m:e>
                 <m:e>
@@ -8051,25 +7947,7 @@
                     <w:rPr>
                       <w:rFonts w:ascii="Cambria Math" w:hAnsi="Cambria Math"/>
                     </w:rPr>
-                    <m:t>-1</m:t>
-                  </m:r>
-                  <m:r>
-                    <w:rPr>
-                      <w:rFonts w:ascii="Cambria Math" w:hAnsi="Cambria Math"/>
-                    </w:rPr>
-                    <m:t>,  &amp;</m:t>
-                  </m:r>
-                  <m:r>
-                    <w:rPr>
-                      <w:rFonts w:ascii="Cambria Math" w:hAnsi="Cambria Math"/>
-                    </w:rPr>
-                    <m:t>x</m:t>
-                  </m:r>
-                  <m:r>
-                    <w:rPr>
-                      <w:rFonts w:ascii="Cambria Math" w:hAnsi="Cambria Math"/>
-                    </w:rPr>
-                    <m:t>=1</m:t>
+                    <m:t>-1,  &amp;x=1</m:t>
                   </m:r>
                 </m:e>
               </m:eqArr>
@@ -10598,16 +10476,7 @@
                         <w:rPr>
                           <w:rFonts w:ascii="Cambria Math" w:hAnsi="Cambria Math"/>
                         </w:rPr>
-                        <m:t>(</m:t>
-                      </m:r>
-                      <m:r>
-                        <m:rPr>
-                          <m:sty m:val="bi"/>
-                        </m:rPr>
-                        <w:rPr>
-                          <w:rFonts w:ascii="Cambria Math" w:hAnsi="Cambria Math"/>
-                        </w:rPr>
-                        <m:t>C</m:t>
+                        <m:t>(C</m:t>
                       </m:r>
                       <m:r>
                         <m:rPr>
@@ -10659,16 +10528,7 @@
                         <w:rPr>
                           <w:rFonts w:ascii="Cambria Math" w:hAnsi="Cambria Math"/>
                         </w:rPr>
-                        <m:t>)</m:t>
-                      </m:r>
-                      <m:r>
-                        <m:rPr>
-                          <m:sty m:val="bi"/>
-                        </m:rPr>
-                        <w:rPr>
-                          <w:rFonts w:ascii="Cambria Math" w:hAnsi="Cambria Math"/>
-                        </w:rPr>
-                        <m:t>C</m:t>
+                        <m:t>)C</m:t>
                       </m:r>
                     </m:e>
                     <m:sub>
@@ -10692,16 +10552,7 @@
                     <w:rPr>
                       <w:rFonts w:ascii="Cambria Math" w:hAnsi="Cambria Math"/>
                     </w:rPr>
-                    <m:t>(</m:t>
-                  </m:r>
-                  <m:r>
-                    <m:rPr>
-                      <m:sty m:val="bi"/>
-                    </m:rPr>
-                    <w:rPr>
-                      <w:rFonts w:ascii="Cambria Math" w:hAnsi="Cambria Math"/>
-                    </w:rPr>
-                    <m:t>C</m:t>
+                    <m:t>(C</m:t>
                   </m:r>
                   <m:r>
                     <m:rPr>
@@ -10753,16 +10604,7 @@
                     <w:rPr>
                       <w:rFonts w:ascii="Cambria Math" w:hAnsi="Cambria Math"/>
                     </w:rPr>
-                    <m:t>)(</m:t>
-                  </m:r>
-                  <m:r>
-                    <m:rPr>
-                      <m:sty m:val="bi"/>
-                    </m:rPr>
-                    <w:rPr>
-                      <w:rFonts w:ascii="Cambria Math" w:hAnsi="Cambria Math"/>
-                    </w:rPr>
-                    <m:t>C</m:t>
+                    <m:t>)(C</m:t>
                   </m:r>
                   <m:r>
                     <m:rPr>
@@ -10937,16 +10779,7 @@
                     <w:rPr>
                       <w:rFonts w:ascii="Cambria Math" w:hAnsi="Cambria Math"/>
                     </w:rPr>
-                    <m:t>(</m:t>
-                  </m:r>
-                  <m:r>
-                    <m:rPr>
-                      <m:sty m:val="bi"/>
-                    </m:rPr>
-                    <w:rPr>
-                      <w:rFonts w:ascii="Cambria Math" w:hAnsi="Cambria Math"/>
-                    </w:rPr>
-                    <m:t>C</m:t>
+                    <m:t>(C</m:t>
                   </m:r>
                   <m:r>
                     <m:rPr>
@@ -10998,16 +10831,7 @@
                     <w:rPr>
                       <w:rFonts w:ascii="Cambria Math" w:hAnsi="Cambria Math"/>
                     </w:rPr>
-                    <m:t>)(</m:t>
-                  </m:r>
-                  <m:r>
-                    <m:rPr>
-                      <m:sty m:val="bi"/>
-                    </m:rPr>
-                    <w:rPr>
-                      <w:rFonts w:ascii="Cambria Math" w:hAnsi="Cambria Math"/>
-                    </w:rPr>
-                    <m:t>C</m:t>
+                    <m:t>)(C</m:t>
                   </m:r>
                   <m:r>
                     <m:rPr>
@@ -11180,13 +11004,7 @@
                     <w:rPr>
                       <w:rFonts w:ascii="Cambria Math" w:hAnsi="Cambria Math"/>
                     </w:rPr>
-                    <m:t>2</m:t>
-                  </m:r>
-                  <m:r>
-                    <w:rPr>
-                      <w:rFonts w:ascii="Cambria Math" w:hAnsi="Cambria Math"/>
-                    </w:rPr>
-                    <m:t>C</m:t>
+                    <m:t>2C</m:t>
                   </m:r>
                   <m:sSub>
                     <m:sSubPr>
@@ -11497,15 +11315,7 @@
     </w:p>
     <w:p>
       <w:r>
-        <w:t xml:space="preserve">The </w:t>
-      </w:r>
-      <w:proofErr w:type="gramStart"/>
-      <w:r>
-        <w:t>best case</w:t>
-      </w:r>
-      <w:proofErr w:type="gramEnd"/>
-      <w:r>
-        <w:t xml:space="preserve"> time is</w:t>
+        <w:t>The best case time is</w:t>
       </w:r>
       <w:r>
         <w:t>:</w:t>
@@ -11516,6 +11326,9 @@
     </w:p>
     <w:p>
       <w:r>
+        <w:rPr>
+          <w:noProof/>
+        </w:rPr>
         <w:lastRenderedPageBreak/>
         <w:drawing>
           <wp:inline distT="0" distB="0" distL="0" distR="0" wp14:anchorId="74E5D67F" wp14:editId="3062B302">
@@ -13132,13 +12945,8 @@
       <w:r>
         <w:t xml:space="preserve">This contraction happens when normalizing the </w:t>
       </w:r>
-      <w:proofErr w:type="gramStart"/>
-      <w:r>
-        <w:t>time</w:t>
-      </w:r>
-      <w:proofErr w:type="gramEnd"/>
-      <w:r>
-        <w:t xml:space="preserve"> it takes for </w:t>
+      <w:r>
+        <w:t xml:space="preserve">time it takes for </w:t>
       </w:r>
       <w:r>
         <w:t>worst</w:t>
@@ -13372,19 +13180,7 @@
                     <w:rPr>
                       <w:rFonts w:ascii="Cambria Math" w:hAnsi="Cambria Math"/>
                     </w:rPr>
-                    <m:t>(C</m:t>
-                  </m:r>
-                  <m:r>
-                    <w:rPr>
-                      <w:rFonts w:ascii="Cambria Math" w:hAnsi="Cambria Math"/>
-                    </w:rPr>
-                    <m:t>+</m:t>
-                  </m:r>
-                  <m:r>
-                    <w:rPr>
-                      <w:rFonts w:ascii="Cambria Math" w:hAnsi="Cambria Math"/>
-                    </w:rPr>
-                    <m:t>V)</m:t>
+                    <m:t>(C+V)</m:t>
                   </m:r>
                   <m:ctrlPr>
                     <w:rPr>
@@ -13819,13 +13615,7 @@
                 <w:rPr>
                   <w:rFonts w:ascii="Cambria Math" w:hAnsi="Cambria Math"/>
                 </w:rPr>
-                <m:t>2</m:t>
-              </m:r>
-              <m:r>
-                <w:rPr>
-                  <w:rFonts w:ascii="Cambria Math" w:hAnsi="Cambria Math"/>
-                </w:rPr>
-                <m:t>C</m:t>
+                <m:t>2C</m:t>
               </m:r>
               <m:ctrlPr>
                 <w:rPr>
@@ -14151,13 +13941,8 @@
         <w:ind w:left="-5" w:right="2"/>
       </w:pPr>
       <w:r>
-        <w:t xml:space="preserve">And the reciprocal, which scales the clock so 1 tick happens per light-tick </w:t>
-      </w:r>
-      <w:proofErr w:type="gramStart"/>
-      <w:r>
-        <w:t>is</w:t>
-      </w:r>
-      <w:proofErr w:type="gramEnd"/>
+        <w:t>And the reciprocal, which scales the clock so 1 tick happens per light-tick is</w:t>
+      </w:r>
     </w:p>
     <w:p>
       <w:pPr>
@@ -14425,13 +14210,8 @@
         <w:ind w:left="-5" w:right="821"/>
       </w:pPr>
       <w:r>
-        <w:t xml:space="preserve">Alternatively, it is possible to compute the time it takes for a photon clock mounted laterally to tick... and the result is the same as above. the time it takes for light to travel along the lateral path of C light-seconds </w:t>
-      </w:r>
-      <w:proofErr w:type="gramStart"/>
-      <w:r>
-        <w:t>is</w:t>
-      </w:r>
-      <w:proofErr w:type="gramEnd"/>
+        <w:t>Alternatively, it is possible to compute the time it takes for a photon clock mounted laterally to tick... and the result is the same as above. the time it takes for light to travel along the lateral path of C light-seconds is</w:t>
+      </w:r>
     </w:p>
     <w:p>
       <w:pPr>
@@ -14574,13 +14354,8 @@
         <w:ind w:left="-5" w:right="2"/>
       </w:pPr>
       <w:r>
-        <w:t xml:space="preserve">And, again, the reciprocal, which scales the clock so 1 tick happens per light-tick </w:t>
-      </w:r>
-      <w:proofErr w:type="gramStart"/>
-      <w:r>
-        <w:t>is</w:t>
-      </w:r>
-      <w:proofErr w:type="gramEnd"/>
+        <w:t>And, again, the reciprocal, which scales the clock so 1 tick happens per light-tick is</w:t>
+      </w:r>
     </w:p>
     <w:p>
       <w:pPr>
@@ -17996,13 +17771,7 @@
             <w:rPr>
               <w:rFonts w:ascii="Cambria Math" w:hAnsi="Cambria Math"/>
             </w:rPr>
-            <m:t>X'''</m:t>
-          </m:r>
-          <m:r>
-            <w:rPr>
-              <w:rFonts w:ascii="Cambria Math" w:hAnsi="Cambria Math"/>
-            </w:rPr>
-            <m:t>=</m:t>
+            <m:t>X'''=</m:t>
           </m:r>
           <m:acc>
             <m:accPr>
@@ -19870,18 +19639,10 @@
         <w:t>A</w:t>
       </w:r>
       <w:r>
-        <w:t xml:space="preserve">fter 1 second, each </w:t>
-      </w:r>
-      <w:proofErr w:type="gramStart"/>
-      <w:r>
-        <w:t>ship</w:t>
-      </w:r>
-      <w:r>
-        <w:t>s</w:t>
-      </w:r>
-      <w:proofErr w:type="gramEnd"/>
-      <w:r>
-        <w:t xml:space="preserve"> clock</w:t>
+        <w:t>fter 1 second, each ship</w:t>
+      </w:r>
+      <w:r>
+        <w:t>s clock</w:t>
       </w:r>
       <w:r>
         <w:t xml:space="preserve"> is 10*(1-</w:t>
@@ -19970,15 +19731,7 @@
         <w:t>5</w:t>
       </w:r>
       <w:r>
-        <w:t>^</w:t>
-      </w:r>
-      <w:proofErr w:type="gramStart"/>
-      <w:r>
-        <w:t>8 !</w:t>
-      </w:r>
-      <w:proofErr w:type="gramEnd"/>
-      <w:r>
-        <w:t>= 0.</w:t>
+        <w:t>^8 != 0.</w:t>
       </w:r>
       <w:r>
         <w:t>4</w:t>
@@ -20396,18 +20149,10 @@
               <w:ind w:left="0" w:right="2" w:firstLine="0"/>
             </w:pPr>
             <w:r>
-              <w:t xml:space="preserve">Actual time </w:t>
-            </w:r>
-            <w:proofErr w:type="gramStart"/>
-            <w:r>
-              <w:t>contraction</w:t>
+              <w:t>Actual time contraction</w:t>
             </w:r>
             <w:r>
-              <w:t>;</w:t>
-            </w:r>
-            <w:proofErr w:type="gramEnd"/>
-            <w:r>
-              <w:t xml:space="preserve"> how much time each clock loses</w:t>
+              <w:t>; how much time each clock loses</w:t>
             </w:r>
           </w:p>
         </w:tc>
@@ -20598,15 +20343,7 @@
         <w:t>sees 2 as 1</w:t>
       </w:r>
       <w:r>
-        <w:t xml:space="preserve"> second + 10(0.995-0.</w:t>
-      </w:r>
-      <w:proofErr w:type="gramStart"/>
-      <w:r>
-        <w:t>978)=</w:t>
-      </w:r>
-      <w:proofErr w:type="gramEnd"/>
-      <w:r>
-        <w:t>0.15 seconds ... so 1 sees 2 lagged by</w:t>
+        <w:t xml:space="preserve"> second + 10(0.995-0.978)=0.15 seconds ... so 1 sees 2 lagged by</w:t>
       </w:r>
       <w:r>
         <w:t xml:space="preserve"> </w:t>
@@ -20641,21 +20378,10 @@
         <w:rPr>
           <w:iCs/>
         </w:rPr>
-        <w:t>7 sees 8 as 1 second + 10(0.714-0.</w:t>
-      </w:r>
-      <w:proofErr w:type="gramStart"/>
-      <w:r>
-        <w:rPr>
-          <w:iCs/>
-        </w:rPr>
-        <w:t>600</w:t>
-      </w:r>
-      <w:r>
-        <w:t>)=</w:t>
-      </w:r>
-      <w:proofErr w:type="gramEnd"/>
-      <w:r>
-        <w:t xml:space="preserve">1.14 seconds ... so 7 to 8 sees </w:t>
+        <w:t>7 sees 8 as 1 second + 10(0.714-0.600</w:t>
+      </w:r>
+      <w:r>
+        <w:t xml:space="preserve">)=1.14 seconds ... so 7 to 8 sees </w:t>
       </w:r>
       <w:r>
         <w:t>8’s</w:t>
@@ -20729,13 +20455,8 @@
         <w:spacing w:after="100" w:afterAutospacing="1" w:line="329" w:lineRule="auto"/>
         <w:ind w:right="2" w:hanging="315"/>
       </w:pPr>
-      <w:proofErr w:type="gramStart"/>
-      <w:r>
-        <w:t>In order for</w:t>
-      </w:r>
-      <w:proofErr w:type="gramEnd"/>
-      <w:r>
-        <w:t xml:space="preserve"> all clocks to behave the same in all frames, acceleration due to a specific force is no longer </w:t>
+      <w:r>
+        <w:t xml:space="preserve">In order for all clocks to behave the same in all frames, acceleration due to a specific force is no longer </w:t>
       </w:r>
       <w:r>
         <w:t>constant</w:t>
@@ -21005,15 +20726,7 @@
       </w:r>
       <w:r>
         <w:lastRenderedPageBreak/>
-        <w:t xml:space="preserve">mean the force was </w:t>
-      </w:r>
-      <w:proofErr w:type="gramStart"/>
-      <w:r>
-        <w:t>actually changed</w:t>
-      </w:r>
-      <w:proofErr w:type="gramEnd"/>
-      <w:r>
-        <w:t xml:space="preserve">, rather than just results in a different momentum).  </w:t>
+        <w:t xml:space="preserve">mean the force was actually changed, rather than just results in a different momentum).  </w:t>
       </w:r>
     </w:p>
     <w:p>
@@ -21026,15 +20739,7 @@
         <w:ind w:right="2" w:hanging="315"/>
       </w:pPr>
       <w:r>
-        <w:t xml:space="preserve">The one-way velocity of light is not </w:t>
-      </w:r>
-      <w:proofErr w:type="gramStart"/>
-      <w:r>
-        <w:t>a constant</w:t>
-      </w:r>
-      <w:proofErr w:type="gramEnd"/>
-      <w:r>
-        <w:t>, and adding the velocity of the two direction</w:t>
+        <w:t>The one-way velocity of light is not a constant, and adding the velocity of the two direction</w:t>
       </w:r>
       <w:r>
         <w:t>s</w:t>
@@ -21166,15 +20871,7 @@
         <w:t>’</w:t>
       </w:r>
       <w:r>
-        <w:t xml:space="preserve"> it is travelling at 1c. It travels 1 light second in what feels like 1 second in the frame. If the ship emitted a signal every second, a pulse would be seen by external observers every 1 light second, but there would be more than 1 second between pulses (ignoring light propagation time). At 0.861 the ship would emit a pulse every 2 light seconds every second... a ship would feel like it was going many times the speed of light before it reached the speed of light. (this could probably be expanded). (This idea has been criticized as not making any sense since nothing can go faster than the speed of light - but it's </w:t>
-      </w:r>
-      <w:proofErr w:type="gramStart"/>
-      <w:r>
-        <w:t>really not</w:t>
-      </w:r>
-      <w:proofErr w:type="gramEnd"/>
-      <w:r>
-        <w:t xml:space="preserve"> it just 'feels like' it's going faster than the speed of light.)</w:t>
+        <w:t xml:space="preserve"> it is travelling at 1c. It travels 1 light second in what feels like 1 second in the frame. If the ship emitted a signal every second, a pulse would be seen by external observers every 1 light second, but there would be more than 1 second between pulses (ignoring light propagation time). At 0.861 the ship would emit a pulse every 2 light seconds every second... a ship would feel like it was going many times the speed of light before it reached the speed of light. (this could probably be expanded). (This idea has been criticized as not making any sense since nothing can go faster than the speed of light - but it's really not it just 'feels like' it's going faster than the speed of light.)</w:t>
       </w:r>
     </w:p>
     <w:p>
@@ -21217,15 +20914,7 @@
         <w:ind w:right="2" w:hanging="315"/>
       </w:pPr>
       <w:r>
-        <w:t xml:space="preserve">As mentioned before, light aberration place on transmission too - this is somewhat like a transfer of inertia to the emitted light. If this aberration did not take place, then a laser light shining across a craft moving at some speed would drift down the wall when not under acceleration, but at increased speeds; this doesn't happen. That means the light from the laser when it leaves the last bit of the lens medium and enters free space, will have been aberrated by some angle such that it will cross the craft at exactly 90 degrees; similarly if there is a reflective surface like a mirror, the mirror will aberrate the light it receives, and appear to have received the light from directly across, instead of an angle lagged behind, and on reflection, will aberrate the light further forward. This is part of the reason that interferometers like LIGO or Michelson-Morley experiment don't detect any drag on the light. The other part that plays a part is length contraction. Between the two effects, the time light travels between splitters, and mirrors is </w:t>
-      </w:r>
-      <w:proofErr w:type="gramStart"/>
-      <w:r>
-        <w:t>exactly the same</w:t>
-      </w:r>
-      <w:proofErr w:type="gramEnd"/>
-      <w:r>
-        <w:t xml:space="preserve"> in any direction; but depending on the direction of the device may take a longer or shorter time, but the time along each path the light takes will still be the same, and the light will come back in phase with itself and interfere as expected.</w:t>
+        <w:t>As mentioned before, light aberration place on transmission too - this is somewhat like a transfer of inertia to the emitted light. If this aberration did not take place, then a laser light shining across a craft moving at some speed would drift down the wall when not under acceleration, but at increased speeds; this doesn't happen. That means the light from the laser when it leaves the last bit of the lens medium and enters free space, will have been aberrated by some angle such that it will cross the craft at exactly 90 degrees; similarly if there is a reflective surface like a mirror, the mirror will aberrate the light it receives, and appear to have received the light from directly across, instead of an angle lagged behind, and on reflection, will aberrate the light further forward. This is part of the reason that interferometers like LIGO or Michelson-Morley experiment don't detect any drag on the light. The other part that plays a part is length contraction. Between the two effects, the time light travels between splitters, and mirrors is exactly the same in any direction; but depending on the direction of the device may take a longer or shorter time, but the time along each path the light takes will still be the same, and the light will come back in phase with itself and interfere as expected.</w:t>
       </w:r>
     </w:p>
     <w:p>
@@ -21383,7 +21072,22 @@
         <w:ind w:left="-5" w:right="2"/>
       </w:pPr>
       <w:r>
-        <w:t>Arms are formed from the center detector and each emitter; the angle between the arms should be 180 degrees to catch worst case. If one arm is 90 degrees to the other, then there will aways just be an average on one; and the maximum difference will not be found.</w:t>
+        <w:t>Arms are formed from the center detector and each emitter; the angle between the arms should be 180 degrees to catch worst case. If one arm is 90 degrees to the other, then there will a</w:t>
+      </w:r>
+      <w:r>
+        <w:t>l</w:t>
+      </w:r>
+      <w:r>
+        <w:t>ways just be an average on one; and the maximum difference will not be found.</w:t>
+      </w:r>
+    </w:p>
+    <w:p>
+      <w:pPr>
+        <w:spacing w:after="347"/>
+        <w:ind w:left="-5" w:right="2"/>
+      </w:pPr>
+      <w:r>
+        <w:t>The emitters should be 10,000ft away from the central detector, which makes the total length 20,000ft or about 4 miles.</w:t>
       </w:r>
     </w:p>
     <w:p>
@@ -21392,6 +21096,7 @@
         <w:ind w:left="-5"/>
       </w:pPr>
       <w:r>
+        <w:lastRenderedPageBreak/>
         <w:t>Notes on clocks</w:t>
       </w:r>
     </w:p>
@@ -21400,11 +21105,7 @@
         <w:ind w:left="-5" w:right="2"/>
       </w:pPr>
       <w:r>
-        <w:t xml:space="preserve">Relativistic time dilation effects don't matter once the device is placed, and the clock in the central detector is used to record the time the remote clocks are seen; the clocks in the pulse generators are used to generate stable span between leading edges of the pulse they emit. The modulation might be something like a </w:t>
-      </w:r>
-      <w:r>
-        <w:lastRenderedPageBreak/>
-        <w:t>moving mirror, or a wheel with a notch; rather than having to warm up a laser diode or some other emission source.</w:t>
+        <w:t>Relativistic time dilation effects don't matter once the device is placed, and the clock in the central detector is used to record the time the remote clocks are seen; the clocks in the pulse generators are used to generate stable span between leading edges of the pulse they emit. The modulation might be something like a moving mirror, or a wheel with a notch; rather than having to warm up a laser diode or some other emission source.</w:t>
       </w:r>
     </w:p>
     <w:p>
@@ -21468,13 +21169,11 @@
       <w:r>
         <w:t xml:space="preserve"> is a velocity. In the direction of the velocity, those are the speeds that apply, laterally, it's just C. </w:t>
       </w:r>
-      <w:proofErr w:type="gramStart"/>
-      <w:r>
-        <w:t>But,</w:t>
-      </w:r>
-      <w:proofErr w:type="gramEnd"/>
-      <w:r>
-        <w:t xml:space="preserve"> the distance in</w:t>
+      <w:r>
+        <w:t>T</w:t>
+      </w:r>
+      <w:r>
+        <w:t>he distance in</w:t>
       </w:r>
       <w:r>
         <w:rPr>
@@ -21482,13 +21181,15 @@
         </w:rPr>
         <w:pict w14:anchorId="2881FB90">
           <v:group id="Group 31161" o:spid="_x0000_s1238" style="position:absolute;left:0;text-align:left;margin-left:429.95pt;margin-top:28.6pt;width:75.6pt;height:.65pt;z-index:251675648;mso-position-horizontal-relative:text;mso-position-vertical-relative:text" coordsize="9601,85" o:gfxdata="UEsDBBQABgAIAAAAIQC2gziS/gAAAOEBAAATAAAAW0NvbnRlbnRfVHlwZXNdLnhtbJSRQU7DMBBF&#10;90jcwfIWJU67QAgl6YK0S0CoHGBkTxKLZGx5TGhvj5O2G0SRWNoz/78nu9wcxkFMGNg6quQqL6RA&#10;0s5Y6ir5vt9lD1JwBDIwOMJKHpHlpr69KfdHjyxSmriSfYz+USnWPY7AufNIadK6MEJMx9ApD/oD&#10;OlTrorhX2lFEilmcO2RdNtjC5xDF9pCuTyYBB5bi6bQ4syoJ3g9WQ0ymaiLzg5KdCXlKLjvcW893&#10;SUOqXwnz5DrgnHtJTxOsQfEKIT7DmDSUCaxw7Rqn8787ZsmRM9e2VmPeBN4uqYvTtW7jvijg9N/y&#10;JsXecLq0q+WD6m8AAAD//wMAUEsDBBQABgAIAAAAIQA4/SH/1gAAAJQBAAALAAAAX3JlbHMvLnJl&#10;bHOkkMFqwzAMhu+DvYPRfXGawxijTi+j0GvpHsDYimMaW0Yy2fr2M4PBMnrbUb/Q94l/f/hMi1qR&#10;JVI2sOt6UJgd+ZiDgffL8ekFlFSbvV0oo4EbChzGx4f9GRdb25HMsYhqlCwG5lrLq9biZkxWOiqY&#10;22YiTra2kYMu1l1tQD30/bPm3wwYN0x18gb45AdQl1tp5j/sFB2T0FQ7R0nTNEV3j6o9feQzro1i&#10;OWA14Fm+Q8a1a8+Bvu/d/dMb2JY5uiPbhG/ktn4cqGU/er3pcvwCAAD//wMAUEsDBBQABgAIAAAA&#10;IQCDkT8MwAIAAMEJAAAOAAAAZHJzL2Uyb0RvYy54bWzsVk1v2zAMvQ/YfxB8X+0kTdoaTXpYt16G&#10;rVi7H6DK8gcgS4Kkxsm/H0lbjpcOXdEBPTUHW5ZIinx6fNHl1a5VbCudb4xeJ7OTLGFSC1M0ulon&#10;v+6/fjpPmA9cF1wZLdfJXvrkavPxw2Vnczk3tVGFdAyCaJ93dp3UIdg8Tb2oZcv9ibFSw2JpXMsD&#10;fLoqLRzvIHqr0nmWrdLOuMI6I6T3MHvdLyYbil+WUoQfZellYGqdQG6Bno6eD/hMN5c8rxy3dSOG&#10;NPgrsmh5o2HTMdQ1D5w9uuZJqLYRznhThhNh2tSUZSMk1QDVzLKjam6cebRUS5V3lR1hAmiPcHp1&#10;WPF9e+Psnb11gERnK8CCvrCWXelafEOWbEeQ7UfI5C4wAZMXq2w2B2AFLJ0vzwZARQ2oP/ER9Zdn&#10;vNK4YfpHGp0FYvhD7f7/ar+ruZUEqc+h9lvHmmKdLM4Xs4uEad4CRcmE9VMEClmOEPncA1ovxWcx&#10;X54tlz0+F7PTUyTcWCnPxaMPN9IQzHz7zYeej0Uc8TqOxE7HoQNWP8tnywP6YY44ZB1UOORRw5Fh&#10;GrjWmq28N2QVjg4LUjysKj21ipEiF8A0GsS3pXATw0nl0Sa+e1tgEMR7oRmRbNwWBlgkwToWDpNT&#10;aJVGDJCmHDSmVDz0ADQBxEc1LSjX/CzLDoEhGhKvP2kahb2SCJXSP2UJpKGGwAnvqofPyrEtR4mh&#10;HwXnytZ8mB1OfTClVCkO+peNUmPIGbn+LWTPm8EY/SSp2+iZ9Z5iyKaXOBAKKDoKHYAyOtHORofR&#10;X4M8U5qTanH4YIo9iQMBAp2IMvE2LYm6ctSSMAVAYALQvP9uydXidLGC7otcBQAGBYrkRN2a0C5K&#10;3pQ87305ASi2bXxP2/fQPqgX7305FYm36Ev644R7AmE/3GnwIjL9hvH05rX5DQAA//8DAFBLAwQU&#10;AAYACAAAACEABhfTc+AAAAAKAQAADwAAAGRycy9kb3ducmV2LnhtbEyPwUrDQBCG74LvsIzgzW62&#10;Ek3TbEop6qkItoL0Nk2mSWh2NmS3Sfr2bk96nJmPf74/W02mFQP1rrGsQc0iEMSFLRuuNHzv358S&#10;EM4jl9haJg1XcrDK7+8yTEs78hcNO1+JEMIuRQ21910qpStqMuhmtiMOt5PtDfow9pUsexxDuGnl&#10;PIpepMGGw4caO9rUVJx3F6PhY8Rx/azehu35tLke9vHnz1aR1o8P03oJwtPk/2C46Qd1yIPT0V64&#10;dKLVkMSLRUA1xK9zEDcgUkqBOIZNEoPMM/m/Qv4LAAD//wMAUEsBAi0AFAAGAAgAAAAhALaDOJL+&#10;AAAA4QEAABMAAAAAAAAAAAAAAAAAAAAAAFtDb250ZW50X1R5cGVzXS54bWxQSwECLQAUAAYACAAA&#10;ACEAOP0h/9YAAACUAQAACwAAAAAAAAAAAAAAAAAvAQAAX3JlbHMvLnJlbHNQSwECLQAUAAYACAAA&#10;ACEAg5E/DMACAADBCQAADgAAAAAAAAAAAAAAAAAuAgAAZHJzL2Uyb0RvYy54bWxQSwECLQAUAAYA&#10;CAAAACEABhfTc+AAAAAKAQAADwAAAAAAAAAAAAAAAAAaBQAAZHJzL2Rvd25yZXYueG1sUEsFBgAA&#10;AAAEAAQA8wAAACcGAAAAAA==&#10;">
-            <v:shape id="Shape 38319" o:spid="_x0000_s1239" style="position:absolute;width:3257;height:91;visibility:visible;mso-wrap-style:square;v-text-anchor:top" coordsize="325755,9144" o:gfxdata="UEsDBBQABgAIAAAAIQDb4fbL7gAAAIUBAAATAAAAW0NvbnRlbnRfVHlwZXNdLnhtbHyQz07DMAyH&#10;70i8Q+QralM4IITa7kDhCAiNB7ASt43WOlEcyvb2pNu4IODoPz9/n1xv9vOkForiPDdwXVagiI23&#10;jocG3rdPxR0oScgWJ8/UwIEENu3lRb09BBKV0ywNjCmFe63FjDSjlD4Q50nv44wpl3HQAc0OB9I3&#10;VXWrjedEnIq03oC27qjHjympx31un0wiTQLq4bS4shrAECZnMGVTvbD9QSnOhDInjzsyuiBXWQP0&#10;r4R18jfgnHvJr4nOknrFmJ5xzhraRtHWf3Kkpfz/yGo5S+H73hkquyhdjr3R8m2lj09svwAAAP//&#10;AwBQSwMEFAAGAAgAAAAhAFr0LFu/AAAAFQEAAAsAAABfcmVscy8ucmVsc2zPwWrDMAwG4Ptg72B0&#10;X5TuUMaI01uh19I+gLGVxCy2jGSy9e1nemrHjpL4P0nD4SetZiPRyNnCruvBUPYcYp4tXC/Htw8w&#10;Wl0ObuVMFm6kcBhfX4Yzra62kC6xqGlKVgtLreUTUf1CyWnHhXKbTCzJ1VbKjMX5LzcTvvf9HuXR&#10;gPHJNKdgQU5hB+ZyK23zHztFL6w81c5zQp6m6P9TMfB3PtPWFCczVQtB9N4U2rp2HOA44NMz4y8A&#10;AAD//wMAUEsDBBQABgAIAAAAIQAjMTS8yAAAAN4AAAAPAAAAZHJzL2Rvd25yZXYueG1sRI/dasJA&#10;FITvBd9hOULvdKOBVlNX8QchohQa+wCH7GmSmj0bsluNffquIHg5zMw3zHzZmVpcqHWVZQXjUQSC&#10;OLe64kLB12k3nIJwHlljbZkU3MjBctHvzTHR9sqfdMl8IQKEXYIKSu+bREqXl2TQjWxDHLxv2xr0&#10;QbaF1C1eA9zUchJFr9JgxWGhxIY2JeXn7Nco2K8+3m7Ho1vHu0O9zv5+0u2hS5V6GXSrdxCeOv8M&#10;P9qpVhBP4/EM7nfCFZCLfwAAAP//AwBQSwECLQAUAAYACAAAACEA2+H2y+4AAACFAQAAEwAAAAAA&#10;AAAAAAAAAAAAAAAAW0NvbnRlbnRfVHlwZXNdLnhtbFBLAQItABQABgAIAAAAIQBa9CxbvwAAABUB&#10;AAALAAAAAAAAAAAAAAAAAB8BAABfcmVscy8ucmVsc1BLAQItABQABgAIAAAAIQAjMTS8yAAAAN4A&#10;AAAPAAAAAAAAAAAAAAAAAAcCAABkcnMvZG93bnJldi54bWxQSwUGAAAAAAMAAwC3AAAA/AIAAAAA&#10;" path="m,l325755,r,9144l,9144,,e" fillcolor="black" stroked="f" strokeweight="0">
+            <v:shape id="Shape 38319" o:spid="_x0000_s1239" style="position:absolute;width:3257;height:91;visibility:visible;mso-wrap-style:square;v-text-anchor:top" coordsize="325755,9144" o:spt="100" o:gfxdata="UEsDBBQABgAIAAAAIQDb4fbL7gAAAIUBAAATAAAAW0NvbnRlbnRfVHlwZXNdLnhtbHyQz07DMAyH&#10;70i8Q+QralM4IITa7kDhCAiNB7ASt43WOlEcyvb2pNu4IODoPz9/n1xv9vOkForiPDdwXVagiI23&#10;jocG3rdPxR0oScgWJ8/UwIEENu3lRb09BBKV0ywNjCmFe63FjDSjlD4Q50nv44wpl3HQAc0OB9I3&#10;VXWrjedEnIq03oC27qjHjympx31un0wiTQLq4bS4shrAECZnMGVTvbD9QSnOhDInjzsyuiBXWQP0&#10;r4R18jfgnHvJr4nOknrFmJ5xzhraRtHWf3Kkpfz/yGo5S+H73hkquyhdjr3R8m2lj09svwAAAP//&#10;AwBQSwMEFAAGAAgAAAAhAFr0LFu/AAAAFQEAAAsAAABfcmVscy8ucmVsc2zPwWrDMAwG4Ptg72B0&#10;X5TuUMaI01uh19I+gLGVxCy2jGSy9e1nemrHjpL4P0nD4SetZiPRyNnCruvBUPYcYp4tXC/Htw8w&#10;Wl0ObuVMFm6kcBhfX4Yzra62kC6xqGlKVgtLreUTUf1CyWnHhXKbTCzJ1VbKjMX5LzcTvvf9HuXR&#10;gPHJNKdgQU5hB+ZyK23zHztFL6w81c5zQp6m6P9TMfB3PtPWFCczVQtB9N4U2rp2HOA44NMz4y8A&#10;AAD//wMAUEsDBBQABgAIAAAAIQAjMTS8yAAAAN4AAAAPAAAAZHJzL2Rvd25yZXYueG1sRI/dasJA&#10;FITvBd9hOULvdKOBVlNX8QchohQa+wCH7GmSmj0bsluNffquIHg5zMw3zHzZmVpcqHWVZQXjUQSC&#10;OLe64kLB12k3nIJwHlljbZkU3MjBctHvzTHR9sqfdMl8IQKEXYIKSu+bREqXl2TQjWxDHLxv2xr0&#10;QbaF1C1eA9zUchJFr9JgxWGhxIY2JeXn7Nco2K8+3m7Ho1vHu0O9zv5+0u2hS5V6GXSrdxCeOv8M&#10;P9qpVhBP4/EM7nfCFZCLfwAAAP//AwBQSwECLQAUAAYACAAAACEA2+H2y+4AAACFAQAAEwAAAAAA&#10;AAAAAAAAAAAAAAAAW0NvbnRlbnRfVHlwZXNdLnhtbFBLAQItABQABgAIAAAAIQBa9CxbvwAAABUB&#10;AAALAAAAAAAAAAAAAAAAAB8BAABfcmVscy8ucmVsc1BLAQItABQABgAIAAAAIQAjMTS8yAAAAN4A&#10;AAAPAAAAAAAAAAAAAAAAAAcCAABkcnMvZG93bnJldi54bWxQSwUGAAAAAAMAAwC3AAAA/AIAAAAA&#10;" adj="0,,0" path="m,l325755,r,9144l,9144,,e" fillcolor="black" stroked="f" strokeweight="0">
               <v:stroke miterlimit="83231f" joinstyle="miter"/>
-              <v:path arrowok="t" textboxrect="0,0,325755,9144"/>
+              <v:formulas/>
+              <v:path arrowok="t" o:connecttype="segments" textboxrect="0,0,325755,9144"/>
             </v:shape>
-            <v:shape id="Shape 38320" o:spid="_x0000_s1240" style="position:absolute;left:6343;width:3258;height:91;visibility:visible;mso-wrap-style:square;v-text-anchor:top" coordsize="325755,9144" o:gfxdata="UEsDBBQABgAIAAAAIQDb4fbL7gAAAIUBAAATAAAAW0NvbnRlbnRfVHlwZXNdLnhtbHyQz07DMAyH&#10;70i8Q+QralM4IITa7kDhCAiNB7ASt43WOlEcyvb2pNu4IODoPz9/n1xv9vOkForiPDdwXVagiI23&#10;jocG3rdPxR0oScgWJ8/UwIEENu3lRb09BBKV0ywNjCmFe63FjDSjlD4Q50nv44wpl3HQAc0OB9I3&#10;VXWrjedEnIq03oC27qjHjympx31un0wiTQLq4bS4shrAECZnMGVTvbD9QSnOhDInjzsyuiBXWQP0&#10;r4R18jfgnHvJr4nOknrFmJ5xzhraRtHWf3Kkpfz/yGo5S+H73hkquyhdjr3R8m2lj09svwAAAP//&#10;AwBQSwMEFAAGAAgAAAAhAFr0LFu/AAAAFQEAAAsAAABfcmVscy8ucmVsc2zPwWrDMAwG4Ptg72B0&#10;X5TuUMaI01uh19I+gLGVxCy2jGSy9e1nemrHjpL4P0nD4SetZiPRyNnCruvBUPYcYp4tXC/Htw8w&#10;Wl0ObuVMFm6kcBhfX4Yzra62kC6xqGlKVgtLreUTUf1CyWnHhXKbTCzJ1VbKjMX5LzcTvvf9HuXR&#10;gPHJNKdgQU5hB+ZyK23zHztFL6w81c5zQp6m6P9TMfB3PtPWFCczVQtB9N4U2rp2HOA44NMz4y8A&#10;AAD//wMAUEsDBBQABgAIAAAAIQB8Z1ecxwAAAN4AAAAPAAAAZHJzL2Rvd25yZXYueG1sRI/fasIw&#10;FMbvB75DOIJ3a6qFrXRGUYdQUQarPsChOWu7NSelyTTu6ZeLwS4/vn/8lutgenGl0XWWFcyTFARx&#10;bXXHjYLLef+Yg3AeWWNvmRTcycF6NXlYYqHtjd/pWvlGxBF2BSpovR8KKV3dkkGX2IE4eh92NOij&#10;HBupR7zFcdPLRZo+SYMdx4cWB9q1VH9V30bBYfP2fD+d3DbbH/tt9fNZvh5DqdRsGjYvIDwF/x/+&#10;a5daQZZniwgQcSIKyNUvAAAA//8DAFBLAQItABQABgAIAAAAIQDb4fbL7gAAAIUBAAATAAAAAAAA&#10;AAAAAAAAAAAAAABbQ29udGVudF9UeXBlc10ueG1sUEsBAi0AFAAGAAgAAAAhAFr0LFu/AAAAFQEA&#10;AAsAAAAAAAAAAAAAAAAAHwEAAF9yZWxzLy5yZWxzUEsBAi0AFAAGAAgAAAAhAHxnV5zHAAAA3gAA&#10;AA8AAAAAAAAAAAAAAAAABwIAAGRycy9kb3ducmV2LnhtbFBLBQYAAAAAAwADALcAAAD7AgAAAAA=&#10;" path="m,l325755,r,9144l,9144,,e" fillcolor="black" stroked="f" strokeweight="0">
+            <v:shape id="Shape 38320" o:spid="_x0000_s1240" style="position:absolute;left:6343;width:3258;height:91;visibility:visible;mso-wrap-style:square;v-text-anchor:top" coordsize="325755,9144" o:spt="100" o:gfxdata="UEsDBBQABgAIAAAAIQDb4fbL7gAAAIUBAAATAAAAW0NvbnRlbnRfVHlwZXNdLnhtbHyQz07DMAyH&#10;70i8Q+QralM4IITa7kDhCAiNB7ASt43WOlEcyvb2pNu4IODoPz9/n1xv9vOkForiPDdwXVagiI23&#10;jocG3rdPxR0oScgWJ8/UwIEENu3lRb09BBKV0ywNjCmFe63FjDSjlD4Q50nv44wpl3HQAc0OB9I3&#10;VXWrjedEnIq03oC27qjHjympx31un0wiTQLq4bS4shrAECZnMGVTvbD9QSnOhDInjzsyuiBXWQP0&#10;r4R18jfgnHvJr4nOknrFmJ5xzhraRtHWf3Kkpfz/yGo5S+H73hkquyhdjr3R8m2lj09svwAAAP//&#10;AwBQSwMEFAAGAAgAAAAhAFr0LFu/AAAAFQEAAAsAAABfcmVscy8ucmVsc2zPwWrDMAwG4Ptg72B0&#10;X5TuUMaI01uh19I+gLGVxCy2jGSy9e1nemrHjpL4P0nD4SetZiPRyNnCruvBUPYcYp4tXC/Htw8w&#10;Wl0ObuVMFm6kcBhfX4Yzra62kC6xqGlKVgtLreUTUf1CyWnHhXKbTCzJ1VbKjMX5LzcTvvf9HuXR&#10;gPHJNKdgQU5hB+ZyK23zHztFL6w81c5zQp6m6P9TMfB3PtPWFCczVQtB9N4U2rp2HOA44NMz4y8A&#10;AAD//wMAUEsDBBQABgAIAAAAIQB8Z1ecxwAAAN4AAAAPAAAAZHJzL2Rvd25yZXYueG1sRI/fasIw&#10;FMbvB75DOIJ3a6qFrXRGUYdQUQarPsChOWu7NSelyTTu6ZeLwS4/vn/8lutgenGl0XWWFcyTFARx&#10;bXXHjYLLef+Yg3AeWWNvmRTcycF6NXlYYqHtjd/pWvlGxBF2BSpovR8KKV3dkkGX2IE4eh92NOij&#10;HBupR7zFcdPLRZo+SYMdx4cWB9q1VH9V30bBYfP2fD+d3DbbH/tt9fNZvh5DqdRsGjYvIDwF/x/+&#10;a5daQZZniwgQcSIKyNUvAAAA//8DAFBLAQItABQABgAIAAAAIQDb4fbL7gAAAIUBAAATAAAAAAAA&#10;AAAAAAAAAAAAAABbQ29udGVudF9UeXBlc10ueG1sUEsBAi0AFAAGAAgAAAAhAFr0LFu/AAAAFQEA&#10;AAsAAAAAAAAAAAAAAAAAHwEAAF9yZWxzLy5yZWxzUEsBAi0AFAAGAAgAAAAhAHxnV5zHAAAA3gAA&#10;AA8AAAAAAAAAAAAAAAAABwIAAGRycy9kb3ducmV2LnhtbFBLBQYAAAAAAwADALcAAAD7AgAAAAA=&#10;" adj="0,,0" path="m,l325755,r,9144l,9144,,e" fillcolor="black" stroked="f" strokeweight="0">
               <v:stroke miterlimit="83231f" joinstyle="miter"/>
-              <v:path arrowok="t" textboxrect="0,0,325755,9144"/>
+              <v:formulas/>
+              <v:path arrowok="t" o:connecttype="segments" textboxrect="0,0,325755,9144"/>
             </v:shape>
           </v:group>
         </w:pict>
@@ -21505,89 +21206,190 @@
       <w:r>
         <w:t xml:space="preserve"> worst case direction is contracted by </w:t>
       </w:r>
-      <w:r>
-        <w:rPr>
-          <w:rFonts w:ascii="Calibri" w:eastAsia="Calibri" w:hAnsi="Calibri" w:cs="Calibri"/>
-        </w:rPr>
-        <w:t>γ = √CC − V V</w:t>
-      </w:r>
+      <m:oMath>
+        <m:r>
+          <m:rPr>
+            <m:sty m:val="p"/>
+          </m:rPr>
+          <w:rPr>
+            <w:rFonts w:ascii="Cambria Math" w:eastAsia="Calibri" w:hAnsi="Cambria Math" w:cs="Calibri"/>
+          </w:rPr>
+          <m:t xml:space="preserve">γ = </m:t>
+        </m:r>
+        <m:f>
+          <m:fPr>
+            <m:ctrlPr>
+              <w:rPr>
+                <w:rFonts w:ascii="Cambria Math" w:eastAsia="Calibri" w:hAnsi="Cambria Math" w:cs="Calibri"/>
+              </w:rPr>
+            </m:ctrlPr>
+          </m:fPr>
+          <m:num>
+            <m:rad>
+              <m:radPr>
+                <m:degHide m:val="1"/>
+                <m:ctrlPr>
+                  <w:rPr>
+                    <w:rFonts w:ascii="Cambria Math" w:eastAsia="Calibri" w:hAnsi="Cambria Math" w:cs="Calibri"/>
+                  </w:rPr>
+                </m:ctrlPr>
+              </m:radPr>
+              <m:deg/>
+              <m:e>
+                <m:r>
+                  <m:rPr>
+                    <m:sty m:val="p"/>
+                  </m:rPr>
+                  <w:rPr>
+                    <w:rFonts w:ascii="Cambria Math" w:eastAsia="Calibri" w:hAnsi="Cambria Math" w:cs="Calibri"/>
+                  </w:rPr>
+                  <m:t>CC - V V</m:t>
+                </m:r>
+              </m:e>
+            </m:rad>
+          </m:num>
+          <m:den>
+            <m:r>
+              <w:rPr>
+                <w:rFonts w:ascii="Cambria Math" w:eastAsia="Calibri" w:hAnsi="Cambria Math" w:cs="Calibri"/>
+              </w:rPr>
+              <m:t>C</m:t>
+            </m:r>
+          </m:den>
+        </m:f>
+      </m:oMath>
       <w:r>
         <w:t xml:space="preserve"> and the clock is contracted by the same amount. The effective time to cross 1 unit is </w:t>
       </w:r>
-      <w:r>
-        <w:rPr>
-          <w:rFonts w:ascii="Calibri" w:eastAsia="Calibri" w:hAnsi="Calibri" w:cs="Calibri"/>
-          <w:vertAlign w:val="subscript"/>
-        </w:rPr>
-        <w:t>C</w:t>
-      </w:r>
-      <w:r>
-        <w:rPr>
-          <w:rFonts w:ascii="Calibri" w:eastAsia="Calibri" w:hAnsi="Calibri" w:cs="Calibri"/>
-          <w:vertAlign w:val="superscript"/>
-        </w:rPr>
-        <w:t>γ</w:t>
-      </w:r>
-      <w:r>
-        <w:rPr>
-          <w:rFonts w:ascii="Calibri" w:eastAsia="Calibri" w:hAnsi="Calibri" w:cs="Calibri"/>
-          <w:vertAlign w:val="subscript"/>
-        </w:rPr>
-        <w:t>+</w:t>
-      </w:r>
-      <w:r>
-        <w:rPr>
-          <w:rFonts w:ascii="Calibri" w:eastAsia="Calibri" w:hAnsi="Calibri" w:cs="Calibri"/>
-          <w:sz w:val="22"/>
-          <w:vertAlign w:val="superscript"/>
-        </w:rPr>
-        <w:t>2</w:t>
-      </w:r>
-      <w:r>
-        <w:rPr>
-          <w:rFonts w:ascii="Calibri" w:eastAsia="Calibri" w:hAnsi="Calibri" w:cs="Calibri"/>
-          <w:vertAlign w:val="subscript"/>
-        </w:rPr>
-        <w:t>V</w:t>
-      </w:r>
+      <m:oMath>
+        <m:f>
+          <m:fPr>
+            <m:ctrlPr>
+              <w:rPr>
+                <w:rFonts w:ascii="Cambria Math" w:hAnsi="Cambria Math"/>
+              </w:rPr>
+            </m:ctrlPr>
+          </m:fPr>
+          <m:num>
+            <m:sSup>
+              <m:sSupPr>
+                <m:ctrlPr>
+                  <w:rPr>
+                    <w:rFonts w:ascii="Cambria Math" w:hAnsi="Cambria Math"/>
+                    <w:i/>
+                  </w:rPr>
+                </m:ctrlPr>
+              </m:sSupPr>
+              <m:e>
+                <m:r>
+                  <m:rPr>
+                    <m:sty m:val="p"/>
+                  </m:rPr>
+                  <w:rPr>
+                    <w:rFonts w:ascii="Cambria Math" w:hAnsi="Cambria Math"/>
+                  </w:rPr>
+                  <m:t>γ</m:t>
+                </m:r>
+              </m:e>
+              <m:sup>
+                <m:r>
+                  <w:rPr>
+                    <w:rFonts w:ascii="Cambria Math" w:hAnsi="Cambria Math"/>
+                  </w:rPr>
+                  <m:t>2</m:t>
+                </m:r>
+              </m:sup>
+            </m:sSup>
+            <m:ctrlPr>
+              <w:rPr>
+                <w:rFonts w:ascii="Cambria Math" w:hAnsi="Cambria Math"/>
+                <w:i/>
+              </w:rPr>
+            </m:ctrlPr>
+          </m:num>
+          <m:den>
+            <m:r>
+              <w:rPr>
+                <w:rFonts w:ascii="Cambria Math" w:hAnsi="Cambria Math"/>
+              </w:rPr>
+              <m:t>C+V</m:t>
+            </m:r>
+            <m:ctrlPr>
+              <w:rPr>
+                <w:rFonts w:ascii="Cambria Math" w:hAnsi="Cambria Math"/>
+                <w:i/>
+              </w:rPr>
+            </m:ctrlPr>
+          </m:den>
+        </m:f>
+      </m:oMath>
       <w:r>
         <w:t xml:space="preserve"> or </w:t>
       </w:r>
-      <w:r>
-        <w:rPr>
-          <w:rFonts w:ascii="Calibri" w:eastAsia="Calibri" w:hAnsi="Calibri" w:cs="Calibri"/>
-          <w:vertAlign w:val="subscript"/>
-        </w:rPr>
-        <w:t>C</w:t>
-      </w:r>
-      <w:r>
-        <w:rPr>
-          <w:rFonts w:ascii="Calibri" w:eastAsia="Calibri" w:hAnsi="Calibri" w:cs="Calibri"/>
-          <w:vertAlign w:val="superscript"/>
-        </w:rPr>
-        <w:t>γ</w:t>
-      </w:r>
-      <w:r>
-        <w:rPr>
-          <w:rFonts w:ascii="Calibri" w:eastAsia="Calibri" w:hAnsi="Calibri" w:cs="Calibri"/>
-          <w:vertAlign w:val="subscript"/>
-        </w:rPr>
-        <w:t>−</w:t>
-      </w:r>
-      <w:r>
-        <w:rPr>
-          <w:rFonts w:ascii="Calibri" w:eastAsia="Calibri" w:hAnsi="Calibri" w:cs="Calibri"/>
-          <w:sz w:val="22"/>
-          <w:vertAlign w:val="superscript"/>
-        </w:rPr>
-        <w:t>2</w:t>
-      </w:r>
-      <w:r>
-        <w:rPr>
-          <w:rFonts w:ascii="Calibri" w:eastAsia="Calibri" w:hAnsi="Calibri" w:cs="Calibri"/>
-          <w:vertAlign w:val="subscript"/>
-        </w:rPr>
-        <w:t xml:space="preserve">V </w:t>
+      <m:oMath>
+        <m:f>
+          <m:fPr>
+            <m:ctrlPr>
+              <w:rPr>
+                <w:rFonts w:ascii="Cambria Math" w:hAnsi="Cambria Math"/>
+              </w:rPr>
+            </m:ctrlPr>
+          </m:fPr>
+          <m:num>
+            <m:sSup>
+              <m:sSupPr>
+                <m:ctrlPr>
+                  <w:rPr>
+                    <w:rFonts w:ascii="Cambria Math" w:hAnsi="Cambria Math"/>
+                    <w:i/>
+                  </w:rPr>
+                </m:ctrlPr>
+              </m:sSupPr>
+              <m:e>
+                <m:r>
+                  <m:rPr>
+                    <m:sty m:val="p"/>
+                  </m:rPr>
+                  <w:rPr>
+                    <w:rFonts w:ascii="Cambria Math" w:hAnsi="Cambria Math"/>
+                  </w:rPr>
+                  <m:t>γ</m:t>
+                </m:r>
+              </m:e>
+              <m:sup>
+                <m:r>
+                  <w:rPr>
+                    <w:rFonts w:ascii="Cambria Math" w:hAnsi="Cambria Math"/>
+                  </w:rPr>
+                  <m:t>2</m:t>
+                </m:r>
+              </m:sup>
+            </m:sSup>
+            <m:ctrlPr>
+              <w:rPr>
+                <w:rFonts w:ascii="Cambria Math" w:hAnsi="Cambria Math"/>
+                <w:i/>
+              </w:rPr>
+            </m:ctrlPr>
+          </m:num>
+          <m:den>
+            <m:r>
+              <w:rPr>
+                <w:rFonts w:ascii="Cambria Math" w:hAnsi="Cambria Math"/>
+              </w:rPr>
+              <m:t>C-V</m:t>
+            </m:r>
+            <m:ctrlPr>
+              <w:rPr>
+                <w:rFonts w:ascii="Cambria Math" w:hAnsi="Cambria Math"/>
+                <w:i/>
+              </w:rPr>
+            </m:ctrlPr>
+          </m:den>
+        </m:f>
+      </m:oMath>
+      <w:r>
+        <w:t xml:space="preserve"> </w:t>
       </w:r>
       <w:r>
         <w:t>(distance times gamma(1*</w:t>
@@ -21603,48 +21405,137 @@
       </w:r>
       <w:r>
         <w:rPr>
-          <w:noProof/>
+          <w:rFonts w:ascii="Calibri" w:eastAsia="Calibri" w:hAnsi="Calibri" w:cs="Calibri"/>
         </w:rPr>
-        <w:drawing>
-          <wp:inline distT="0" distB="0" distL="0" distR="0" wp14:anchorId="59B01705" wp14:editId="53701360">
-            <wp:extent cx="579120" cy="335280"/>
-            <wp:effectExtent l="0" t="0" r="0" b="0"/>
-            <wp:docPr id="37478" name="Picture 37478"/>
-            <wp:cNvGraphicFramePr/>
-            <a:graphic xmlns:a="http://schemas.openxmlformats.org/drawingml/2006/main">
-              <a:graphicData uri="http://schemas.openxmlformats.org/drawingml/2006/picture">
-                <pic:pic xmlns:pic="http://schemas.openxmlformats.org/drawingml/2006/picture">
-                  <pic:nvPicPr>
-                    <pic:cNvPr id="37478" name="Picture 37478"/>
-                    <pic:cNvPicPr/>
-                  </pic:nvPicPr>
-                  <pic:blipFill>
-                    <a:blip r:embed="rId10"/>
-                    <a:stretch>
-                      <a:fillRect/>
-                    </a:stretch>
-                  </pic:blipFill>
-                  <pic:spPr>
-                    <a:xfrm>
-                      <a:off x="0" y="0"/>
-                      <a:ext cx="579120" cy="335280"/>
-                    </a:xfrm>
-                    <a:prstGeom prst="rect">
-                      <a:avLst/>
-                    </a:prstGeom>
-                  </pic:spPr>
-                </pic:pic>
-              </a:graphicData>
-            </a:graphic>
-          </wp:inline>
-        </w:drawing>
-      </w:r>
+        <w:t xml:space="preserve"> </w:t>
+      </w:r>
+      <m:oMath>
+        <m:f>
+          <m:fPr>
+            <m:ctrlPr>
+              <w:rPr>
+                <w:rFonts w:ascii="Cambria Math" w:eastAsia="Calibri" w:hAnsi="Cambria Math" w:cs="Calibri"/>
+              </w:rPr>
+            </m:ctrlPr>
+          </m:fPr>
+          <m:num>
+            <m:f>
+              <m:fPr>
+                <m:ctrlPr>
+                  <w:rPr>
+                    <w:rFonts w:ascii="Cambria Math" w:eastAsia="Calibri" w:hAnsi="Cambria Math" w:cs="Calibri"/>
+                  </w:rPr>
+                </m:ctrlPr>
+              </m:fPr>
+              <m:num>
+                <m:r>
+                  <w:rPr>
+                    <w:rFonts w:ascii="Cambria Math" w:eastAsia="Calibri" w:hAnsi="Cambria Math" w:cs="Calibri"/>
+                  </w:rPr>
+                  <m:t>1-</m:t>
+                </m:r>
+                <m:r>
+                  <m:rPr>
+                    <m:sty m:val="p"/>
+                  </m:rPr>
+                  <w:rPr>
+                    <w:rFonts w:ascii="Cambria Math" w:eastAsia="Calibri" w:hAnsi="Cambria Math" w:cs="Calibri"/>
+                  </w:rPr>
+                  <m:t>γ</m:t>
+                </m:r>
+                <m:ctrlPr>
+                  <w:rPr>
+                    <w:rFonts w:ascii="Cambria Math" w:eastAsia="Calibri" w:hAnsi="Cambria Math" w:cs="Calibri"/>
+                    <w:i/>
+                  </w:rPr>
+                </m:ctrlPr>
+              </m:num>
+              <m:den>
+                <m:r>
+                  <w:rPr>
+                    <w:rFonts w:ascii="Cambria Math" w:eastAsia="Calibri" w:hAnsi="Cambria Math" w:cs="Calibri"/>
+                  </w:rPr>
+                  <m:t>C</m:t>
+                </m:r>
+                <m:ctrlPr>
+                  <w:rPr>
+                    <w:rFonts w:ascii="Cambria Math" w:eastAsia="Calibri" w:hAnsi="Cambria Math" w:cs="Calibri"/>
+                    <w:i/>
+                  </w:rPr>
+                </m:ctrlPr>
+              </m:den>
+            </m:f>
+            <m:ctrlPr>
+              <w:rPr>
+                <w:rFonts w:ascii="Cambria Math" w:eastAsia="Calibri" w:hAnsi="Cambria Math" w:cs="Calibri"/>
+                <w:i/>
+              </w:rPr>
+            </m:ctrlPr>
+          </m:num>
+          <m:den>
+            <m:r>
+              <m:rPr>
+                <m:sty m:val="p"/>
+              </m:rPr>
+              <w:rPr>
+                <w:rFonts w:ascii="Cambria Math" w:eastAsia="Calibri" w:hAnsi="Cambria Math" w:cs="Calibri"/>
+              </w:rPr>
+              <m:t>γ</m:t>
+            </m:r>
+            <m:ctrlPr>
+              <w:rPr>
+                <w:rFonts w:ascii="Cambria Math" w:eastAsia="Calibri" w:hAnsi="Cambria Math" w:cs="Calibri"/>
+                <w:i/>
+              </w:rPr>
+            </m:ctrlPr>
+          </m:den>
+        </m:f>
+      </m:oMath>
       <w:r>
         <w:rPr>
           <w:rFonts w:ascii="Calibri" w:eastAsia="Calibri" w:hAnsi="Calibri" w:cs="Calibri"/>
         </w:rPr>
-        <w:t>/C</w:t>
-      </w:r>
+        <w:t xml:space="preserve"> or </w:t>
+      </w:r>
+      <m:oMath>
+        <m:f>
+          <m:fPr>
+            <m:ctrlPr>
+              <w:rPr>
+                <w:rFonts w:ascii="Cambria Math" w:eastAsia="Calibri" w:hAnsi="Cambria Math" w:cs="Calibri"/>
+              </w:rPr>
+            </m:ctrlPr>
+          </m:fPr>
+          <m:num>
+            <m:r>
+              <w:rPr>
+                <w:rFonts w:ascii="Cambria Math" w:eastAsia="Calibri" w:hAnsi="Cambria Math" w:cs="Calibri"/>
+              </w:rPr>
+              <m:t>1</m:t>
+            </m:r>
+            <m:ctrlPr>
+              <w:rPr>
+                <w:rFonts w:ascii="Cambria Math" w:eastAsia="Calibri" w:hAnsi="Cambria Math" w:cs="Calibri"/>
+                <w:i/>
+              </w:rPr>
+            </m:ctrlPr>
+          </m:num>
+          <m:den>
+            <m:r>
+              <w:rPr>
+                <w:rFonts w:ascii="Cambria Math" w:eastAsia="Calibri" w:hAnsi="Cambria Math" w:cs="Calibri"/>
+              </w:rPr>
+              <m:t>C</m:t>
+            </m:r>
+            <m:ctrlPr>
+              <w:rPr>
+                <w:rFonts w:ascii="Cambria Math" w:eastAsia="Calibri" w:hAnsi="Cambria Math" w:cs="Calibri"/>
+                <w:i/>
+              </w:rPr>
+            </m:ctrlPr>
+          </m:den>
+        </m:f>
+      </m:oMath>
       <w:r>
         <w:t xml:space="preserve"> (the lateral distance increases with speed; hence dividing by gamma; while the clock contraction is also still applied so there are fewer pulses emitted to cover the distance, which maintains a constant number of wavelengths).</w:t>
       </w:r>
@@ -21665,31 +21556,19 @@
         <w:ind w:left="567" w:right="2" w:hanging="257"/>
       </w:pPr>
       <w:r>
-        <w:rPr>
-          <w:noProof/>
-        </w:rPr>
-      </w:r>
-      <w:r>
         <w:pict w14:anchorId="53CC3718">
-          <v:group id="Group 31162" o:spid="_x0000_s1236" style="width:4.05pt;height:4.05pt;mso-position-horizontal-relative:char;mso-position-vertical-relative:line" coordsize="51435,51445" o:gfxdata="UEsDBBQABgAIAAAAIQC2gziS/gAAAOEBAAATAAAAW0NvbnRlbnRfVHlwZXNdLnhtbJSRQU7DMBBF&#10;90jcwfIWJU67QAgl6YK0S0CoHGBkTxKLZGx5TGhvj5O2G0SRWNoz/78nu9wcxkFMGNg6quQqL6RA&#10;0s5Y6ir5vt9lD1JwBDIwOMJKHpHlpr69KfdHjyxSmriSfYz+USnWPY7AufNIadK6MEJMx9ApD/oD&#10;OlTrorhX2lFEilmcO2RdNtjC5xDF9pCuTyYBB5bi6bQ4syoJ3g9WQ0ymaiLzg5KdCXlKLjvcW893&#10;SUOqXwnz5DrgnHtJTxOsQfEKIT7DmDSUCaxw7Rqn8787ZsmRM9e2VmPeBN4uqYvTtW7jvijg9N/y&#10;JsXecLq0q+WD6m8AAAD//wMAUEsDBBQABgAIAAAAIQA4/SH/1gAAAJQBAAALAAAAX3JlbHMvLnJl&#10;bHOkkMFqwzAMhu+DvYPRfXGawxijTi+j0GvpHsDYimMaW0Yy2fr2M4PBMnrbUb/Q94l/f/hMi1qR&#10;JVI2sOt6UJgd+ZiDgffL8ekFlFSbvV0oo4EbChzGx4f9GRdb25HMsYhqlCwG5lrLq9biZkxWOiqY&#10;22YiTra2kYMu1l1tQD30/bPm3wwYN0x18gb45AdQl1tp5j/sFB2T0FQ7R0nTNEV3j6o9feQzro1i&#10;OWA14Fm+Q8a1a8+Bvu/d/dMb2JY5uiPbhG/ktn4cqGU/er3pcvwCAAD//wMAUEsDBBQABgAIAAAA&#10;IQDIoCPh2AMAAEEMAAAOAAAAZHJzL2Uyb0RvYy54bWykVtuO2zYQfS/QfxD03rVIiboY6w2Spt2X&#10;ogma5AO4NGUJkESB1Nrefn2HQ4myZDSwkwTwUhzO7czhcB7fndsmOEptatXtQvIQhYHshNrX3WEX&#10;fvv65295GJiBd3veqE7uwjdpwndPv/7yeOq3kqpKNXupAzDSme2p34XVMPTbzcaISrbcPKhediAs&#10;lW75AJ/6sNlrfgLrbbOhUZRuTkrve62ENAZ2Pzph+IT2y1KK4VNZGjkEzS6E2Ab81fj7Yn83T498&#10;e9C8r2oxhsF/IIqW1x049aY+8oEHr7q+MtXWQiujyuFBqHajyrIWEnOAbEi0yuZZq9ceczlsT4fe&#10;wwTQrnD6YbPi7+Oz7r/0nzUgceoPgAV+2VzOpW7tX4gyOCNkbx4yeR4CAZuMJDELAwESWCbMASoq&#10;QP1KR1R/fEdrMzncLMI49UAMM+dufi73LxXvJUJqtpD7Zx3U+11II5qEQcdbYCieCHAHIcFzHiCz&#10;NYDVz6Dj8+Rb8WqGZ6kQZH78ywyOjftpxatpJc7dtNTA6e+yueeD1bMx2mVw8lWqpiJZWauO8qvC&#10;U4MtFWUZgcs6lRjCnE+I15dafJD/Ls4XhF6cB2doJqZJ5LZTljk2jALGWIH2SZGgBFwsDS+/RrU8&#10;I3BxISywXFwaTEhSEJQwAkcQO6eTxEVEUZIxiBEkN7lK0pgADcBVUVC6MJiTzBkkNIuWviCZDJUI&#10;y9P4ZmcsyvLRJAQ73hsX/ninIA5KY7II5ELEMhfjTald6EHZyGVucyAxjXNMYKpl4nOLGYtvzy3x&#10;cMV5ujLpMYbypYtA5qolcV5g2jflNvMgSWmeXuYWe/JASMlS5OkIWSa3k2TmNwCXLepG/Y0AuOmC&#10;JfPlApHrkjflBgSIHLuuTBKgTerovw4EmJg50X25AbmBifYCXMFVAEhOssY4Y7Hj8X1VY5aG6GrN&#10;g5jCNcILvyYPKZhrLffRMWWjvTW/XV+xZVsQcdy+64KNOuv7Orm2xVpwxadyX9fw2Fz1IY/nunf5&#10;+tzVC32917115si6H8+su6vBzzxePRgz9//nKuH29TVqlJGu5dvnD3u/fxLx9PzoNp19HaF2gsPs&#10;WTZ8wCGurQcYSpu6hYnW9vvJUdOBNTuQuBkAV8NbI+0j2nT/yBKGCRyU7IbRh5ffGx0cuR098R8a&#10;501f8XF3fC3Goxgq2rH6Zd003iRB1YXJ9x/s/9HCeNjqSZx6vWbkNMUYjRt9YYCEpKcBGEDxSuhZ&#10;dYPX72BsRycX2drli9q/4dCIgMCEhtDgnIp5jDO1HYQvv/HUPPk//QcAAP//AwBQSwMEFAAGAAgA&#10;AAAhAAR7WfLXAAAAAQEAAA8AAABkcnMvZG93bnJldi54bWxMj0FLw0AQhe+C/2GZgje7iaKUNJtS&#10;inoqgq0g3qbZaRKanQ3ZbZL+e8de9DKP4Q3vfZOvJteqgfrQeDaQzhNQxKW3DVcGPvev9wtQISJb&#10;bD2TgQsFWBW3Nzlm1o/8QcMuVkpCOGRooI6xy7QOZU0Ow9x3xOIdfe8wytpX2vY4Srhr9UOSPGuH&#10;DUtDjR1taipPu7Mz8DbiuH5MX4bt6bi5fO+f3r+2KRlzN5vWS1CRpvh3DL/4gg6FMB38mW1QrQF5&#10;JF6neIsU1OEqusj1f/LiBwAA//8DAFBLAQItABQABgAIAAAAIQC2gziS/gAAAOEBAAATAAAAAAAA&#10;AAAAAAAAAAAAAABbQ29udGVudF9UeXBlc10ueG1sUEsBAi0AFAAGAAgAAAAhADj9If/WAAAAlAEA&#10;AAsAAAAAAAAAAAAAAAAALwEAAF9yZWxzLy5yZWxzUEsBAi0AFAAGAAgAAAAhAMigI+HYAwAAQQwA&#10;AA4AAAAAAAAAAAAAAAAALgIAAGRycy9lMm9Eb2MueG1sUEsBAi0AFAAGAAgAAAAhAAR7WfLXAAAA&#10;AQEAAA8AAAAAAAAAAAAAAAAAMgYAAGRycy9kb3ducmV2LnhtbFBLBQYAAAAABAAEAPMAAAA2BwAA&#10;AAA=&#10;">
-            <v:shape id="Shape 2024" o:spid="_x0000_s1237" style="position:absolute;width:51435;height:51445;visibility:visible;mso-wrap-style:square;v-text-anchor:top" coordsize="51435,51445" o:gfxdata="UEsDBBQABgAIAAAAIQDb4fbL7gAAAIUBAAATAAAAW0NvbnRlbnRfVHlwZXNdLnhtbHyQz07DMAyH&#10;70i8Q+QralM4IITa7kDhCAiNB7ASt43WOlEcyvb2pNu4IODoPz9/n1xv9vOkForiPDdwXVagiI23&#10;jocG3rdPxR0oScgWJ8/UwIEENu3lRb09BBKV0ywNjCmFe63FjDSjlD4Q50nv44wpl3HQAc0OB9I3&#10;VXWrjedEnIq03oC27qjHjympx31un0wiTQLq4bS4shrAECZnMGVTvbD9QSnOhDInjzsyuiBXWQP0&#10;r4R18jfgnHvJr4nOknrFmJ5xzhraRtHWf3Kkpfz/yGo5S+H73hkquyhdjr3R8m2lj09svwAAAP//&#10;AwBQSwMEFAAGAAgAAAAhAFr0LFu/AAAAFQEAAAsAAABfcmVscy8ucmVsc2zPwWrDMAwG4Ptg72B0&#10;X5TuUMaI01uh19I+gLGVxCy2jGSy9e1nemrHjpL4P0nD4SetZiPRyNnCruvBUPYcYp4tXC/Htw8w&#10;Wl0ObuVMFm6kcBhfX4Yzra62kC6xqGlKVgtLreUTUf1CyWnHhXKbTCzJ1VbKjMX5LzcTvvf9HuXR&#10;gPHJNKdgQU5hB+ZyK23zHztFL6w81c5zQp6m6P9TMfB3PtPWFCczVQtB9N4U2rp2HOA44NMz4y8A&#10;AAD//wMAUEsDBBQABgAIAAAAIQAXbWdgxQAAAN0AAAAPAAAAZHJzL2Rvd25yZXYueG1sRI9Ba8JA&#10;FITvBf/D8oTe6sYgVqOrSKHYi0iiIN4e2WcSzL4N2TVJ/31XEHocZuYbZr0dTC06al1lWcF0EoEg&#10;zq2uuFBwPn1/LEA4j6yxtkwKfsnBdjN6W2Oibc8pdZkvRICwS1BB6X2TSOnykgy6iW2Ig3ezrUEf&#10;ZFtI3WIf4KaWcRTNpcGKw0KJDX2VlN+zhwkUOVue3Dz77JdH3C+uh7S73FKl3sfDbgXC0+D/w6/2&#10;j1YQR/EMnm/CE5CbPwAAAP//AwBQSwECLQAUAAYACAAAACEA2+H2y+4AAACFAQAAEwAAAAAAAAAA&#10;AAAAAAAAAAAAW0NvbnRlbnRfVHlwZXNdLnhtbFBLAQItABQABgAIAAAAIQBa9CxbvwAAABUBAAAL&#10;AAAAAAAAAAAAAAAAAB8BAABfcmVscy8ucmVsc1BLAQItABQABgAIAAAAIQAXbWdgxQAAAN0AAAAP&#10;AAAAAAAAAAAAAAAAAAcCAABkcnMvZG93bnJldi54bWxQSwUGAAAAAAMAAwC3AAAA+QIAAAAA&#10;" path="m25718,v3410,,6690,657,9841,1947c38710,3249,41491,5110,43902,7528v2412,2394,4270,5172,5575,8335c50782,19025,51435,22312,51435,25722v,3399,-653,6661,-1958,9811c48172,38683,46314,41461,43902,43892v-2411,2394,-5192,4254,-8343,5556c32408,50775,29128,51420,25718,51445v-3411,-25,-6692,-670,-9842,-1997c12725,48146,9944,46286,7532,43892,5121,41461,3263,38683,1958,35533,653,32383,,29121,,25722,,22312,653,19025,1958,15863,3263,12700,5121,9922,7532,7528,9944,5110,12725,3249,15876,1947,19026,657,22307,,25718,xe" fillcolor="#ababab" stroked="f" strokeweight="0">
+          <v:group id="Group 31162" o:spid="_x0000_s1236" style="width:4.05pt;height:4.05pt;mso-position-horizontal-relative:char;mso-position-vertical-relative:line" coordsize="51435,51445">
+            <v:shape id="Shape 2024" o:spid="_x0000_s1237" style="position:absolute;width:51435;height:51445;visibility:visible;mso-wrap-style:square;v-text-anchor:top" coordsize="51435,51445" o:spt="100" o:gfxdata="UEsDBBQABgAIAAAAIQDb4fbL7gAAAIUBAAATAAAAW0NvbnRlbnRfVHlwZXNdLnhtbHyQz07DMAyH&#10;70i8Q+QralM4IITa7kDhCAiNB7ASt43WOlEcyvb2pNu4IODoPz9/n1xv9vOkForiPDdwXVagiI23&#10;jocG3rdPxR0oScgWJ8/UwIEENu3lRb09BBKV0ywNjCmFe63FjDSjlD4Q50nv44wpl3HQAc0OB9I3&#10;VXWrjedEnIq03oC27qjHjympx31un0wiTQLq4bS4shrAECZnMGVTvbD9QSnOhDInjzsyuiBXWQP0&#10;r4R18jfgnHvJr4nOknrFmJ5xzhraRtHWf3Kkpfz/yGo5S+H73hkquyhdjr3R8m2lj09svwAAAP//&#10;AwBQSwMEFAAGAAgAAAAhAFr0LFu/AAAAFQEAAAsAAABfcmVscy8ucmVsc2zPwWrDMAwG4Ptg72B0&#10;X5TuUMaI01uh19I+gLGVxCy2jGSy9e1nemrHjpL4P0nD4SetZiPRyNnCruvBUPYcYp4tXC/Htw8w&#10;Wl0ObuVMFm6kcBhfX4Yzra62kC6xqGlKVgtLreUTUf1CyWnHhXKbTCzJ1VbKjMX5LzcTvvf9HuXR&#10;gPHJNKdgQU5hB+ZyK23zHztFL6w81c5zQp6m6P9TMfB3PtPWFCczVQtB9N4U2rp2HOA44NMz4y8A&#10;AAD//wMAUEsDBBQABgAIAAAAIQAXbWdgxQAAAN0AAAAPAAAAZHJzL2Rvd25yZXYueG1sRI9Ba8JA&#10;FITvBf/D8oTe6sYgVqOrSKHYi0iiIN4e2WcSzL4N2TVJ/31XEHocZuYbZr0dTC06al1lWcF0EoEg&#10;zq2uuFBwPn1/LEA4j6yxtkwKfsnBdjN6W2Oibc8pdZkvRICwS1BB6X2TSOnykgy6iW2Ig3ezrUEf&#10;ZFtI3WIf4KaWcRTNpcGKw0KJDX2VlN+zhwkUOVue3Dz77JdH3C+uh7S73FKl3sfDbgXC0+D/w6/2&#10;j1YQR/EMnm/CE5CbPwAAAP//AwBQSwECLQAUAAYACAAAACEA2+H2y+4AAACFAQAAEwAAAAAAAAAA&#10;AAAAAAAAAAAAW0NvbnRlbnRfVHlwZXNdLnhtbFBLAQItABQABgAIAAAAIQBa9CxbvwAAABUBAAAL&#10;AAAAAAAAAAAAAAAAAB8BAABfcmVscy8ucmVsc1BLAQItABQABgAIAAAAIQAXbWdgxQAAAN0AAAAP&#10;AAAAAAAAAAAAAAAAAAcCAABkcnMvZG93bnJldi54bWxQSwUGAAAAAAMAAwC3AAAA+QIAAAAA&#10;" adj="0,,0" path="m25718,v3410,,6690,657,9841,1947c38710,3249,41491,5110,43902,7528v2412,2394,4270,5172,5575,8335c50782,19025,51435,22312,51435,25722v,3399,-653,6661,-1958,9811c48172,38683,46314,41461,43902,43892v-2411,2394,-5192,4254,-8343,5556c32408,50775,29128,51420,25718,51445v-3411,-25,-6692,-670,-9842,-1997c12725,48146,9944,46286,7532,43892,5121,41461,3263,38683,1958,35533,653,32383,,29121,,25722,,22312,653,19025,1958,15863,3263,12700,5121,9922,7532,7528,9944,5110,12725,3249,15876,1947,19026,657,22307,,25718,xe" fillcolor="#ababab" stroked="f" strokeweight="0">
               <v:stroke miterlimit="83231f" joinstyle="miter"/>
-              <v:path arrowok="t" textboxrect="0,0,51435,51445"/>
+              <v:formulas/>
+              <v:path arrowok="t" o:connecttype="segments" textboxrect="0,0,51435,51445"/>
             </v:shape>
             <w10:anchorlock/>
           </v:group>
         </w:pict>
       </w:r>
       <w:r>
-        <w:t xml:space="preserve"> 370,000m/</w:t>
-      </w:r>
-      <w:proofErr w:type="gramStart"/>
-      <w:r>
-        <w:t>s :</w:t>
-      </w:r>
-      <w:proofErr w:type="gramEnd"/>
-      <w:r>
-        <w:t xml:space="preserve"> We are moving at 370km/s relative to the CMB in the direction of the constellation of Virgo.</w:t>
+        <w:t xml:space="preserve"> 370,000m/s: We are moving at 370km/s relative to the CMB in the direction of the constellation of Virgo.</w:t>
       </w:r>
     </w:p>
     <w:p>
@@ -21703,28 +21582,25 @@
         </w:rPr>
         <w:pict w14:anchorId="10643AD3">
           <v:group id="Group 31163" o:spid="_x0000_s1233" style="position:absolute;left:0;text-align:left;margin-left:15.5pt;margin-top:4.25pt;width:4.05pt;height:27pt;z-index:251676672" coordsize="51435,342900" o:gfxdata="UEsDBBQABgAIAAAAIQC2gziS/gAAAOEBAAATAAAAW0NvbnRlbnRfVHlwZXNdLnhtbJSRQU7DMBBF&#10;90jcwfIWJU67QAgl6YK0S0CoHGBkTxKLZGx5TGhvj5O2G0SRWNoz/78nu9wcxkFMGNg6quQqL6RA&#10;0s5Y6ir5vt9lD1JwBDIwOMJKHpHlpr69KfdHjyxSmriSfYz+USnWPY7AufNIadK6MEJMx9ApD/oD&#10;OlTrorhX2lFEilmcO2RdNtjC5xDF9pCuTyYBB5bi6bQ4syoJ3g9WQ0ymaiLzg5KdCXlKLjvcW893&#10;SUOqXwnz5DrgnHtJTxOsQfEKIT7DmDSUCaxw7Rqn8787ZsmRM9e2VmPeBN4uqYvTtW7jvijg9N/y&#10;JsXecLq0q+WD6m8AAAD//wMAUEsDBBQABgAIAAAAIQA4/SH/1gAAAJQBAAALAAAAX3JlbHMvLnJl&#10;bHOkkMFqwzAMhu+DvYPRfXGawxijTi+j0GvpHsDYimMaW0Yy2fr2M4PBMnrbUb/Q94l/f/hMi1qR&#10;JVI2sOt6UJgd+ZiDgffL8ekFlFSbvV0oo4EbChzGx4f9GRdb25HMsYhqlCwG5lrLq9biZkxWOiqY&#10;22YiTra2kYMu1l1tQD30/bPm3wwYN0x18gb45AdQl1tp5j/sFB2T0FQ7R0nTNEV3j6o9feQzro1i&#10;OWA14Fm+Q8a1a8+Bvu/d/dMb2JY5uiPbhG/ktn4cqGU/er3pcvwCAAD//wMAUEsDBBQABgAIAAAA&#10;IQDcD5B4QAUAAPMVAAAOAAAAZHJzL2Uyb0RvYy54bWzsWG2PnDYQ/l6p/wHxvbfYYF5Wtxc1TXtf&#10;qiZq0h/gY2EXiQUE3O1df33HY2MzbBItl6pVpSbSBjAezzzzzMwTbt88n2rvqeiHqm12PrsJfK9o&#10;8nZfNYed/8enX35IfW8YZbOXddsUO/+lGPw3d99/d3vutgVvj229L3oPjDTD9tzt/OM4dtvNZsiP&#10;xUkON21XNLBYtv1JjnDbHzb7Xp7B+qne8CCIN+e233d9mxfDAE/f6UX/Du2XZZGP78tyKEav3vng&#10;24i/Pf4+qN/N3a3cHnrZHavcuCFf4cVJVg0cak29k6P0HvvqwtSpyvt2aMvxJm9Pm7Ysq7zAGCAa&#10;Fiyiue/bxw5jOWzPh87CBNAucHq12fy3p/u++9h96AGJc3cALPBOxfJc9if1L3jpPSNkLxay4nn0&#10;cngoWBQK38thJYx4FhhE8yPAfrEpP/78tW2b6cgNceTcATUGF/3wbdF/PMquQFCHLUT/ofeq/c7n&#10;AU98r5En4Ci+4eETBAXfsxAN2wHQegU+CqpQEc7GKbf54zDeFy3CLJ9+HUbNx/10JY/TVf7cTJc9&#10;sPqrfO7kqPYpH9Wld7Z5OuqrELl6ap+KTy2+NapccZEwKNcpyeCmeyN/fKjyt8Wf5P2M8dn7cBia&#10;CXkU6MdxJHSBmQUhRIb2WQak0UhQw/TObEsTBqWrGMbDZG4wYlHGcEUEGV0Js4DjSiJYfPVRURyy&#10;CLdlWZCRo1KWaIOMx2lKlrIoAe6Af0ykAgsAoKOR0DsdlwiS1JiEujGFY5Z0VYFJznlCQDQFp5Yg&#10;XStOcyYzBvlBoi0dAYAzclpkYwuF0Nm8KrbIwhWmCT3NYQzpSzE3E3Mim7UoTDN+fdosD6KYU5Nw&#10;vCEPuBSR0yAiQ0eIMkJErorN8RsyGGNFTwFwWxGQJhq2K655H6C8oHc6OZyHgWbXhUkGHI8N/ReO&#10;ABMTvbQuNsYTDu0c2HUBVwYg6ZUlxokINY/XZU0wrov3ggchB1ix4JfkYZnQrWUdHWNh7C35rfsK&#10;pI0myzxeVWBmz7Jep6MhWbTGbSjruobF5qIPWTyXvcvmZ1UvtPle9lbHkWU/dqxb1eAdjxcDw3Gf&#10;dEdXSl9of3U7FHq6qPGHA9eORCxxN3TrRk1HyF0uQX2WtRz1aKxGkKV1dYKmzhOTOdhaN2BNCRKt&#10;AfBqfKkLNUTr5veiBDGBUkk9GPrDw0917z1JJT7xDxqXdXeU5qnpceZVdBXtqP1lVdfWJMOtxOSP&#10;b9VfY8G8rPYVqHvtzkDvzI03WvyChISgJwkMkdlNeHLbjHZ/A8IdD5lFqy4f2v0LykYEBBSaEpD/&#10;jFQDFbGQajis1fEg6a6ValD2kTDj7jN6FvqtnXiTFP539Bq4obLi1JgZDX+7XhNERLkByUAGXD2N&#10;3ciFSUlFlJ3TgmnpMg1ON/kTAZryWmnotESWcdQL1qAVIFi/yqJdspoG+pWe31fNfaLXGJn7aqTr&#10;sQl6LSUgzpZEon287jRnEkQFmwfgHFFShJxG9Jr93wbVFfROU2mu1+KUxOYwhjkdE0dc1tZNfqfb&#10;Qa9lRIs68oBLMOtneXN0hCi1I1chSfQaFdNEr/EvDJl5H6DY0bvP6DVq0s05yCB1xE3Ob9BrFC47&#10;vy8wtnpgXdasvrjggdUkYbogjxU5kLwVdJxE0wW/jchaVoR5vKrAzJ5lvU5HQ7JojdtQ1nUNi81F&#10;H7J4LnuXzc+qXmjzveytc71G+7Fj3aoG73gc04Hxv177j+k1/NAGXxZRd5qvoOrT5fweBa/7Vnv3&#10;FwAAAP//AwBQSwMEFAAGAAgAAAAhABNazAveAAAABgEAAA8AAABkcnMvZG93bnJldi54bWxMj0Fr&#10;wkAUhO+F/oflCb3VTQwRG/MiIm1PUqgWSm9r9pkEs29Ddk3iv+/2VI/DDDPf5JvJtGKg3jWWEeJ5&#10;BIK4tLrhCuHr+Pa8AuG8Yq1ay4RwIweb4vEhV5m2I3/ScPCVCCXsMoVQe99lUrqyJqPc3HbEwTvb&#10;3igfZF9J3asxlJtWLqJoKY1qOCzUqqNdTeXlcDUI76Mat0n8Ouwv593t55h+fO9jQnyaTds1CE+T&#10;/w/DH35AhyIwneyVtRMtQhKHKx5hlYIIdvISgzghLBcpyCKX9/jFLwAAAP//AwBQSwECLQAUAAYA&#10;CAAAACEAtoM4kv4AAADhAQAAEwAAAAAAAAAAAAAAAAAAAAAAW0NvbnRlbnRfVHlwZXNdLnhtbFBL&#10;AQItABQABgAIAAAAIQA4/SH/1gAAAJQBAAALAAAAAAAAAAAAAAAAAC8BAABfcmVscy8ucmVsc1BL&#10;AQItABQABgAIAAAAIQDcD5B4QAUAAPMVAAAOAAAAAAAAAAAAAAAAAC4CAABkcnMvZTJvRG9jLnht&#10;bFBLAQItABQABgAIAAAAIQATWswL3gAAAAYBAAAPAAAAAAAAAAAAAAAAAJoHAABkcnMvZG93bnJl&#10;di54bWxQSwUGAAAAAAQABADzAAAApQgAAAAA&#10;">
-            <v:shape id="Shape 2027" o:spid="_x0000_s1234" style="position:absolute;width:51435;height:51433;visibility:visible;mso-wrap-style:square;v-text-anchor:top" coordsize="51435,51433" o:gfxdata="UEsDBBQABgAIAAAAIQDb4fbL7gAAAIUBAAATAAAAW0NvbnRlbnRfVHlwZXNdLnhtbHyQz07DMAyH&#10;70i8Q+QralM4IITa7kDhCAiNB7ASt43WOlEcyvb2pNu4IODoPz9/n1xv9vOkForiPDdwXVagiI23&#10;jocG3rdPxR0oScgWJ8/UwIEENu3lRb09BBKV0ywNjCmFe63FjDSjlD4Q50nv44wpl3HQAc0OB9I3&#10;VXWrjedEnIq03oC27qjHjympx31un0wiTQLq4bS4shrAECZnMGVTvbD9QSnOhDInjzsyuiBXWQP0&#10;r4R18jfgnHvJr4nOknrFmJ5xzhraRtHWf3Kkpfz/yGo5S+H73hkquyhdjr3R8m2lj09svwAAAP//&#10;AwBQSwMEFAAGAAgAAAAhAFr0LFu/AAAAFQEAAAsAAABfcmVscy8ucmVsc2zPwWrDMAwG4Ptg72B0&#10;X5TuUMaI01uh19I+gLGVxCy2jGSy9e1nemrHjpL4P0nD4SetZiPRyNnCruvBUPYcYp4tXC/Htw8w&#10;Wl0ObuVMFm6kcBhfX4Yzra62kC6xqGlKVgtLreUTUf1CyWnHhXKbTCzJ1VbKjMX5LzcTvvf9HuXR&#10;gPHJNKdgQU5hB+ZyK23zHztFL6w81c5zQp6m6P9TMfB3PtPWFCczVQtB9N4U2rp2HOA44NMz4y8A&#10;AAD//wMAUEsDBBQABgAIAAAAIQAMa2/SxgAAAN0AAAAPAAAAZHJzL2Rvd25yZXYueG1sRI9Ba8JA&#10;FITvQv/D8gq91U1D0TS6iopKDwWp8eLtkX0modm3YXeN8d93CwWPw8x8w8yXg2lFT843lhW8jRMQ&#10;xKXVDVcKTsXuNQPhA7LG1jIpuJOH5eJpNMdc2xt/U38MlYgQ9jkqqEPocil9WZNBP7YdcfQu1hkM&#10;UbpKaoe3CDetTJNkIg02HBdq7GhTU/lzvBoFX+/34bzPsgJ78zE5rLfTYiOdUi/Pw2oGItAQHuH/&#10;9qdWkCbpFP7exCcgF78AAAD//wMAUEsBAi0AFAAGAAgAAAAhANvh9svuAAAAhQEAABMAAAAAAAAA&#10;AAAAAAAAAAAAAFtDb250ZW50X1R5cGVzXS54bWxQSwECLQAUAAYACAAAACEAWvQsW78AAAAVAQAA&#10;CwAAAAAAAAAAAAAAAAAfAQAAX3JlbHMvLnJlbHNQSwECLQAUAAYACAAAACEADGtv0sYAAADdAAAA&#10;DwAAAAAAAAAAAAAAAAAHAgAAZHJzL2Rvd25yZXYueG1sUEsFBgAAAAADAAMAtwAAAPoCAAAAAA==&#10;" path="m25718,v3410,,6690,645,9841,1935c38710,3237,41491,5097,43902,7516v2412,2393,4270,5172,5575,8334c50782,19000,51435,22275,51435,25710v,3398,-653,6685,-1958,9835c48172,38708,46314,41486,43902,43892v-2411,2394,-5192,4254,-8343,5556c32408,50763,29128,51408,25718,51433v-3411,-25,-6692,-670,-9842,-1985c12725,48146,9944,46286,7532,43892,5121,41486,3263,38708,1958,35545,653,32395,,29108,,25710,,22275,653,19000,1958,15850,3263,12688,5121,9909,7532,7516,9944,5097,12725,3237,15876,1935,19026,645,22307,,25718,xe" fillcolor="#ababab" stroked="f" strokeweight="0">
+            <v:shape id="Shape 2027" o:spid="_x0000_s1234" style="position:absolute;width:51435;height:51433;visibility:visible;mso-wrap-style:square;v-text-anchor:top" coordsize="51435,51433" o:spt="100" o:gfxdata="UEsDBBQABgAIAAAAIQDb4fbL7gAAAIUBAAATAAAAW0NvbnRlbnRfVHlwZXNdLnhtbHyQz07DMAyH&#10;70i8Q+QralM4IITa7kDhCAiNB7ASt43WOlEcyvb2pNu4IODoPz9/n1xv9vOkForiPDdwXVagiI23&#10;jocG3rdPxR0oScgWJ8/UwIEENu3lRb09BBKV0ywNjCmFe63FjDSjlD4Q50nv44wpl3HQAc0OB9I3&#10;VXWrjedEnIq03oC27qjHjympx31un0wiTQLq4bS4shrAECZnMGVTvbD9QSnOhDInjzsyuiBXWQP0&#10;r4R18jfgnHvJr4nOknrFmJ5xzhraRtHWf3Kkpfz/yGo5S+H73hkquyhdjr3R8m2lj09svwAAAP//&#10;AwBQSwMEFAAGAAgAAAAhAFr0LFu/AAAAFQEAAAsAAABfcmVscy8ucmVsc2zPwWrDMAwG4Ptg72B0&#10;X5TuUMaI01uh19I+gLGVxCy2jGSy9e1nemrHjpL4P0nD4SetZiPRyNnCruvBUPYcYp4tXC/Htw8w&#10;Wl0ObuVMFm6kcBhfX4Yzra62kC6xqGlKVgtLreUTUf1CyWnHhXKbTCzJ1VbKjMX5LzcTvvf9HuXR&#10;gPHJNKdgQU5hB+ZyK23zHztFL6w81c5zQp6m6P9TMfB3PtPWFCczVQtB9N4U2rp2HOA44NMz4y8A&#10;AAD//wMAUEsDBBQABgAIAAAAIQAMa2/SxgAAAN0AAAAPAAAAZHJzL2Rvd25yZXYueG1sRI9Ba8JA&#10;FITvQv/D8gq91U1D0TS6iopKDwWp8eLtkX0modm3YXeN8d93CwWPw8x8w8yXg2lFT843lhW8jRMQ&#10;xKXVDVcKTsXuNQPhA7LG1jIpuJOH5eJpNMdc2xt/U38MlYgQ9jkqqEPocil9WZNBP7YdcfQu1hkM&#10;UbpKaoe3CDetTJNkIg02HBdq7GhTU/lzvBoFX+/34bzPsgJ78zE5rLfTYiOdUi/Pw2oGItAQHuH/&#10;9qdWkCbpFP7exCcgF78AAAD//wMAUEsBAi0AFAAGAAgAAAAhANvh9svuAAAAhQEAABMAAAAAAAAA&#10;AAAAAAAAAAAAAFtDb250ZW50X1R5cGVzXS54bWxQSwECLQAUAAYACAAAACEAWvQsW78AAAAVAQAA&#10;CwAAAAAAAAAAAAAAAAAfAQAAX3JlbHMvLnJlbHNQSwECLQAUAAYACAAAACEADGtv0sYAAADdAAAA&#10;DwAAAAAAAAAAAAAAAAAHAgAAZHJzL2Rvd25yZXYueG1sUEsFBgAAAAADAAMAtwAAAPoCAAAAAA==&#10;" adj="0,,0" path="m25718,v3410,,6690,645,9841,1935c38710,3237,41491,5097,43902,7516v2412,2393,4270,5172,5575,8334c50782,19000,51435,22275,51435,25710v,3398,-653,6685,-1958,9835c48172,38708,46314,41486,43902,43892v-2411,2394,-5192,4254,-8343,5556c32408,50763,29128,51408,25718,51433v-3411,-25,-6692,-670,-9842,-1985c12725,48146,9944,46286,7532,43892,5121,41486,3263,38708,1958,35545,653,32395,,29108,,25710,,22275,653,19000,1958,15850,3263,12688,5121,9909,7532,7516,9944,5097,12725,3237,15876,1935,19026,645,22307,,25718,xe" fillcolor="#ababab" stroked="f" strokeweight="0">
               <v:stroke miterlimit="83231f" joinstyle="miter"/>
-              <v:path arrowok="t" textboxrect="0,0,51435,51433"/>
+              <v:formulas/>
+              <v:path arrowok="t" o:connecttype="segments" textboxrect="0,0,51435,51433"/>
             </v:shape>
-            <v:shape id="Shape 2029" o:spid="_x0000_s1235" style="position:absolute;top:291455;width:51435;height:51445;visibility:visible;mso-wrap-style:square;v-text-anchor:top" coordsize="51435,51445" o:gfxdata="UEsDBBQABgAIAAAAIQDb4fbL7gAAAIUBAAATAAAAW0NvbnRlbnRfVHlwZXNdLnhtbHyQz07DMAyH&#10;70i8Q+QralM4IITa7kDhCAiNB7ASt43WOlEcyvb2pNu4IODoPz9/n1xv9vOkForiPDdwXVagiI23&#10;jocG3rdPxR0oScgWJ8/UwIEENu3lRb09BBKV0ywNjCmFe63FjDSjlD4Q50nv44wpl3HQAc0OB9I3&#10;VXWrjedEnIq03oC27qjHjympx31un0wiTQLq4bS4shrAECZnMGVTvbD9QSnOhDInjzsyuiBXWQP0&#10;r4R18jfgnHvJr4nOknrFmJ5xzhraRtHWf3Kkpfz/yGo5S+H73hkquyhdjr3R8m2lj09svwAAAP//&#10;AwBQSwMEFAAGAAgAAAAhAFr0LFu/AAAAFQEAAAsAAABfcmVscy8ucmVsc2zPwWrDMAwG4Ptg72B0&#10;X5TuUMaI01uh19I+gLGVxCy2jGSy9e1nemrHjpL4P0nD4SetZiPRyNnCruvBUPYcYp4tXC/Htw8w&#10;Wl0ObuVMFm6kcBhfX4Yzra62kC6xqGlKVgtLreUTUf1CyWnHhXKbTCzJ1VbKjMX5LzcTvvf9HuXR&#10;gPHJNKdgQU5hB+ZyK23zHztFL6w81c5zQp6m6P9TMfB3PtPWFCczVQtB9N4U2rp2HOA44NMz4y8A&#10;AAD//wMAUEsDBBQABgAIAAAAIQD5bMj+xQAAAN0AAAAPAAAAZHJzL2Rvd25yZXYueG1sRI9Ba8JA&#10;FITvBf/D8oTe6sYg1kRXEUHsRUpioXh7ZJ9JMPs2ZNck/fddodDjMDPfMJvdaBrRU+dqywrmswgE&#10;cWF1zaWCr8vxbQXCeWSNjWVS8EMOdtvJywZTbQfOqM99KQKEXYoKKu/bVEpXVGTQzWxLHLyb7Qz6&#10;ILtS6g6HADeNjKNoKQ3WHBYqbOlQUXHPHyZQ5CK5uGX+PiSfeFpdz1n/fcuUep2O+zUIT6P/D/+1&#10;P7SCOIoTeL4JT0BufwEAAP//AwBQSwECLQAUAAYACAAAACEA2+H2y+4AAACFAQAAEwAAAAAAAAAA&#10;AAAAAAAAAAAAW0NvbnRlbnRfVHlwZXNdLnhtbFBLAQItABQABgAIAAAAIQBa9CxbvwAAABUBAAAL&#10;AAAAAAAAAAAAAAAAAB8BAABfcmVscy8ucmVsc1BLAQItABQABgAIAAAAIQD5bMj+xQAAAN0AAAAP&#10;AAAAAAAAAAAAAAAAAAcCAABkcnMvZG93bnJldi54bWxQSwUGAAAAAAMAAwC3AAAA+QIAAAAA&#10;" path="m25718,v3410,,6690,657,9841,1947c38710,3249,41491,5110,43902,7528v2412,2394,4270,5172,5575,8335c50782,19013,51435,22287,51435,25722v,3399,-653,6685,-1958,9811c48172,38683,46314,41461,43902,43892v-2411,2406,-5192,4266,-8343,5569c32408,50775,29128,51420,25718,51445v-3411,-25,-6692,-670,-9842,-1997c12725,48158,9944,46298,7532,43892,5121,41461,3263,38683,1958,35533,653,32407,,29121,,25722,,22287,653,19013,1958,15863,3263,12700,5121,9922,7532,7528,9944,5110,12725,3249,15876,1947,19026,657,22307,,25718,xe" fillcolor="#ababab" stroked="f" strokeweight="0">
+            <v:shape id="Shape 2029" o:spid="_x0000_s1235" style="position:absolute;top:291455;width:51435;height:51445;visibility:visible;mso-wrap-style:square;v-text-anchor:top" coordsize="51435,51445" o:spt="100" o:gfxdata="UEsDBBQABgAIAAAAIQDb4fbL7gAAAIUBAAATAAAAW0NvbnRlbnRfVHlwZXNdLnhtbHyQz07DMAyH&#10;70i8Q+QralM4IITa7kDhCAiNB7ASt43WOlEcyvb2pNu4IODoPz9/n1xv9vOkForiPDdwXVagiI23&#10;jocG3rdPxR0oScgWJ8/UwIEENu3lRb09BBKV0ywNjCmFe63FjDSjlD4Q50nv44wpl3HQAc0OB9I3&#10;VXWrjedEnIq03oC27qjHjympx31un0wiTQLq4bS4shrAECZnMGVTvbD9QSnOhDInjzsyuiBXWQP0&#10;r4R18jfgnHvJr4nOknrFmJ5xzhraRtHWf3Kkpfz/yGo5S+H73hkquyhdjr3R8m2lj09svwAAAP//&#10;AwBQSwMEFAAGAAgAAAAhAFr0LFu/AAAAFQEAAAsAAABfcmVscy8ucmVsc2zPwWrDMAwG4Ptg72B0&#10;X5TuUMaI01uh19I+gLGVxCy2jGSy9e1nemrHjpL4P0nD4SetZiPRyNnCruvBUPYcYp4tXC/Htw8w&#10;Wl0ObuVMFm6kcBhfX4Yzra62kC6xqGlKVgtLreUTUf1CyWnHhXKbTCzJ1VbKjMX5LzcTvvf9HuXR&#10;gPHJNKdgQU5hB+ZyK23zHztFL6w81c5zQp6m6P9TMfB3PtPWFCczVQtB9N4U2rp2HOA44NMz4y8A&#10;AAD//wMAUEsDBBQABgAIAAAAIQD5bMj+xQAAAN0AAAAPAAAAZHJzL2Rvd25yZXYueG1sRI9Ba8JA&#10;FITvBf/D8oTe6sYg1kRXEUHsRUpioXh7ZJ9JMPs2ZNck/fddodDjMDPfMJvdaBrRU+dqywrmswgE&#10;cWF1zaWCr8vxbQXCeWSNjWVS8EMOdtvJywZTbQfOqM99KQKEXYoKKu/bVEpXVGTQzWxLHLyb7Qz6&#10;ILtS6g6HADeNjKNoKQ3WHBYqbOlQUXHPHyZQ5CK5uGX+PiSfeFpdz1n/fcuUep2O+zUIT6P/D/+1&#10;P7SCOIoTeL4JT0BufwEAAP//AwBQSwECLQAUAAYACAAAACEA2+H2y+4AAACFAQAAEwAAAAAAAAAA&#10;AAAAAAAAAAAAW0NvbnRlbnRfVHlwZXNdLnhtbFBLAQItABQABgAIAAAAIQBa9CxbvwAAABUBAAAL&#10;AAAAAAAAAAAAAAAAAB8BAABfcmVscy8ucmVsc1BLAQItABQABgAIAAAAIQD5bMj+xQAAAN0AAAAP&#10;AAAAAAAAAAAAAAAAAAcCAABkcnMvZG93bnJldi54bWxQSwUGAAAAAAMAAwC3AAAA+QIAAAAA&#10;" adj="0,,0" path="m25718,v3410,,6690,657,9841,1947c38710,3249,41491,5110,43902,7528v2412,2394,4270,5172,5575,8335c50782,19013,51435,22287,51435,25722v,3399,-653,6685,-1958,9811c48172,38683,46314,41461,43902,43892v-2411,2406,-5192,4266,-8343,5569c32408,50775,29128,51420,25718,51445v-3411,-25,-6692,-670,-9842,-1997c12725,48158,9944,46298,7532,43892,5121,41461,3263,38683,1958,35533,653,32407,,29121,,25722,,22287,653,19013,1958,15863,3263,12700,5121,9922,7532,7528,9944,5110,12725,3249,15876,1947,19026,657,22307,,25718,xe" fillcolor="#ababab" stroked="f" strokeweight="0">
               <v:stroke miterlimit="83231f" joinstyle="miter"/>
-              <v:path arrowok="t" textboxrect="0,0,51435,51445"/>
+              <v:formulas/>
+              <v:path arrowok="t" o:connecttype="segments" textboxrect="0,0,51435,51445"/>
             </v:shape>
             <w10:wrap type="square"/>
           </v:group>
         </w:pict>
       </w:r>
       <w:r>
-        <w:t>30,290 m/</w:t>
-      </w:r>
-      <w:proofErr w:type="gramStart"/>
-      <w:r>
-        <w:t>s :</w:t>
-      </w:r>
-      <w:proofErr w:type="gramEnd"/>
-      <w:r>
-        <w:t xml:space="preserve"> Earth orbits the sun so +/-10%(roughly) deviation</w:t>
+        <w:t xml:space="preserve">30,290 m/s: Earth orbits the sun so +/-10%(roughly) </w:t>
+      </w:r>
+      <w:r>
+        <w:t>deviation.</w:t>
       </w:r>
     </w:p>
     <w:p>
@@ -21733,7 +21609,7 @@
         <w:ind w:left="320" w:right="2"/>
       </w:pPr>
       <w:r>
-        <w:t>460 m/s : Earth spins this fast, so +/-0.1%(roughly) deviation (1/100 orbit speed)</w:t>
+        <w:t>460 m/s: Earth spins this fast, so +/-0.1%(roughly) deviation (1/100 orbit speed)</w:t>
       </w:r>
     </w:p>
     <w:p>
@@ -21751,6 +21627,7 @@
         <w:ind w:left="-5"/>
       </w:pPr>
       <w:r>
+        <w:lastRenderedPageBreak/>
         <w:t>Expected Result</w:t>
       </w:r>
     </w:p>
@@ -21759,11 +21636,13 @@
         <w:ind w:left="-5" w:right="2"/>
       </w:pPr>
       <w:r>
-        <w:t xml:space="preserve">Using an approximation of light travelling 1 foot per nanosecond (one Ghz tick is 1ns; so in the clock rate of CPU's, light goes about 1 foot (slightly less)). The worst case advance/delay of the speed 1.2ns per 1000ns, so in 10,000 ns (distance/C) a +/-12ns difference can be measured - one arm will be +12ns and the other -12ns for a total delta of 24ns. This will reach a maximum when the apparatus is aligned </w:t>
-      </w:r>
-      <w:r>
-        <w:lastRenderedPageBreak/>
-        <w:t>in the direction of motion with the CMBR- and minimum separation at 90 degrees to the velocity. So this should be placed on the ground such that virgo is seen on the horizon at some point; but this will only happen once per day, when the planet is 180 degrees around (12 hours later) the device will have a negative angle of alignment with the constellation. Perhaps deploying something at the north or south pole at 9 degrees off the pole would be an option?</w:t>
+        <w:t xml:space="preserve">Using an approximation of light travelling 1 foot per nanosecond (one Ghz tick is 1ns; so in the clock rate of CPU's, light goes about 1 foot (slightly less)). The worst case advance/delay of the speed 1.2ns per 1000ns, so in 10,000 ns (distance/C) a +/-12ns difference can be measured - one arm will be +12ns and the other -12ns for a total delta of 24ns. This will reach a maximum when the apparatus is aligned in the direction of motion with the CMBR- and minimum separation at 90 degrees to the velocity. So this should be placed on the ground such that </w:t>
+      </w:r>
+      <w:r>
+        <w:t>V</w:t>
+      </w:r>
+      <w:r>
+        <w:t>irgo is seen on the horizon at some point; but this will only happen once per day, when the planet is 180 degrees around (12 hours later) the device will have a negative angle of alignment with the constellation. Perhaps deploying something at the north or south pole at 9 degrees off the pole would be an option?</w:t>
       </w:r>
     </w:p>
     <w:p>
@@ -21817,6 +21696,7 @@
         <w:ind w:left="-5"/>
       </w:pPr>
       <w:r>
+        <w:lastRenderedPageBreak/>
         <w:t>No Clock Transport</w:t>
       </w:r>
     </w:p>
@@ -21835,7 +21715,6 @@
         <w:ind w:left="-5"/>
       </w:pPr>
       <w:r>
-        <w:lastRenderedPageBreak/>
         <w:t>Alternative deployments</w:t>
       </w:r>
     </w:p>
@@ -21845,23 +21724,255 @@
         <w:ind w:left="-5" w:right="2"/>
       </w:pPr>
       <w:r>
-        <w:t xml:space="preserve">LISA - The interferometer satellite array could measure +/-10ms; millisecond resolution is surely notable - although it does have bent arms, so the difference between the arms is </w:t>
-      </w:r>
-      <w:proofErr w:type="gramStart"/>
-      <w:r>
-        <w:t>fairly minimal</w:t>
-      </w:r>
-      <w:proofErr w:type="gramEnd"/>
-      <w:r>
-        <w:t>.</w:t>
+        <w:t>LISA - The interferometer satellite array could measure +/-10ms; millisecond resolution is surely notable - although it does have bent arms, so the difference between the arms is fairly minimal.</w:t>
       </w:r>
     </w:p>
     <w:p>
       <w:pPr>
-        <w:spacing w:after="387"/>
-        <w:ind w:left="-5" w:right="2"/>
+        <w:pStyle w:val="Heading2"/>
       </w:pPr>
+      <w:bookmarkStart w:id="1" w:name="_What’s_different_about"/>
+      <w:bookmarkEnd w:id="1"/>
+      <w:r>
+        <w:t>What’s different about GPS?</w:t>
+      </w:r>
     </w:p>
+    <w:p>
+      <w:r>
+        <w:t>GPS satellites are synchronous clocks that emit pulses and are clocked over a distance for the speed of light.  GPS satellites orbit at an altitude of 20,200km or 12,550 miles (</w:t>
+      </w:r>
+      <w:r>
+        <w:t>66</w:t>
+      </w:r>
+      <w:r>
+        <w:t>,</w:t>
+      </w:r>
+      <w:r>
+        <w:t>264</w:t>
+      </w:r>
+      <w:r>
+        <w:t>,</w:t>
+      </w:r>
+      <w:r>
+        <w:t>000</w:t>
+      </w:r>
+      <w:r>
+        <w:t xml:space="preserve"> feet).  It </w:t>
+      </w:r>
+      <w:r>
+        <w:t>was</w:t>
+      </w:r>
+      <w:r>
+        <w:t xml:space="preserve"> argued that if there was an anisotropic speed of light, then they would be off by a significant amount of time when received; they would be off by </w:t>
+      </w:r>
+      <w:r>
+        <w:t>potentially approximately 81</w:t>
+      </w:r>
+      <w:r>
+        <w:t xml:space="preserve"> microseconds.</w:t>
+      </w:r>
+      <w:r>
+        <w:t xml:space="preserve">  </w:t>
+      </w:r>
+    </w:p>
+    <w:p>
+      <m:oMathPara>
+        <m:oMath>
+          <m:f>
+            <m:fPr>
+              <m:ctrlPr>
+                <w:rPr>
+                  <w:rFonts w:ascii="Cambria Math" w:hAnsi="Cambria Math"/>
+                </w:rPr>
+              </m:ctrlPr>
+            </m:fPr>
+            <m:num>
+              <m:r>
+                <w:rPr>
+                  <w:rFonts w:ascii="Cambria Math" w:hAnsi="Cambria Math"/>
+                </w:rPr>
+                <m:t>Altitude</m:t>
+              </m:r>
+              <m:ctrlPr>
+                <w:rPr>
+                  <w:rFonts w:ascii="Cambria Math" w:hAnsi="Cambria Math"/>
+                  <w:i/>
+                </w:rPr>
+              </m:ctrlPr>
+            </m:num>
+            <m:den>
+              <m:r>
+                <w:rPr>
+                  <w:rFonts w:ascii="Cambria Math" w:hAnsi="Cambria Math"/>
+                </w:rPr>
+                <m:t>C±V</m:t>
+              </m:r>
+              <m:ctrlPr>
+                <w:rPr>
+                  <w:rFonts w:ascii="Cambria Math" w:hAnsi="Cambria Math"/>
+                  <w:i/>
+                </w:rPr>
+              </m:ctrlPr>
+            </m:den>
+          </m:f>
+        </m:oMath>
+      </m:oMathPara>
+    </w:p>
+    <w:p>
+      <w:r>
+        <w:t>Gravity also propagates at the speed of light.  This means that in the direction of travel of the solar system relative to the CMBR (370km/s</w:t>
+      </w:r>
+      <w:r>
+        <w:t xml:space="preserve"> or 0.00123 light</w:t>
+      </w:r>
+      <w:r>
+        <w:t>-</w:t>
+      </w:r>
+      <w:r>
+        <w:t>seconds per second</w:t>
+      </w:r>
+      <w:r>
+        <w:t>) that effectively the orbit of the satellites in the direction of the velocity is 24.9km (15.5 miles or 81,624ft) further from the earth, as the gravity field has not yet extended as far, compensating for the shorter reception time as the earth moves into the emitted signal.  Conversely, the gravity field on the trailing side is extended, and makes the orbit closer, compensating for the earth moving away from the emitted signal.  This is only extreme in a specific alignment.</w:t>
+      </w:r>
+    </w:p>
+    <w:p>
+      <w:r>
+        <w:t>It’s not that the space of that whole system is contracted; space does not contract with velocity, only the matter in the space.</w:t>
+      </w:r>
+    </w:p>
+    <w:p>
+      <w:r>
+        <w:t xml:space="preserve">This then goes to what about the laser ranging satellites.  They rely on a two-way communication, and if there was such an elevation difference, that would show up in their measurements, and the model they build would be offset.  </w:t>
+      </w:r>
+      <w:r>
+        <w:t>Satellite programs that map the elevation of Earth have low orbit, and the difference would only be a couple hundred meters, which is larger than the difference of their perigee-apogee.</w:t>
+      </w:r>
+    </w:p>
+    <w:p>
+      <w:pPr>
+        <w:pStyle w:val="ListParagraph"/>
+        <w:numPr>
+          <w:ilvl w:val="0"/>
+          <w:numId w:val="12"/>
+        </w:numPr>
+      </w:pPr>
+      <w:r>
+        <w:lastRenderedPageBreak/>
+        <w:t>ICESat-2</w:t>
+      </w:r>
+      <w:r>
+        <w:t xml:space="preserve"> orbits at only 479-482km.</w:t>
+      </w:r>
+    </w:p>
+    <w:p>
+      <w:pPr>
+        <w:pStyle w:val="ListParagraph"/>
+        <w:numPr>
+          <w:ilvl w:val="0"/>
+          <w:numId w:val="12"/>
+        </w:numPr>
+      </w:pPr>
+      <w:r>
+        <w:t>Cryosat-2 is 718-732km</w:t>
+      </w:r>
+    </w:p>
+    <w:p>
+      <w:pPr>
+        <w:pStyle w:val="ListParagraph"/>
+        <w:numPr>
+          <w:ilvl w:val="0"/>
+          <w:numId w:val="12"/>
+        </w:numPr>
+        <w:rPr>
+          <w:szCs w:val="28"/>
+          <w:shd w:val="clear" w:color="auto" w:fill="F8F9FA"/>
+        </w:rPr>
+      </w:pPr>
+      <w:r>
+        <w:t>ADM-Aeolus</w:t>
+      </w:r>
+      <w:r>
+        <w:rPr>
+          <w:szCs w:val="28"/>
+        </w:rPr>
+        <w:t xml:space="preserve"> </w:t>
+      </w:r>
+      <w:r>
+        <w:rPr>
+          <w:szCs w:val="28"/>
+          <w:shd w:val="clear" w:color="auto" w:fill="F8F9FA"/>
+        </w:rPr>
+        <w:t>320</w:t>
+      </w:r>
+      <w:r>
+        <w:rPr>
+          <w:szCs w:val="28"/>
+          <w:shd w:val="clear" w:color="auto" w:fill="F8F9FA"/>
+        </w:rPr>
+        <w:t>km</w:t>
+      </w:r>
+    </w:p>
+    <w:p>
+      <w:pPr>
+        <w:pStyle w:val="ListParagraph"/>
+        <w:numPr>
+          <w:ilvl w:val="0"/>
+          <w:numId w:val="12"/>
+        </w:numPr>
+        <w:rPr>
+          <w:szCs w:val="28"/>
+          <w:shd w:val="clear" w:color="auto" w:fill="F8F9FA"/>
+        </w:rPr>
+      </w:pPr>
+      <w:hyperlink r:id="rId10" w:tooltip="TanDEM-X" w:history="1">
+        <w:r>
+          <w:rPr>
+            <w:rStyle w:val="Hyperlink"/>
+            <w:bCs/>
+            <w:color w:val="auto"/>
+            <w:szCs w:val="28"/>
+            <w:shd w:val="clear" w:color="auto" w:fill="F8F9FA"/>
+          </w:rPr>
+          <w:t>TanDEM-X</w:t>
+        </w:r>
+      </w:hyperlink>
+      <w:r>
+        <w:rPr>
+          <w:bCs/>
+          <w:color w:val="auto"/>
+          <w:szCs w:val="28"/>
+        </w:rPr>
+        <w:t xml:space="preserve"> &amp; </w:t>
+      </w:r>
+      <w:r>
+        <w:rPr>
+          <w:rStyle w:val="mw-page-title-main"/>
+          <w:bCs/>
+          <w:color w:val="auto"/>
+          <w:szCs w:val="28"/>
+        </w:rPr>
+        <w:t>TerraSAR-X</w:t>
+      </w:r>
+      <w:r>
+        <w:rPr>
+          <w:rStyle w:val="mw-page-title-main"/>
+          <w:bCs/>
+          <w:color w:val="auto"/>
+          <w:szCs w:val="28"/>
+        </w:rPr>
+        <w:t xml:space="preserve">  </w:t>
+      </w:r>
+      <w:r>
+        <w:rPr>
+          <w:bCs/>
+          <w:color w:val="auto"/>
+          <w:szCs w:val="28"/>
+          <w:shd w:val="clear" w:color="auto" w:fill="FFFFFF"/>
+        </w:rPr>
+        <w:t>514-516km</w:t>
+      </w:r>
+    </w:p>
+    <w:p/>
     <w:p>
       <w:pPr>
         <w:pStyle w:val="Heading1"/>
@@ -21972,23 +22083,11 @@
         <w:t xml:space="preserve"> – This </w:t>
       </w:r>
       <w:r>
-        <w:t xml:space="preserve">showed the transform of </w:t>
-      </w:r>
-      <w:proofErr w:type="gramStart"/>
-      <w:r>
-        <w:t>space, and</w:t>
-      </w:r>
-      <w:proofErr w:type="gramEnd"/>
-      <w:r>
-        <w:t xml:space="preserve"> was part of trying to match the Lorentz Transform space-time graphs; there’s an option to enable X-T Graph specifically about that.  This compares how a 2D space is transformed for an observer in a square ship, watching another square ship with its own velocity and directions.  This employs length contraction and light aberration, and I had </w:t>
-      </w:r>
-      <w:proofErr w:type="gramStart"/>
-      <w:r>
-        <w:t>a</w:t>
-      </w:r>
-      <w:proofErr w:type="gramEnd"/>
-      <w:r>
-        <w:t xml:space="preserve"> inspiration that maybe because of light aberration of the propagation delayed points might look more correct in perspective.  In 2D, however, this would just be a circle, and not being a flatlander, I’m not very good with interpreting a perspective of a plane in a circle.</w:t>
+        <w:t xml:space="preserve">showed the transform of space, and was part of trying to match the Lorentz Transform space-time </w:t>
+      </w:r>
+      <w:r>
+        <w:lastRenderedPageBreak/>
+        <w:t>graphs; there’s an option to enable X-T Graph specifically about that.  This compares how a 2D space is transformed for an observer in a square ship, watching another square ship with its own velocity and directions.  This employs length contraction and light aberration, and I had a inspiration that maybe because of light aberration of the propagation delayed points might look more correct in perspective.  In 2D, however, this would just be a circle, and not being a flatlander, I’m not very good with interpreting a perspective of a plane in a circle.</w:t>
       </w:r>
     </w:p>
     <w:p>
@@ -22017,15 +22116,7 @@
         </w:r>
       </w:hyperlink>
       <w:r>
-        <w:t xml:space="preserve"> – I implemented another test in another project that had a voxel cube.  I implemented moving the points according to the velocity and delay of propagation and light aberration in the shader which changes the shape of the geometry in real time.  The orthogonal view and perspective views do the same transformation, and the camera position and orientation </w:t>
-      </w:r>
-      <w:proofErr w:type="gramStart"/>
-      <w:r>
-        <w:t>is</w:t>
-      </w:r>
-      <w:proofErr w:type="gramEnd"/>
-      <w:r>
-        <w:t xml:space="preserve"> also exactly the same.  This shows, when velocity and direction are locked, that even though the geometry is highly deformed by the propagation time of where a point on the moving body is seen from, and the light aberration, that at any speed the frame still looks exactly square.  Even with VR enabled, other than the color changes, there is no perceivable difference between moving along with the body at any speed and being stationary in that body.</w:t>
+        <w:t xml:space="preserve"> – I implemented another test in another project that had a voxel cube.  I implemented moving the points according to the velocity and delay of propagation and light aberration in the shader which changes the shape of the geometry in real time.  The orthogonal view and perspective views do the same transformation, and the camera position and orientation is also exactly the same.  This shows, when velocity and direction are locked, that even though the geometry is highly deformed by the propagation time of where a point on the moving body is seen from, and the light aberration, that at any speed the frame still looks exactly square.  Even with VR enabled, other than the color changes, there is no perceivable difference between moving along with the body at any speed and being stationary in that body.</w:t>
       </w:r>
     </w:p>
     <w:p>
@@ -22076,15 +22167,7 @@
         <w:t xml:space="preserve">, I implemented various versions of an interferometer which used light aberration, and length contraction, and </w:t>
       </w:r>
       <w:r>
-        <w:t xml:space="preserve">this final version allows choosing an arbitrary angle, to show the identical lengths of each path of light taken; demonstrating the expected null result.  This version has a ‘4’ at the end of its link, there is also (no number), 2 and 3 versions; 3 is almost like 4, but for also includes multiple photons emitted at the nodes of a specified </w:t>
-      </w:r>
-      <w:proofErr w:type="gramStart"/>
-      <w:r>
-        <w:t>wavelength, and</w:t>
-      </w:r>
-      <w:proofErr w:type="gramEnd"/>
-      <w:r>
-        <w:t xml:space="preserve"> assisted in deriving the doppler shift equation.</w:t>
+        <w:t>this final version allows choosing an arbitrary angle, to show the identical lengths of each path of light taken; demonstrating the expected null result.  This version has a ‘4’ at the end of its link, there is also (no number), 2 and 3 versions; 3 is almost like 4, but for also includes multiple photons emitted at the nodes of a specified wavelength, and assisted in deriving the doppler shift equation.</w:t>
       </w:r>
     </w:p>
     <w:p>
@@ -22092,8 +22175,8 @@
         <w:pStyle w:val="Heading1"/>
         <w:ind w:left="-5"/>
       </w:pPr>
-      <w:bookmarkStart w:id="1" w:name="_Appendix_A"/>
-      <w:bookmarkEnd w:id="1"/>
+      <w:bookmarkStart w:id="2" w:name="_Appendix_A"/>
+      <w:bookmarkEnd w:id="2"/>
       <w:r>
         <w:t>Appendix A</w:t>
       </w:r>
@@ -22425,7 +22508,6 @@
           <w:rFonts w:ascii="Calibri" w:eastAsia="Calibri" w:hAnsi="Calibri" w:cs="Calibri"/>
           <w:sz w:val="22"/>
         </w:rPr>
-        <w:lastRenderedPageBreak/>
         <w:tab/>
       </w:r>
     </w:p>
@@ -22435,6 +22517,7 @@
         <w:ind w:left="-5" w:right="2"/>
       </w:pPr>
       <w:r>
+        <w:lastRenderedPageBreak/>
         <w:t>Can also be written as:</w:t>
       </w:r>
     </w:p>
@@ -23087,13 +23170,7 @@
             <w:rPr>
               <w:rFonts w:ascii="Cambria Math" w:hAnsi="Cambria Math"/>
             </w:rPr>
-            <m:t>=</m:t>
-          </m:r>
-          <m:r>
-            <w:rPr>
-              <w:rFonts w:ascii="Cambria Math" w:hAnsi="Cambria Math"/>
-            </w:rPr>
-            <m:t>(</m:t>
+            <m:t>=(</m:t>
           </m:r>
           <m:acc>
             <m:accPr>
@@ -23141,13 +23218,7 @@
             <w:rPr>
               <w:rFonts w:ascii="Cambria Math" w:hAnsi="Cambria Math"/>
             </w:rPr>
-            <m:t>T</m:t>
-          </m:r>
-          <m:r>
-            <w:rPr>
-              <w:rFonts w:ascii="Cambria Math" w:hAnsi="Cambria Math"/>
-            </w:rPr>
-            <m:t>)∙(</m:t>
+            <m:t>T)∙(</m:t>
           </m:r>
           <m:acc>
             <m:accPr>
@@ -23196,13 +23267,7 @@
             <w:rPr>
               <w:rFonts w:ascii="Cambria Math" w:hAnsi="Cambria Math"/>
             </w:rPr>
-            <m:t>T</m:t>
-          </m:r>
-          <m:r>
-            <w:rPr>
-              <w:rFonts w:ascii="Cambria Math" w:hAnsi="Cambria Math"/>
-            </w:rPr>
-            <m:t>)</m:t>
+            <m:t>T)</m:t>
           </m:r>
         </m:oMath>
       </m:oMathPara>
@@ -24094,19 +24159,7 @@
             <w:rPr>
               <w:rFonts w:ascii="Cambria Math" w:eastAsia="Calibri" w:hAnsi="Cambria Math" w:cs="Calibri"/>
             </w:rPr>
-            <m:t>-</m:t>
-          </m:r>
-          <m:r>
-            <w:rPr>
-              <w:rFonts w:ascii="Cambria Math" w:eastAsia="Calibri" w:hAnsi="Cambria Math" w:cs="Calibri"/>
-            </w:rPr>
-            <m:t>2</m:t>
-          </m:r>
-          <m:r>
-            <w:rPr>
-              <w:rFonts w:ascii="Cambria Math" w:eastAsia="Calibri" w:hAnsi="Cambria Math" w:cs="Calibri"/>
-            </w:rPr>
-            <m:t>T</m:t>
+            <m:t>-2T</m:t>
           </m:r>
           <m:d>
             <m:dPr>
@@ -26921,13 +26974,7 @@
                     <w:rPr>
                       <w:rFonts w:ascii="Cambria Math" w:eastAsia="Calibri" w:hAnsi="Cambria Math" w:cs="Calibri"/>
                     </w:rPr>
-                    <m:t>)</m:t>
-                  </m:r>
-                  <m:r>
-                    <w:rPr>
-                      <w:rFonts w:ascii="Cambria Math" w:eastAsia="Calibri" w:hAnsi="Cambria Math" w:cs="Calibri"/>
-                    </w:rPr>
-                    <m:t>+</m:t>
+                    <m:t>)+</m:t>
                   </m:r>
                   <m:sSup>
                     <m:sSupPr>
@@ -27799,13 +27846,7 @@
                     <w:rPr>
                       <w:rFonts w:ascii="Cambria Math" w:hAnsi="Cambria Math"/>
                     </w:rPr>
-                    <m:t>+</m:t>
-                  </m:r>
-                  <m:r>
-                    <w:rPr>
-                      <w:rFonts w:ascii="Cambria Math" w:hAnsi="Cambria Math"/>
-                    </w:rPr>
-                    <m:t>DA</m:t>
+                    <m:t>+DA</m:t>
                   </m:r>
                 </m:e>
               </m:rad>
@@ -27833,10 +27874,7 @@
         <w:pStyle w:val="Heading1"/>
       </w:pPr>
       <w:r>
-        <w:t xml:space="preserve">Appendix </w:t>
-      </w:r>
-      <w:r>
-        <w:t>B</w:t>
+        <w:t>Appendix B</w:t>
       </w:r>
       <w:r>
         <w:t xml:space="preserve"> (</w:t>
@@ -28381,13 +28419,7 @@
             <w:rPr>
               <w:rFonts w:ascii="Cambria Math" w:hAnsi="Cambria Math"/>
             </w:rPr>
-            <m:t>T</m:t>
-          </m:r>
-          <m:r>
-            <w:rPr>
-              <w:rFonts w:ascii="Cambria Math" w:hAnsi="Cambria Math"/>
-            </w:rPr>
-            <m:t>-</m:t>
+            <m:t>T-</m:t>
           </m:r>
           <m:acc>
             <m:accPr>
@@ -28472,19 +28504,7 @@
             <w:rPr>
               <w:rFonts w:ascii="Cambria Math" w:hAnsi="Cambria Math"/>
             </w:rPr>
-            <m:t>=</m:t>
-          </m:r>
-          <m:r>
-            <w:rPr>
-              <w:rFonts w:ascii="Cambria Math" w:hAnsi="Cambria Math"/>
-            </w:rPr>
-            <m:t>T</m:t>
-          </m:r>
-          <m:r>
-            <w:rPr>
-              <w:rFonts w:ascii="Cambria Math" w:hAnsi="Cambria Math"/>
-            </w:rPr>
-            <m:t>+</m:t>
+            <m:t>=T+</m:t>
           </m:r>
           <m:f>
             <m:fPr>
@@ -28711,13 +28731,7 @@
                 <w:rPr>
                   <w:rFonts w:ascii="Cambria Math" w:hAnsi="Cambria Math"/>
                 </w:rPr>
-                <m:t>T</m:t>
-              </m:r>
-              <m:r>
-                <w:rPr>
-                  <w:rFonts w:ascii="Cambria Math" w:hAnsi="Cambria Math"/>
-                </w:rPr>
-                <m:t>-</m:t>
+                <m:t>T-</m:t>
               </m:r>
               <m:sSub>
                 <m:sSubPr>
@@ -28980,13 +28994,7 @@
                     <w:rPr>
                       <w:rFonts w:ascii="Cambria Math" w:hAnsi="Cambria Math"/>
                     </w:rPr>
-                    <m:t>T</m:t>
-                  </m:r>
-                  <m:r>
-                    <w:rPr>
-                      <w:rFonts w:ascii="Cambria Math" w:hAnsi="Cambria Math"/>
-                    </w:rPr>
-                    <m:t>-</m:t>
+                    <m:t>T-</m:t>
                   </m:r>
                   <m:sSub>
                     <m:sSubPr>
@@ -30495,13 +30503,7 @@
                 <w:rPr>
                   <w:rFonts w:ascii="Cambria Math" w:hAnsi="Cambria Math"/>
                 </w:rPr>
-                <m:t>T</m:t>
-              </m:r>
-              <m:r>
-                <w:rPr>
-                  <w:rFonts w:ascii="Cambria Math" w:hAnsi="Cambria Math"/>
-                </w:rPr>
-                <m:t>+</m:t>
+                <m:t>T+</m:t>
               </m:r>
               <m:acc>
                 <m:accPr>
@@ -34665,13 +34667,7 @@
                     <w:rPr>
                       <w:rFonts w:ascii="Cambria Math" w:hAnsi="Cambria Math"/>
                     </w:rPr>
-                    <m:t>)</m:t>
-                  </m:r>
-                  <m:r>
-                    <w:rPr>
-                      <w:rFonts w:ascii="Cambria Math" w:hAnsi="Cambria Math"/>
-                    </w:rPr>
-                    <m:t>+</m:t>
+                    <m:t>)+</m:t>
                   </m:r>
                   <m:sSup>
                     <m:sSupPr>
@@ -35075,13 +35071,7 @@
             <w:rPr>
               <w:rFonts w:ascii="Cambria Math" w:hAnsi="Cambria Math"/>
             </w:rPr>
-            <m:t>T</m:t>
-          </m:r>
-          <m:r>
-            <w:rPr>
-              <w:rFonts w:ascii="Cambria Math" w:hAnsi="Cambria Math"/>
-            </w:rPr>
-            <m:t>-</m:t>
+            <m:t>T-</m:t>
           </m:r>
           <m:acc>
             <m:accPr>
@@ -35369,13 +35359,7 @@
             <w:rPr>
               <w:rFonts w:ascii="Cambria Math" w:hAnsi="Cambria Math"/>
             </w:rPr>
-            <m:t>T</m:t>
-          </m:r>
-          <m:r>
-            <w:rPr>
-              <w:rFonts w:ascii="Cambria Math" w:hAnsi="Cambria Math"/>
-            </w:rPr>
-            <m:t>+</m:t>
+            <m:t>T+</m:t>
           </m:r>
           <m:acc>
             <m:accPr>
@@ -35833,8 +35817,8 @@
       <w:pPr>
         <w:pStyle w:val="Heading1"/>
       </w:pPr>
-      <w:bookmarkStart w:id="2" w:name="_Appendix_C"/>
-      <w:bookmarkEnd w:id="2"/>
+      <w:bookmarkStart w:id="3" w:name="_Appendix_C"/>
+      <w:bookmarkEnd w:id="3"/>
       <w:r>
         <w:t>Appendix C</w:t>
       </w:r>
@@ -36108,13 +36092,7 @@
                             <w:rPr>
                               <w:rFonts w:ascii="Cambria Math" w:hAnsi="Cambria Math"/>
                             </w:rPr>
-                            <m:t>T</m:t>
-                          </m:r>
-                          <m:r>
-                            <w:rPr>
-                              <w:rFonts w:ascii="Cambria Math" w:hAnsi="Cambria Math"/>
-                            </w:rPr>
-                            <m:t>+</m:t>
+                            <m:t>T+</m:t>
                           </m:r>
                           <m:sSub>
                             <m:sSubPr>
@@ -36344,13 +36322,7 @@
             <w:rPr>
               <w:rFonts w:ascii="Cambria Math" w:hAnsi="Cambria Math"/>
             </w:rPr>
-            <m:t>T</m:t>
-          </m:r>
-          <m:r>
-            <w:rPr>
-              <w:rFonts w:ascii="Cambria Math" w:hAnsi="Cambria Math"/>
-            </w:rPr>
-            <m:t>-</m:t>
+            <m:t>T-</m:t>
           </m:r>
           <m:acc>
             <m:accPr>
@@ -38476,13 +38448,7 @@
             <w:rPr>
               <w:rFonts w:ascii="Cambria Math" w:hAnsi="Cambria Math"/>
             </w:rPr>
-            <m:t xml:space="preserve"> </m:t>
-          </m:r>
-          <m:r>
-            <w:rPr>
-              <w:rFonts w:ascii="Cambria Math" w:hAnsi="Cambria Math"/>
-            </w:rPr>
-            <m:t>=</m:t>
+            <m:t xml:space="preserve"> =</m:t>
           </m:r>
           <m:acc>
             <m:accPr>
@@ -40797,13 +40763,7 @@
             <w:rPr>
               <w:rFonts w:ascii="Cambria Math" w:hAnsi="Cambria Math"/>
             </w:rPr>
-            <m:t>T</m:t>
-          </m:r>
-          <m:r>
-            <w:rPr>
-              <w:rFonts w:ascii="Cambria Math" w:hAnsi="Cambria Math"/>
-            </w:rPr>
-            <m:t>-</m:t>
+            <m:t>T-</m:t>
           </m:r>
           <m:acc>
             <m:accPr>
@@ -41401,13 +41361,7 @@
                 <w:rPr>
                   <w:rFonts w:ascii="Cambria Math" w:hAnsi="Cambria Math"/>
                 </w:rPr>
-                <m:t>+</m:t>
-              </m:r>
-              <m:r>
-                <w:rPr>
-                  <w:rFonts w:ascii="Cambria Math" w:hAnsi="Cambria Math"/>
-                </w:rPr>
-                <m:t>B</m:t>
+                <m:t>+B</m:t>
               </m:r>
             </m:num>
             <m:den>
@@ -41451,13 +41405,10 @@
       <w:pPr>
         <w:pStyle w:val="Heading1"/>
       </w:pPr>
-      <w:bookmarkStart w:id="3" w:name="_Appendix_D"/>
-      <w:bookmarkEnd w:id="3"/>
-      <w:r>
-        <w:t xml:space="preserve">Appendix </w:t>
-      </w:r>
-      <w:r>
-        <w:t>D</w:t>
+      <w:bookmarkStart w:id="4" w:name="_Appendix_D"/>
+      <w:bookmarkEnd w:id="4"/>
+      <w:r>
+        <w:t>Appendix D</w:t>
       </w:r>
       <w:r>
         <w:t xml:space="preserve"> (V=C)</w:t>
@@ -41884,8 +41835,8 @@
         <w:t>Convert magnitudes to square root of vectors squared:</w:t>
       </w:r>
     </w:p>
-    <w:bookmarkStart w:id="4" w:name="_Appendix_E"/>
-    <w:bookmarkEnd w:id="4"/>
+    <w:bookmarkStart w:id="5" w:name="_Appendix_E"/>
+    <w:bookmarkEnd w:id="5"/>
     <w:p>
       <w:pPr>
         <w:spacing w:after="221"/>
@@ -42311,13 +42262,8 @@
         <w:ind w:left="0" w:right="2" w:firstLine="0"/>
       </w:pPr>
       <w:r>
-        <w:t xml:space="preserve">Define partial expression P to simplify later </w:t>
-      </w:r>
-      <w:proofErr w:type="gramStart"/>
-      <w:r>
-        <w:t>operations</w:t>
-      </w:r>
-      <w:proofErr w:type="gramEnd"/>
+        <w:t>Define partial expression P to simplify later operations</w:t>
+      </w:r>
     </w:p>
     <w:p>
       <w:pPr>
@@ -42628,13 +42574,7 @@
                             <w:rPr>
                               <w:rFonts w:ascii="Cambria Math" w:eastAsia="Calibri" w:hAnsi="Cambria Math" w:cs="Calibri"/>
                             </w:rPr>
-                            <m:t>+</m:t>
-                          </m:r>
-                          <m:r>
-                            <w:rPr>
-                              <w:rFonts w:ascii="Cambria Math" w:eastAsia="Calibri" w:hAnsi="Cambria Math" w:cs="Calibri"/>
-                            </w:rPr>
-                            <m:t>T</m:t>
+                            <m:t>+T</m:t>
                           </m:r>
                           <m:acc>
                             <m:accPr>
@@ -42799,13 +42739,8 @@
         <w:ind w:left="0" w:right="2" w:firstLine="0"/>
       </w:pPr>
       <w:r>
-        <w:t xml:space="preserve">Move T expression to left side, preparing to square both </w:t>
-      </w:r>
-      <w:proofErr w:type="gramStart"/>
-      <w:r>
-        <w:t>sides</w:t>
-      </w:r>
-      <w:proofErr w:type="gramEnd"/>
+        <w:t>Move T expression to left side, preparing to square both sides</w:t>
+      </w:r>
     </w:p>
     <w:p>
       <w:pPr>
@@ -42915,13 +42850,7 @@
                             <w:rPr>
                               <w:rFonts w:ascii="Cambria Math" w:eastAsia="Calibri" w:hAnsi="Cambria Math" w:cs="Calibri"/>
                             </w:rPr>
-                            <m:t>+</m:t>
-                          </m:r>
-                          <m:r>
-                            <w:rPr>
-                              <w:rFonts w:ascii="Cambria Math" w:eastAsia="Calibri" w:hAnsi="Cambria Math" w:cs="Calibri"/>
-                            </w:rPr>
-                            <m:t>T</m:t>
+                            <m:t>+T</m:t>
                           </m:r>
                           <m:acc>
                             <m:accPr>
@@ -43263,13 +43192,7 @@
                         <w:rPr>
                           <w:rFonts w:ascii="Cambria Math" w:eastAsia="Calibri" w:hAnsi="Cambria Math" w:cs="Calibri"/>
                         </w:rPr>
-                        <m:t>+</m:t>
-                      </m:r>
-                      <m:r>
-                        <w:rPr>
-                          <w:rFonts w:ascii="Cambria Math" w:eastAsia="Calibri" w:hAnsi="Cambria Math" w:cs="Calibri"/>
-                        </w:rPr>
-                        <m:t>T</m:t>
+                        <m:t>+T</m:t>
                       </m:r>
                       <m:acc>
                         <m:accPr>
@@ -43637,13 +43560,7 @@
             <w:rPr>
               <w:rFonts w:ascii="Cambria Math" w:hAnsi="Cambria Math"/>
             </w:rPr>
-            <m:t>-</m:t>
-          </m:r>
-          <m:r>
-            <w:rPr>
-              <w:rFonts w:ascii="Cambria Math" w:hAnsi="Cambria Math"/>
-            </w:rPr>
-            <m:t>2</m:t>
+            <m:t>-2</m:t>
           </m:r>
           <m:acc>
             <m:accPr>
@@ -43905,13 +43822,7 @@
             <w:rPr>
               <w:rFonts w:ascii="Cambria Math" w:eastAsia="Calibri" w:hAnsi="Cambria Math" w:cs="Calibri"/>
             </w:rPr>
-            <m:t>+2</m:t>
-          </m:r>
-          <m:r>
-            <w:rPr>
-              <w:rFonts w:ascii="Cambria Math" w:eastAsia="Calibri" w:hAnsi="Cambria Math" w:cs="Calibri"/>
-            </w:rPr>
-            <m:t>T</m:t>
+            <m:t>+2T</m:t>
           </m:r>
           <m:acc>
             <m:accPr>
@@ -44131,13 +44042,7 @@
             <w:rPr>
               <w:rFonts w:ascii="Cambria Math" w:hAnsi="Cambria Math"/>
             </w:rPr>
-            <m:t>-</m:t>
-          </m:r>
-          <m:r>
-            <w:rPr>
-              <w:rFonts w:ascii="Cambria Math" w:hAnsi="Cambria Math"/>
-            </w:rPr>
-            <m:t>2</m:t>
+            <m:t>-2</m:t>
           </m:r>
           <m:acc>
             <m:accPr>
@@ -44399,13 +44304,7 @@
             <w:rPr>
               <w:rFonts w:ascii="Cambria Math" w:eastAsia="Calibri" w:hAnsi="Cambria Math" w:cs="Calibri"/>
             </w:rPr>
-            <m:t>+2</m:t>
-          </m:r>
-          <m:r>
-            <w:rPr>
-              <w:rFonts w:ascii="Cambria Math" w:eastAsia="Calibri" w:hAnsi="Cambria Math" w:cs="Calibri"/>
-            </w:rPr>
-            <m:t>T</m:t>
+            <m:t>+2T</m:t>
           </m:r>
           <m:acc>
             <m:accPr>
@@ -44828,13 +44727,7 @@
             <w:rPr>
               <w:rFonts w:ascii="Cambria Math" w:hAnsi="Cambria Math"/>
             </w:rPr>
-            <m:t>-</m:t>
-          </m:r>
-          <m:r>
-            <w:rPr>
-              <w:rFonts w:ascii="Cambria Math" w:hAnsi="Cambria Math"/>
-            </w:rPr>
-            <m:t>2</m:t>
+            <m:t>-2</m:t>
           </m:r>
           <m:acc>
             <m:accPr>
@@ -44944,25 +44837,13 @@
             <w:rPr>
               <w:rFonts w:ascii="Cambria Math" w:hAnsi="Cambria Math"/>
             </w:rPr>
-            <m:t>T</m:t>
-          </m:r>
-          <m:r>
-            <w:rPr>
-              <w:rFonts w:ascii="Cambria Math" w:hAnsi="Cambria Math"/>
-            </w:rPr>
-            <m:t>-</m:t>
+            <m:t>T-</m:t>
           </m:r>
           <m:r>
             <w:rPr>
               <w:rFonts w:ascii="Cambria Math" w:eastAsia="Calibri" w:hAnsi="Cambria Math" w:cs="Calibri"/>
             </w:rPr>
-            <m:t>2</m:t>
-          </m:r>
-          <m:r>
-            <w:rPr>
-              <w:rFonts w:ascii="Cambria Math" w:eastAsia="Calibri" w:hAnsi="Cambria Math" w:cs="Calibri"/>
-            </w:rPr>
-            <m:t>T</m:t>
+            <m:t>2T</m:t>
           </m:r>
           <m:acc>
             <m:accPr>
@@ -45224,19 +45105,7 @@
             <w:rPr>
               <w:rFonts w:ascii="Cambria Math" w:hAnsi="Cambria Math"/>
             </w:rPr>
-            <m:t>-</m:t>
-          </m:r>
-          <m:r>
-            <w:rPr>
-              <w:rFonts w:ascii="Cambria Math" w:hAnsi="Cambria Math"/>
-            </w:rPr>
-            <m:t>2</m:t>
-          </m:r>
-          <m:r>
-            <w:rPr>
-              <w:rFonts w:ascii="Cambria Math" w:hAnsi="Cambria Math"/>
-            </w:rPr>
-            <m:t>T</m:t>
+            <m:t>-2T</m:t>
           </m:r>
           <m:d>
             <m:dPr>
@@ -46969,15 +46838,7 @@
     <w:p/>
     <w:p>
       <w:r>
-        <w:t xml:space="preserve">"While you're having breakfast in the morning, a creature in the Andromeda galaxy is doing the same. We call the </w:t>
-      </w:r>
-      <w:proofErr w:type="gramStart"/>
-      <w:r>
-        <w:t>two breakfast</w:t>
-      </w:r>
-      <w:proofErr w:type="gramEnd"/>
-      <w:r>
-        <w:t xml:space="preserve"> events event X (on Earth) and event Y (in the Andromeda galaxy). "Simultaneously" means simultaneous in your reference frame. If instead we describe the two events in another reference frame, that of a space traveler who is traveling at a very high speed from the Andromeda galaxy towards Earth, which of the following statements is correct?</w:t>
+        <w:t>"While you're having breakfast in the morning, a creature in the Andromeda galaxy is doing the same. We call the two breakfast events event X (on Earth) and event Y (in the Andromeda galaxy). "Simultaneously" means simultaneous in your reference frame. If instead we describe the two events in another reference frame, that of a space traveler who is traveling at a very high speed from the Andromeda galaxy towards Earth, which of the following statements is correct?</w:t>
       </w:r>
     </w:p>
     <w:p/>
@@ -47005,15 +46866,7 @@
     <w:p/>
     <w:p>
       <w:r>
-        <w:t xml:space="preserve">I get that it has something to do with that the traveler is going at relativistic speeds which means things will move slower relative to him. I just don't get how the gamma factor ties </w:t>
-      </w:r>
-      <w:proofErr w:type="gramStart"/>
-      <w:r>
-        <w:t>in to</w:t>
-      </w:r>
-      <w:proofErr w:type="gramEnd"/>
-      <w:r>
-        <w:t xml:space="preserve"> the problem context"</w:t>
+        <w:t>I get that it has something to do with that the traveler is going at relativistic speeds which means things will move slower relative to him. I just don't get how the gamma factor ties in to the problem context"</w:t>
       </w:r>
     </w:p>
     <w:p/>
@@ -47022,13 +46875,7 @@
         <w:t>T</w:t>
       </w:r>
       <w:r>
-        <w:t xml:space="preserve">o get a single answer, I had to interpret that the breakfast was </w:t>
-      </w:r>
-      <w:r>
-        <w:t>simultaneous</w:t>
-      </w:r>
-      <w:r>
-        <w:t xml:space="preserve"> *to 'you' </w:t>
+        <w:t xml:space="preserve">o get a single answer, I had to interpret that the breakfast was simultaneous *to 'you' </w:t>
       </w:r>
       <w:r>
         <w:t xml:space="preserve">while </w:t>
@@ -47115,23 +46962,7 @@
         <w:t>however, at</w:t>
       </w:r>
       <w:r>
-        <w:t xml:space="preserve"> some real time A(</w:t>
-      </w:r>
-      <w:proofErr w:type="spellStart"/>
-      <w:r>
-        <w:t>ndromeda</w:t>
-      </w:r>
-      <w:proofErr w:type="spellEnd"/>
-      <w:r>
-        <w:t>) and E(</w:t>
-      </w:r>
-      <w:proofErr w:type="spellStart"/>
-      <w:r>
-        <w:t>arth</w:t>
-      </w:r>
-      <w:proofErr w:type="spellEnd"/>
-      <w:r>
-        <w:t xml:space="preserve">) </w:t>
+        <w:t xml:space="preserve"> some real time A(ndromeda) and E(arth) </w:t>
       </w:r>
       <w:r>
         <w:t xml:space="preserve">have breakfast, and the light cones of those events are drawn in black; probably the thickness of the line is the entire duration of that event.  Depending on when the ship passes Andromeda at some high speed, they could see (1) earth first, and then never Andromeda, </w:t>
@@ -47249,8 +47080,8 @@
       <w:pPr>
         <w:pStyle w:val="Heading1"/>
       </w:pPr>
-      <w:bookmarkStart w:id="5" w:name="_Appendix_F"/>
-      <w:bookmarkEnd w:id="5"/>
+      <w:bookmarkStart w:id="6" w:name="_Appendix_F"/>
+      <w:bookmarkEnd w:id="6"/>
       <w:r>
         <w:t>Appendix F</w:t>
       </w:r>
@@ -47265,15 +47096,7 @@
     </w:p>
     <w:p>
       <w:r>
-        <w:t xml:space="preserve">These pages were captured to make sure they will exist – it is doubtful the </w:t>
-      </w:r>
-      <w:proofErr w:type="spellStart"/>
-      <w:r>
-        <w:t>github</w:t>
-      </w:r>
-      <w:proofErr w:type="spellEnd"/>
-      <w:r>
-        <w:t xml:space="preserve"> sources will disappear</w:t>
+        <w:t>These pages were captured to make sure they will exist – it is doubtful the github sources will disappear</w:t>
       </w:r>
       <w:r>
         <w:t>… but anything can happen.</w:t>
@@ -47351,23 +47174,7 @@
     </w:p>
     <w:p>
       <w:r>
-        <w:t xml:space="preserve">The </w:t>
-      </w:r>
-      <w:proofErr w:type="spellStart"/>
-      <w:r>
-        <w:t>Voxelarium</w:t>
-      </w:r>
-      <w:proofErr w:type="spellEnd"/>
-      <w:r>
-        <w:t xml:space="preserve"> demo is too complex – and relies on import; wayback wraps the </w:t>
-      </w:r>
-      <w:proofErr w:type="spellStart"/>
-      <w:r>
-        <w:t>javascript</w:t>
-      </w:r>
-      <w:proofErr w:type="spellEnd"/>
-      <w:r>
-        <w:t xml:space="preserve"> in a function which makes the imports fail though.</w:t>
+        <w:t>The Voxelarium demo is too complex – and relies on import; wayback wraps the javascript in a function which makes the imports fail though.</w:t>
       </w:r>
     </w:p>
     <w:p>
@@ -47483,37 +47290,19 @@
         </m:sSup>
       </m:oMath>
       <w:r>
-        <w:t xml:space="preserve"> is not symmetric in this case; the propagation equations would be something of a replacement for this expression.  In General Relativity it’s taken that everything moves at the speed C through space-time.  Moving at the speed of C for an object which has a low velocity means it’s moving quickly through time to compensate.  This idea would require each body to have its own time, when in reality it seems there is only a single ‘now’ across the whole </w:t>
-      </w:r>
-      <w:proofErr w:type="gramStart"/>
-      <w:r>
-        <w:t>universe;</w:t>
-      </w:r>
-      <w:proofErr w:type="gramEnd"/>
-      <w:r>
-        <w:t xml:space="preserve"> a single moment of time.  During each moment of time things move, emit and receive photons, but there is nothing that has already happened, which would be something that happens after ‘now’, and things that have already happened no longer exist in that state, there is </w:t>
-      </w:r>
-      <w:proofErr w:type="gramStart"/>
-      <w:r>
-        <w:t>no</w:t>
-      </w:r>
-      <w:proofErr w:type="gramEnd"/>
-      <w:r>
-        <w:t xml:space="preserve"> before ‘now’ that one could return to.  The only thing about time that changes is the speed of clocks, so having a different velocity through time would be meaningless.</w:t>
+        <w:t xml:space="preserve"> is not symmetric in this case; the propagation equations would be something of a replacement for this expression.  In General Relativity it’s taken that everything moves at the speed C through space-time.  Moving at the speed of C for an object which has a low velocity means it’s moving quickly through time to compensate.  This idea would require each body to have its own time, when in reality it seems there is only a single ‘now’ across the whole universe; a single moment of time.  During each moment of time things move, emit and receive photons, but there is nothing that has already happened, which would be something that happens after ‘now’, and things that have already happened no longer exist in that state, there is no before ‘now’ that one could return to.  The only thing about time that changes is the speed of clocks, so having a different velocity through time would be meaningless.</w:t>
       </w:r>
     </w:p>
     <w:p>
       <w:r>
         <w:t xml:space="preserve">I started testing the compression idea using </w:t>
       </w:r>
-      <w:proofErr w:type="spellStart"/>
       <w:r>
         <w:t>G</w:t>
       </w:r>
       <w:r>
         <w:t>eogebra</w:t>
       </w:r>
-      <w:proofErr w:type="spellEnd"/>
       <w:r>
         <w:t>, which provides a free 3D graphing calculator</w:t>
       </w:r>
@@ -47530,43 +47319,15 @@
         </w:numPr>
       </w:pPr>
       <w:hyperlink r:id="rId30" w:history="1">
-        <w:proofErr w:type="spellStart"/>
         <w:r>
           <w:rPr>
             <w:rStyle w:val="Hyperlink"/>
           </w:rPr>
-          <w:t>Geogebra</w:t>
-        </w:r>
-        <w:proofErr w:type="spellEnd"/>
-        <w:r>
-          <w:rPr>
-            <w:rStyle w:val="Hyperlink"/>
-          </w:rPr>
-          <w:t xml:space="preserve"> </w:t>
-        </w:r>
-        <w:r>
-          <w:rPr>
-            <w:rStyle w:val="Hyperlink"/>
-          </w:rPr>
-          <w:t>3</w:t>
-        </w:r>
-        <w:r>
-          <w:rPr>
-            <w:rStyle w:val="Hyperlink"/>
-          </w:rPr>
-          <w:t>D graph</w:t>
+          <w:t>Geogebra 3D graph</w:t>
         </w:r>
       </w:hyperlink>
       <w:r>
-        <w:t xml:space="preserve"> - I started testing the math </w:t>
-      </w:r>
-      <w:proofErr w:type="gramStart"/>
-      <w:r>
-        <w:t>here, but</w:t>
-      </w:r>
-      <w:proofErr w:type="gramEnd"/>
-      <w:r>
-        <w:t xml:space="preserve"> subtracting |x| and |y| independently from the hyperbolic displacements make more of a bell curve instead of an arc; especially very close to 0.</w:t>
+        <w:t xml:space="preserve"> - I started testing the math here, but subtracting |x| and |y| independently from the hyperbolic displacements make more of a bell curve instead of an arc; especially very close to 0.</w:t>
       </w:r>
     </w:p>
     <w:p>
@@ -47584,21 +47345,7 @@
         <w:t>test displacing straight lines by an extrinsic curvature.</w:t>
       </w:r>
       <w:r>
-        <w:t xml:space="preserve"> </w:t>
-      </w:r>
-      <w:r>
-        <w:t>Light travels straight lines</w:t>
-      </w:r>
-      <w:r>
-        <w:t xml:space="preserve"> through space, although due to a displacement or curvature of space, the path may not be </w:t>
-      </w:r>
-      <w:proofErr w:type="gramStart"/>
-      <w:r>
-        <w:t>actually straight</w:t>
-      </w:r>
-      <w:proofErr w:type="gramEnd"/>
-      <w:r>
-        <w:t>. (More on this later)</w:t>
+        <w:t xml:space="preserve"> Light travels straight lines through space, although due to a displacement or curvature of space, the path may not be actually straight. (More on this later)</w:t>
       </w:r>
     </w:p>
     <w:p>
@@ -47614,19 +47361,7 @@
           <w:rPr>
             <w:rStyle w:val="Hyperlink"/>
           </w:rPr>
-          <w:t>Single</w:t>
-        </w:r>
-        <w:r>
-          <w:rPr>
-            <w:rStyle w:val="Hyperlink"/>
-          </w:rPr>
-          <w:t xml:space="preserve"> </w:t>
-        </w:r>
-        <w:r>
-          <w:rPr>
-            <w:rStyle w:val="Hyperlink"/>
-          </w:rPr>
-          <w:t>Source</w:t>
+          <w:t>Single Source</w:t>
         </w:r>
       </w:hyperlink>
       <w:r>
@@ -47646,34 +47381,17 @@
           <w:rPr>
             <w:rStyle w:val="Hyperlink"/>
           </w:rPr>
-          <w:t>4 Sour</w:t>
-        </w:r>
-        <w:r>
-          <w:rPr>
-            <w:rStyle w:val="Hyperlink"/>
-          </w:rPr>
-          <w:t>c</w:t>
-        </w:r>
-        <w:r>
-          <w:rPr>
-            <w:rStyle w:val="Hyperlink"/>
-          </w:rPr>
-          <w:t>es</w:t>
+          <w:t>4 Sources</w:t>
         </w:r>
       </w:hyperlink>
       <w:r>
         <w:t xml:space="preserve"> - This is </w:t>
       </w:r>
-      <w:proofErr w:type="gramStart"/>
       <w:r>
         <w:t xml:space="preserve">four </w:t>
       </w:r>
       <w:r>
-        <w:t>point</w:t>
-      </w:r>
-      <w:proofErr w:type="gramEnd"/>
-      <w:r>
-        <w:t xml:space="preserve"> displacements; the points do not move and do not scale with the displacement they generate.</w:t>
+        <w:t>point displacements; the points do not move and do not scale with the displacement they generate.</w:t>
       </w:r>
     </w:p>
     <w:p>
@@ -47689,31 +47407,11 @@
           <w:rPr>
             <w:rStyle w:val="Hyperlink"/>
           </w:rPr>
-          <w:t>3D 4 s</w:t>
-        </w:r>
-        <w:r>
-          <w:rPr>
-            <w:rStyle w:val="Hyperlink"/>
-          </w:rPr>
-          <w:t>o</w:t>
-        </w:r>
-        <w:r>
-          <w:rPr>
-            <w:rStyle w:val="Hyperlink"/>
-          </w:rPr>
-          <w:t>urces</w:t>
+          <w:t>3D 4 sources</w:t>
         </w:r>
       </w:hyperlink>
       <w:r>
-        <w:t xml:space="preserve"> - 3D stack of multiple planes; with the '</w:t>
-      </w:r>
-      <w:proofErr w:type="spellStart"/>
-      <w:r>
-        <w:t>zLevel</w:t>
-      </w:r>
-      <w:proofErr w:type="spellEnd"/>
-      <w:r>
-        <w:t>' set near 0, the planes of 'geodesic light paths' include the plane of the displacements.</w:t>
+        <w:t xml:space="preserve"> - 3D stack of multiple planes; with the 'zLevel' set near 0, the planes of 'geodesic light paths' include the plane of the displacements.</w:t>
       </w:r>
     </w:p>
     <w:p>
@@ -47729,19 +47427,7 @@
           <w:rPr>
             <w:rStyle w:val="Hyperlink"/>
           </w:rPr>
-          <w:t>Inner Rotation Curve E</w:t>
-        </w:r>
-        <w:r>
-          <w:rPr>
-            <w:rStyle w:val="Hyperlink"/>
-          </w:rPr>
-          <w:t>x</w:t>
-        </w:r>
-        <w:r>
-          <w:rPr>
-            <w:rStyle w:val="Hyperlink"/>
-          </w:rPr>
-          <w:t>plorer</w:t>
+          <w:t>Inner Rotation Curve Explorer</w:t>
         </w:r>
       </w:hyperlink>
       <w:r>
@@ -47750,31 +47436,7 @@
     </w:p>
     <w:p>
       <w:r>
-        <w:t xml:space="preserve">It has been proposed that </w:t>
-      </w:r>
-      <w:proofErr w:type="gramStart"/>
-      <w:r>
-        <w:t>in order to</w:t>
-      </w:r>
-      <w:proofErr w:type="gramEnd"/>
-      <w:r>
-        <w:t xml:space="preserve"> curve a </w:t>
-      </w:r>
-      <w:proofErr w:type="gramStart"/>
-      <w:r>
-        <w:t>space, that</w:t>
-      </w:r>
-      <w:proofErr w:type="gramEnd"/>
-      <w:r>
-        <w:t xml:space="preserve"> one additional dimension is required.  In the case of a </w:t>
-      </w:r>
-      <w:proofErr w:type="gramStart"/>
-      <w:r>
-        <w:t>1 dimensional</w:t>
-      </w:r>
-      <w:proofErr w:type="gramEnd"/>
-      <w:r>
-        <w:t>, straight line, it only requires one dimension to represent, but requires 2 in a higher level to bend the line, and 3 to curve the line into a helix.  Similarly, if you have a 2D plane, and make a hill in it, it requires an additional dimension to represent, but you can also maintain the flat plane orientation and curve it only in that plane.  Finally, in the case of a 3D space, it might seem logical to propose that a 4</w:t>
+        <w:t>It has been proposed that in order to curve a space, that one additional dimension is required.  In the case of a 1 dimensional, straight line, it only requires one dimension to represent, but requires 2 in a higher level to bend the line, and 3 to curve the line into a helix.  Similarly, if you have a 2D plane, and make a hill in it, it requires an additional dimension to represent, but you can also maintain the flat plane orientation and curve it only in that plane.  Finally, in the case of a 3D space, it might seem logical to propose that a 4</w:t>
       </w:r>
       <w:r>
         <w:rPr>
@@ -47783,15 +47445,7 @@
         <w:t>th</w:t>
       </w:r>
       <w:r>
-        <w:t xml:space="preserve"> dimension is required </w:t>
-      </w:r>
-      <w:proofErr w:type="gramStart"/>
-      <w:r>
-        <w:t>in order to</w:t>
-      </w:r>
-      <w:proofErr w:type="gramEnd"/>
-      <w:r>
-        <w:t xml:space="preserve"> curve it, but it doesn’t take a 4</w:t>
+        <w:t xml:space="preserve"> dimension is required in order to curve it, but it doesn’t take a 4</w:t>
       </w:r>
       <w:r>
         <w:rPr>
@@ -47805,27 +47459,14 @@
     </w:p>
     <w:p>
       <w:r>
-        <w:t xml:space="preserve">Space as an incompressible medium could also be curved by just applying a force to displace the space from its original position.  This would stretch/elongate the space around the displacement source, and </w:t>
-      </w:r>
-      <w:proofErr w:type="gramStart"/>
-      <w:r>
-        <w:t>in order to</w:t>
-      </w:r>
-      <w:proofErr w:type="gramEnd"/>
-      <w:r>
-        <w:t xml:space="preserve"> maintain the same volume, would shorten in the direction perpendicular to the displacement.  The </w:t>
-      </w:r>
-      <w:proofErr w:type="spellStart"/>
-      <w:r>
-        <w:t>Geogebra</w:t>
-      </w:r>
-      <w:proofErr w:type="spellEnd"/>
-      <w:r>
-        <w:t xml:space="preserve"> graph above has a hyperbolic plane that represents the ratio of compression of various levels.</w:t>
+        <w:t>Space as an incompressible medium could also be curved by just applying a force to displace the space from its original position.  This would stretch/elongate the space around the displacement source, and in order to maintain the same volume, would shorten in the direction perpendicular to the displacement.  The Geogebra graph above has a hyperbolic plane that represents the ratio of compression of various levels.</w:t>
       </w:r>
     </w:p>
     <w:p>
       <w:r>
+        <w:rPr>
+          <w:noProof/>
+        </w:rPr>
         <w:lastRenderedPageBreak/>
         <w:drawing>
           <wp:inline distT="0" distB="0" distL="0" distR="0" wp14:anchorId="608EDC63" wp14:editId="185DDA5A">
@@ -47928,34 +47569,10 @@
         </m:f>
       </m:oMath>
       <w:r>
-        <w:t xml:space="preserve">, which is the same as the falloff of gravity. I haven’t fully developed and applied the math for this to physics but did </w:t>
-      </w:r>
-      <w:proofErr w:type="gramStart"/>
-      <w:r>
-        <w:t>experiment</w:t>
-      </w:r>
-      <w:proofErr w:type="gramEnd"/>
-      <w:r>
-        <w:t xml:space="preserve"> with curvature as seen by the Eddington Experiment.  (I don’t find the notes I made, was somewhat temporary, so there may be glaring errors) The displacement required at the surface of the sun is only 9000km, </w:t>
-      </w:r>
-      <w:proofErr w:type="gramStart"/>
-      <w:r>
-        <w:t>in order to</w:t>
-      </w:r>
-      <w:proofErr w:type="gramEnd"/>
-      <w:r>
-        <w:t xml:space="preserve"> displace the path of light through space</w:t>
-      </w:r>
-      <w:r>
-        <w:t xml:space="preserve"> the 1.75 arcseconds that was seen.  Computing how much space from the total mass of the sun, if it was filled entirely with hydrogen atoms, gave a number for the size of a proton as 200fm.  The actual size is expected to be 3.3fm.  </w:t>
-      </w:r>
-      <w:proofErr w:type="gramStart"/>
-      <w:r>
-        <w:t>So</w:t>
-      </w:r>
-      <w:proofErr w:type="gramEnd"/>
-      <w:r>
-        <w:t xml:space="preserve"> there was quite a discrepancy.</w:t>
+        <w:t>, which is the same as the falloff of gravity. I haven’t fully developed and applied the math for this to physics but did experiment with curvature as seen by the Eddington Experiment.  (I don’t find the notes I made, was somewhat temporary, so there may be glaring errors) The displacement required at the surface of the sun is only 9000km, in order to displace the path of light through space</w:t>
+      </w:r>
+      <w:r>
+        <w:t xml:space="preserve"> the 1.75 arcseconds that was seen.  Computing how much space from the total mass of the sun, if it was filled entirely with hydrogen atoms, gave a number for the size of a proton as 200fm.  The actual size is expected to be 3.3fm.  So there was quite a discrepancy.</w:t>
       </w:r>
     </w:p>
     <w:p>
@@ -47972,15 +47589,7 @@
       </w:r>
       <w:r>
         <w:lastRenderedPageBreak/>
-        <w:t xml:space="preserve">is exactly head on, then there isn’t so much distinction about what direction to go around the mass, and there’s a high degree of uncertainty.  Since the wavelength of the measurement occupies some lateral space, it will only really be able to detect the displacement in space at a distance of the wavelength of the wave; </w:t>
-      </w:r>
-      <w:proofErr w:type="gramStart"/>
-      <w:r>
-        <w:t>otherwise</w:t>
-      </w:r>
-      <w:proofErr w:type="gramEnd"/>
-      <w:r>
-        <w:t xml:space="preserve"> the wave would likely all go around one side or another of the mass, and not actually interact with it.</w:t>
+        <w:t>is exactly head on, then there isn’t so much distinction about what direction to go around the mass, and there’s a high degree of uncertainty.  Since the wavelength of the measurement occupies some lateral space, it will only really be able to detect the displacement in space at a distance of the wavelength of the wave; otherwise the wave would likely all go around one side or another of the mass, and not actually interact with it.</w:t>
       </w:r>
     </w:p>
     <w:p>
@@ -48026,43 +47635,19 @@
     </w:p>
     <w:p>
       <w:r>
-        <w:t>The Pound-</w:t>
-      </w:r>
-      <w:proofErr w:type="spellStart"/>
-      <w:r>
-        <w:t>Rebka</w:t>
-      </w:r>
-      <w:proofErr w:type="spellEnd"/>
-      <w:r>
-        <w:t xml:space="preserve"> experiment tested red and blue shift of heated Iron emitting photons up and down a very tall tower at Harvard.  Light emitted from lower in a gravity well, will be in space that is stretched</w:t>
+        <w:t>The Pound-Rebka experiment tested red and blue shift of heated Iron emitting photons up and down a very tall tower at Harvard.  Light emitted from lower in a gravity well, will be in space that is stretched</w:t>
       </w:r>
       <w:r>
         <w:t>, but is also compressed along the gravitational gradient</w:t>
       </w:r>
       <w:r>
-        <w:t xml:space="preserve">, and as it goes up enters </w:t>
-      </w:r>
-      <w:proofErr w:type="gramStart"/>
-      <w:r>
-        <w:t>space</w:t>
-      </w:r>
-      <w:proofErr w:type="gramEnd"/>
-      <w:r>
-        <w:t xml:space="preserve"> which is less stretched</w:t>
+        <w:t>, and as it goes up enters space which is less stretched</w:t>
       </w:r>
       <w:r>
         <w:t>, but relaxes in the length of the space along the gravity gradient which is less compressed</w:t>
       </w:r>
       <w:r>
-        <w:t xml:space="preserve">. Additionally, the detector will be in space that is less stretched and be smaller than expected; relatively it will detect a photon as </w:t>
-      </w:r>
-      <w:proofErr w:type="gramStart"/>
-      <w:r>
-        <w:t>more red</w:t>
-      </w:r>
-      <w:proofErr w:type="gramEnd"/>
-      <w:r>
-        <w:t xml:space="preserve"> shifted from space with more stretch, while additionally the photon will already be emitted as a wider version of itself and would seem red shifted compared to a photon emitted in more compressed space.  This process reverses and causes a blue shift when light is emitted in compressed space and enters more stretched space</w:t>
+        <w:t>. Additionally, the detector will be in space that is less stretched and be smaller than expected; relatively it will detect a photon as more red shifted from space with more stretch, while additionally the photon will already be emitted as a wider version of itself and would seem red shifted compared to a photon emitted in more compressed space.  This process reverses and causes a blue shift when light is emitted in compressed space and enters more stretched space</w:t>
       </w:r>
       <w:r>
         <w:t xml:space="preserve">; the detector will be wider than a detector higher in the gravity well and receive the wavelength as longer than it is, but additionally the photon will be more compressed along the direction of the gravitational gradient.  It may be that the lateral stretching/compression which happens affects the amplitude of the wave while the stretching/compression along the length of a photon (although at the speed of light, one would expect a photon to be contracted to 0 length, but it may be that this length contraction doesn’t apply as much as the time it takes – since light is emitted in a wave the start and end of the wave happen at different times, so the overall length of a photon depends on the amount of time it took to emit it.  </w:t>
@@ -48073,15 +47658,7 @@
         <w:ind w:left="0" w:firstLine="0"/>
       </w:pPr>
       <w:r>
-        <w:t xml:space="preserve">Any displacement that occurs is persistent and never actually disappears.  The space between galaxies across the universe is cumulatively stretched by </w:t>
-      </w:r>
-      <w:proofErr w:type="gramStart"/>
-      <w:r>
-        <w:t>all of</w:t>
-      </w:r>
-      <w:proofErr w:type="gramEnd"/>
-      <w:r>
-        <w:t xml:space="preserve"> the galaxies that exist.  Light which passes through this space is progressively red shifted since the space is effectively more and more stretched from the point of </w:t>
+        <w:t xml:space="preserve">Any displacement that occurs is persistent and never actually disappears.  The space between galaxies across the universe is cumulatively stretched by all of the galaxies that exist.  Light which passes through this space is progressively red shifted since the space is effectively more and more stretched from the point of </w:t>
       </w:r>
       <w:r>
         <w:lastRenderedPageBreak/>
@@ -48221,15 +47798,7 @@
         <w:ind w:left="0" w:firstLine="0"/>
       </w:pPr>
       <w:r>
-        <w:t xml:space="preserve">As more and more sources of displacement are passed, the space is stretched more and more.  But even this is not actually so obvious, since </w:t>
-      </w:r>
-      <w:proofErr w:type="gramStart"/>
-      <w:r>
-        <w:t>all of</w:t>
-      </w:r>
-      <w:proofErr w:type="gramEnd"/>
-      <w:r>
-        <w:t xml:space="preserve"> the displacements along the bottom row also shove the space to the left, which makes it look further to the left… until they are all visible, then the right edge is somewhat stretched to the right (mostly visible in the blue light geodesics).</w:t>
+        <w:t>As more and more sources of displacement are passed, the space is stretched more and more.  But even this is not actually so obvious, since all of the displacements along the bottom row also shove the space to the left, which makes it look further to the left… until they are all visible, then the right edge is somewhat stretched to the right (mostly visible in the blue light geodesics).</w:t>
       </w:r>
     </w:p>
     <w:p>
@@ -48384,15 +47953,7 @@
         </m:rad>
       </m:oMath>
       <w:r>
-        <w:t xml:space="preserve"> where D is the displacement.  This could be negative to test a negative curvature, but in experimentation, a negative curvature, as it is assumed space currently has around massive objects, would mean that a black hole would block out an arc of the light behind it, and there would be space missing; though hypothetically it could be a pocket into a imaginary 3 dimensions or an additional 3 dimensions beyond </w:t>
-      </w:r>
-      <w:proofErr w:type="gramStart"/>
-      <w:r>
-        <w:t>X,Y</w:t>
-      </w:r>
-      <w:proofErr w:type="gramEnd"/>
-      <w:r>
-        <w:t>, and Z.</w:t>
+        <w:t xml:space="preserve"> where D is the displacement.  This could be negative to test a negative curvature, but in experimentation, a negative curvature, as it is assumed space currently has around massive objects, would mean that a black hole would block out an arc of the light behind it, and there would be space missing; though hypothetically it could be a pocket into a imaginary 3 dimensions or an additional 3 dimensions beyond X,Y, and Z.</w:t>
       </w:r>
     </w:p>
     <w:p>
@@ -48400,15 +47961,7 @@
         <w:ind w:left="0" w:firstLine="0"/>
       </w:pPr>
       <w:r>
-        <w:t xml:space="preserve">This calculation is really a very </w:t>
-      </w:r>
-      <w:proofErr w:type="gramStart"/>
-      <w:r>
-        <w:t>one dimensional</w:t>
-      </w:r>
-      <w:proofErr w:type="gramEnd"/>
-      <w:r>
-        <w:t xml:space="preserve"> sort of calculation, since it’s just a radial offset of a distance from its original position.  The </w:t>
+        <w:t xml:space="preserve">This calculation is really a very one dimensional sort of calculation, since it’s just a radial offset of a distance from its original position.  The </w:t>
       </w:r>
       <m:oMath>
         <m:r>
@@ -48816,13 +48369,7 @@
         </w:r>
       </w:hyperlink>
       <w:r>
-        <w:t xml:space="preserve"> 7, change ‘V&gt;0’ to ‘</w:t>
-      </w:r>
-      <w:r>
-        <w:t>X&gt;0 if V&gt;0 or X&lt;0 if V&lt;0</w:t>
-      </w:r>
-      <w:r>
-        <w:t>’.</w:t>
+        <w:t xml:space="preserve"> 7, change ‘V&gt;0’ to ‘X&gt;0 if V&gt;0 or X&lt;0 if V&lt;0’.</w:t>
       </w:r>
     </w:p>
     <w:p>
@@ -48835,6 +48382,29 @@
       </w:pPr>
       <w:r>
         <w:t>Add subtitles to Appendix sections.</w:t>
+      </w:r>
+    </w:p>
+    <w:p>
+      <w:pPr>
+        <w:pStyle w:val="ListParagraph"/>
+        <w:numPr>
+          <w:ilvl w:val="0"/>
+          <w:numId w:val="11"/>
+        </w:numPr>
+      </w:pPr>
+      <w:r>
+        <w:t xml:space="preserve">Added </w:t>
+      </w:r>
+      <w:hyperlink w:anchor="_What’s_different_about" w:history="1">
+        <w:r>
+          <w:rPr>
+            <w:rStyle w:val="Hyperlink"/>
+          </w:rPr>
+          <w:t>GPS Satellite commentary</w:t>
+        </w:r>
+      </w:hyperlink>
+      <w:r>
+        <w:t xml:space="preserve"> regarding experiment.</w:t>
       </w:r>
     </w:p>
     <w:sectPr>
@@ -49676,6 +49246,119 @@
     </w:lvl>
   </w:abstractNum>
   <w:abstractNum w:abstractNumId="6" w15:restartNumberingAfterBreak="0">
+    <w:nsid w:val="3C2A565B"/>
+    <w:multiLevelType w:val="hybridMultilevel"/>
+    <w:tmpl w:val="6D002F12"/>
+    <w:lvl w:ilvl="0" w:tplc="04090001">
+      <w:start w:val="1"/>
+      <w:numFmt w:val="bullet"/>
+      <w:lvlText w:val=""/>
+      <w:lvlJc w:val="left"/>
+      <w:pPr>
+        <w:ind w:left="720" w:hanging="360"/>
+      </w:pPr>
+      <w:rPr>
+        <w:rFonts w:ascii="Symbol" w:hAnsi="Symbol" w:hint="default"/>
+      </w:rPr>
+    </w:lvl>
+    <w:lvl w:ilvl="1" w:tplc="04090003" w:tentative="1">
+      <w:start w:val="1"/>
+      <w:numFmt w:val="bullet"/>
+      <w:lvlText w:val="o"/>
+      <w:lvlJc w:val="left"/>
+      <w:pPr>
+        <w:ind w:left="1440" w:hanging="360"/>
+      </w:pPr>
+      <w:rPr>
+        <w:rFonts w:ascii="Courier New" w:hAnsi="Courier New" w:cs="Courier New" w:hint="default"/>
+      </w:rPr>
+    </w:lvl>
+    <w:lvl w:ilvl="2" w:tplc="04090005" w:tentative="1">
+      <w:start w:val="1"/>
+      <w:numFmt w:val="bullet"/>
+      <w:lvlText w:val=""/>
+      <w:lvlJc w:val="left"/>
+      <w:pPr>
+        <w:ind w:left="2160" w:hanging="360"/>
+      </w:pPr>
+      <w:rPr>
+        <w:rFonts w:ascii="Wingdings" w:hAnsi="Wingdings" w:hint="default"/>
+      </w:rPr>
+    </w:lvl>
+    <w:lvl w:ilvl="3" w:tplc="04090001" w:tentative="1">
+      <w:start w:val="1"/>
+      <w:numFmt w:val="bullet"/>
+      <w:lvlText w:val=""/>
+      <w:lvlJc w:val="left"/>
+      <w:pPr>
+        <w:ind w:left="2880" w:hanging="360"/>
+      </w:pPr>
+      <w:rPr>
+        <w:rFonts w:ascii="Symbol" w:hAnsi="Symbol" w:hint="default"/>
+      </w:rPr>
+    </w:lvl>
+    <w:lvl w:ilvl="4" w:tplc="04090003" w:tentative="1">
+      <w:start w:val="1"/>
+      <w:numFmt w:val="bullet"/>
+      <w:lvlText w:val="o"/>
+      <w:lvlJc w:val="left"/>
+      <w:pPr>
+        <w:ind w:left="3600" w:hanging="360"/>
+      </w:pPr>
+      <w:rPr>
+        <w:rFonts w:ascii="Courier New" w:hAnsi="Courier New" w:cs="Courier New" w:hint="default"/>
+      </w:rPr>
+    </w:lvl>
+    <w:lvl w:ilvl="5" w:tplc="04090005" w:tentative="1">
+      <w:start w:val="1"/>
+      <w:numFmt w:val="bullet"/>
+      <w:lvlText w:val=""/>
+      <w:lvlJc w:val="left"/>
+      <w:pPr>
+        <w:ind w:left="4320" w:hanging="360"/>
+      </w:pPr>
+      <w:rPr>
+        <w:rFonts w:ascii="Wingdings" w:hAnsi="Wingdings" w:hint="default"/>
+      </w:rPr>
+    </w:lvl>
+    <w:lvl w:ilvl="6" w:tplc="04090001" w:tentative="1">
+      <w:start w:val="1"/>
+      <w:numFmt w:val="bullet"/>
+      <w:lvlText w:val=""/>
+      <w:lvlJc w:val="left"/>
+      <w:pPr>
+        <w:ind w:left="5040" w:hanging="360"/>
+      </w:pPr>
+      <w:rPr>
+        <w:rFonts w:ascii="Symbol" w:hAnsi="Symbol" w:hint="default"/>
+      </w:rPr>
+    </w:lvl>
+    <w:lvl w:ilvl="7" w:tplc="04090003" w:tentative="1">
+      <w:start w:val="1"/>
+      <w:numFmt w:val="bullet"/>
+      <w:lvlText w:val="o"/>
+      <w:lvlJc w:val="left"/>
+      <w:pPr>
+        <w:ind w:left="5760" w:hanging="360"/>
+      </w:pPr>
+      <w:rPr>
+        <w:rFonts w:ascii="Courier New" w:hAnsi="Courier New" w:cs="Courier New" w:hint="default"/>
+      </w:rPr>
+    </w:lvl>
+    <w:lvl w:ilvl="8" w:tplc="04090005" w:tentative="1">
+      <w:start w:val="1"/>
+      <w:numFmt w:val="bullet"/>
+      <w:lvlText w:val=""/>
+      <w:lvlJc w:val="left"/>
+      <w:pPr>
+        <w:ind w:left="6480" w:hanging="360"/>
+      </w:pPr>
+      <w:rPr>
+        <w:rFonts w:ascii="Wingdings" w:hAnsi="Wingdings" w:hint="default"/>
+      </w:rPr>
+    </w:lvl>
+  </w:abstractNum>
+  <w:abstractNum w:abstractNumId="7" w15:restartNumberingAfterBreak="0">
     <w:nsid w:val="4C580329"/>
     <w:multiLevelType w:val="hybridMultilevel"/>
     <w:tmpl w:val="88E4302E"/>
@@ -49764,7 +49447,7 @@
       </w:pPr>
     </w:lvl>
   </w:abstractNum>
-  <w:abstractNum w:abstractNumId="7" w15:restartNumberingAfterBreak="0">
+  <w:abstractNum w:abstractNumId="8" w15:restartNumberingAfterBreak="0">
     <w:nsid w:val="512362D5"/>
     <w:multiLevelType w:val="hybridMultilevel"/>
     <w:tmpl w:val="034CF124"/>
@@ -49877,7 +49560,7 @@
       </w:rPr>
     </w:lvl>
   </w:abstractNum>
-  <w:abstractNum w:abstractNumId="8" w15:restartNumberingAfterBreak="0">
+  <w:abstractNum w:abstractNumId="9" w15:restartNumberingAfterBreak="0">
     <w:nsid w:val="53232FA3"/>
     <w:multiLevelType w:val="hybridMultilevel"/>
     <w:tmpl w:val="621E81FA"/>
@@ -50089,7 +49772,7 @@
       </w:rPr>
     </w:lvl>
   </w:abstractNum>
-  <w:abstractNum w:abstractNumId="9" w15:restartNumberingAfterBreak="0">
+  <w:abstractNum w:abstractNumId="10" w15:restartNumberingAfterBreak="0">
     <w:nsid w:val="68903600"/>
     <w:multiLevelType w:val="hybridMultilevel"/>
     <w:tmpl w:val="75722164"/>
@@ -50202,7 +49885,7 @@
       </w:rPr>
     </w:lvl>
   </w:abstractNum>
-  <w:abstractNum w:abstractNumId="10" w15:restartNumberingAfterBreak="0">
+  <w:abstractNum w:abstractNumId="11" w15:restartNumberingAfterBreak="0">
     <w:nsid w:val="7DEF1584"/>
     <w:multiLevelType w:val="hybridMultilevel"/>
     <w:tmpl w:val="59FEF192"/>
@@ -50415,7 +50098,7 @@
     </w:lvl>
   </w:abstractNum>
   <w:num w:numId="1" w16cid:durableId="1693847727">
-    <w:abstractNumId w:val="10"/>
+    <w:abstractNumId w:val="11"/>
   </w:num>
   <w:num w:numId="2" w16cid:durableId="71507315">
     <w:abstractNumId w:val="4"/>
@@ -50424,19 +50107,19 @@
     <w:abstractNumId w:val="5"/>
   </w:num>
   <w:num w:numId="4" w16cid:durableId="1418096963">
+    <w:abstractNumId w:val="9"/>
+  </w:num>
+  <w:num w:numId="5" w16cid:durableId="1072462027">
     <w:abstractNumId w:val="8"/>
   </w:num>
-  <w:num w:numId="5" w16cid:durableId="1072462027">
-    <w:abstractNumId w:val="7"/>
-  </w:num>
   <w:num w:numId="6" w16cid:durableId="906763374">
-    <w:abstractNumId w:val="9"/>
+    <w:abstractNumId w:val="10"/>
   </w:num>
   <w:num w:numId="7" w16cid:durableId="2099210995">
     <w:abstractNumId w:val="2"/>
   </w:num>
   <w:num w:numId="8" w16cid:durableId="1669862670">
-    <w:abstractNumId w:val="6"/>
+    <w:abstractNumId w:val="7"/>
   </w:num>
   <w:num w:numId="9" w16cid:durableId="852261832">
     <w:abstractNumId w:val="1"/>
@@ -50446,6 +50129,9 @@
   </w:num>
   <w:num w:numId="11" w16cid:durableId="594366602">
     <w:abstractNumId w:val="3"/>
+  </w:num>
+  <w:num w:numId="12" w16cid:durableId="411240476">
+    <w:abstractNumId w:val="6"/>
   </w:num>
 </w:numbering>
 </file>
@@ -50904,6 +50590,7 @@
   <w:style w:type="character" w:default="1" w:styleId="DefaultParagraphFont">
     <w:name w:val="Default Paragraph Font"/>
     <w:uiPriority w:val="1"/>
+    <w:semiHidden/>
     <w:unhideWhenUsed/>
   </w:style>
   <w:style w:type="table" w:default="1" w:styleId="TableNormal">
@@ -51022,6 +50709,16 @@
       <w:color w:val="954F72" w:themeColor="followedHyperlink"/>
       <w:u w:val="single"/>
     </w:rPr>
+  </w:style>
+  <w:style w:type="character" w:customStyle="1" w:styleId="dcg-mq-digit">
+    <w:name w:val="dcg-mq-digit"/>
+    <w:basedOn w:val="DefaultParagraphFont"/>
+    <w:rsid w:val="00C139A6"/>
+  </w:style>
+  <w:style w:type="character" w:customStyle="1" w:styleId="mw-page-title-main">
+    <w:name w:val="mw-page-title-main"/>
+    <w:basedOn w:val="DefaultParagraphFont"/>
+    <w:rsid w:val="00EB3D6D"/>
   </w:style>
 </w:styles>
 </file>

</xml_diff>

<commit_message>
Updated to remove some I's and 'discussed later'
</commit_message>
<xml_diff>
--- a/LightSpeedPaper.docx
+++ b/LightSpeedPaper.docx
@@ -130,7 +130,28 @@
         </w:rPr>
       </w:pPr>
       <w:r>
-        <w:t xml:space="preserve">I started from the ground up to derive the math of Special Relativity. I started with the propagation of light at a constant speed in a stationary medium, or alternatively that there were at least </w:t>
+        <w:t>S</w:t>
+      </w:r>
+      <w:r>
+        <w:t>tart</w:t>
+      </w:r>
+      <w:r>
+        <w:t>ing</w:t>
+      </w:r>
+      <w:r>
+        <w:t xml:space="preserve"> from the ground up to derive the math of Special Relativity</w:t>
+      </w:r>
+      <w:r>
+        <w:t>,</w:t>
+      </w:r>
+      <w:r>
+        <w:t xml:space="preserve"> start</w:t>
+      </w:r>
+      <w:r>
+        <w:t>ing</w:t>
+      </w:r>
+      <w:r>
+        <w:t xml:space="preserve"> with the propagation of light at a constant speed in a stationary medium, or alternatively that there were at least </w:t>
       </w:r>
       <w:r>
         <w:t>three</w:t>
@@ -142,16 +163,28 @@
         <w:t>s</w:t>
       </w:r>
       <w:r>
-        <w:t xml:space="preserve">, who all had to agree that the speed of light was constant in </w:t>
-      </w:r>
-      <w:r>
-        <w:t>any direction, although they may have to consider their own velocity relative to the point the light was emitted from, and any effects their velocity may have on their own clock</w:t>
-      </w:r>
-      <w:r>
-        <w:t>. This resulted in equations that challenge aspects of the Principle of Equivalence employed by Einstein. The</w:t>
-      </w:r>
-      <w:r>
-        <w:t xml:space="preserve"> developed math</w:t>
+        <w:t xml:space="preserve">, who all agree that the speed of light was constant in </w:t>
+      </w:r>
+      <w:r>
+        <w:t>any direction, they may have to consider their own velocity relative to the point the light was emitted from, and any effects their velocity may have on their own clock</w:t>
+      </w:r>
+      <w:r>
+        <w:t>. Th</w:t>
+      </w:r>
+      <w:r>
+        <w:t>e</w:t>
+      </w:r>
+      <w:r>
+        <w:t xml:space="preserve"> result</w:t>
+      </w:r>
+      <w:r>
+        <w:t>ing</w:t>
+      </w:r>
+      <w:r>
+        <w:t xml:space="preserve"> equations challenge aspects of the Principle of Equivalence employed by Einstein. The</w:t>
+      </w:r>
+      <w:r>
+        <w:t xml:space="preserve"> math</w:t>
       </w:r>
       <w:r>
         <w:t xml:space="preserve"> also resul</w:t>
@@ -177,34 +210,6 @@
           <w:szCs w:val="28"/>
         </w:rPr>
         <w:t>.</w:t>
-      </w:r>
-      <w:r>
-        <w:rPr>
-          <w:color w:val="auto"/>
-          <w:szCs w:val="28"/>
-        </w:rPr>
-        <w:t xml:space="preserve"> </w:t>
-      </w:r>
-      <w:r>
-        <w:t xml:space="preserve">The resulting math </w:t>
-      </w:r>
-      <w:r>
-        <w:t>also show</w:t>
-      </w:r>
-      <w:r>
-        <w:t>s</w:t>
-      </w:r>
-      <w:r>
-        <w:t xml:space="preserve"> inconsistencies </w:t>
-      </w:r>
-      <w:r>
-        <w:t xml:space="preserve">of </w:t>
-      </w:r>
-      <w:r>
-        <w:t>the idea of relativity</w:t>
-      </w:r>
-      <w:r>
-        <w:t xml:space="preserve"> which will be discussed later.</w:t>
       </w:r>
     </w:p>
     <w:p>
@@ -213,11 +218,11 @@
         <w:ind w:left="-5" w:right="2"/>
       </w:pPr>
       <w:r>
-        <w:t xml:space="preserve">I’ve often first been asked by people with a background in physics and math, ‘What is a frame?’  A frame is a set of orthogonal axes which measure distances between locations within the frame, the orientation of the frame, and a time. When a velocity </w:t>
+        <w:t xml:space="preserve">I’ve often first been asked by people with a background in physics and math, ‘What is a frame?’  A frame is a set of orthogonal axes which measure distances between locations within the frame, the orientation of the frame, and a time. When a velocity is applied, the whole frame moves in the direction and speed of the velocity. There are a minimum of 3 frames; the global frame itself has no velocity, and is always in </w:t>
       </w:r>
       <w:r>
         <w:lastRenderedPageBreak/>
-        <w:t xml:space="preserve">is applied, the whole frame moves in the direction and speed of the velocity. There are a minimum of 3 frames; the global frame itself has no velocity, and is always in the same location, both the observer and observed have their own frames. The global frame has an origin defined at a location defined as appropriate for the situation being evaluated. In this paper all frames share the same origin </w:t>
+        <w:t xml:space="preserve">the same location, both the observer and observed have their own frames. The global frame has an origin defined at a location defined as appropriate for the situation being evaluated. In this paper all frames share the same origin </w:t>
       </w:r>
       <m:oMath>
         <m:acc>
@@ -434,13 +439,11 @@
       <w:r>
         <w:t xml:space="preserve">A body can only be observed if it has emitted or re-emitted a photon. A photon on an observed body will come from position on the observed body. The photon, once emitted, travels in the global frame, independent of the body it was emitted from. An observer has a body itself and will observe the photon from the observed body at some position in the frame of the observer </w:t>
       </w:r>
-      <w:proofErr w:type="spellStart"/>
-      <w:r>
-        <w:t>some time</w:t>
-      </w:r>
-      <w:proofErr w:type="spellEnd"/>
-      <w:r>
-        <w:t xml:space="preserve"> after the body emitted a photon.</w:t>
+      <w:r>
+        <w:t>a later</w:t>
+      </w:r>
+      <w:r>
+        <w:t xml:space="preserve"> time after the body emitted a photon.</w:t>
       </w:r>
     </w:p>
     <w:p>
@@ -455,7 +458,29 @@
         <w:t>’</w:t>
       </w:r>
       <w:r>
-        <w:t>s frame was developed, then I considered other aspects detailed by Special Relativity, since they were not immediately obvious from the propagation.  Those aspects being length contraction, and time dilation. Time dilation would be better called time contraction, since less time passes on a clock, much like length contraction there’s less distance than a real distance.  The details of length contraction and time contraction will be discussed later.</w:t>
+        <w:t xml:space="preserve">s frame was developed, then I considered other aspects detailed by Special Relativity, since they were not immediately obvious from the propagation.  Those aspects being length contraction, and time dilation. Time dilation would be better called time contraction, since less time passes on a clock, much like length contraction there’s less distance than a real distance.  The details of </w:t>
+      </w:r>
+      <w:hyperlink w:anchor="_Length_Contraction" w:history="1">
+        <w:r>
+          <w:rPr>
+            <w:rStyle w:val="Hyperlink"/>
+          </w:rPr>
+          <w:t>length contraction</w:t>
+        </w:r>
+      </w:hyperlink>
+      <w:r>
+        <w:t xml:space="preserve"> and </w:t>
+      </w:r>
+      <w:hyperlink w:anchor="_Time_Contraction" w:history="1">
+        <w:r>
+          <w:rPr>
+            <w:rStyle w:val="Hyperlink"/>
+          </w:rPr>
+          <w:t>time contraction</w:t>
+        </w:r>
+      </w:hyperlink>
+      <w:r>
+        <w:t xml:space="preserve"> will be discussed later.</w:t>
       </w:r>
     </w:p>
     <w:p>
@@ -464,11 +489,53 @@
         <w:ind w:left="-5" w:right="2"/>
       </w:pPr>
       <w:r>
-        <w:t xml:space="preserve">Light aberration was missing for a while from the system. Light aberration is an effect that for a moving body, the light seen is advance in angle towards the direction of the velocity of the viewer. While light propagation usually results in a lagged view of an observed body, light aberration advances the angle, which </w:t>
+        <w:t xml:space="preserve">Light aberration was </w:t>
+      </w:r>
+      <w:r>
+        <w:t xml:space="preserve">the last </w:t>
+      </w:r>
+      <w:r>
+        <w:t xml:space="preserve">missing </w:t>
+      </w:r>
+      <w:r>
+        <w:t xml:space="preserve">factor </w:t>
+      </w:r>
+      <w:r>
+        <w:t xml:space="preserve">from the system. Light aberration is an effect that for a moving body, the </w:t>
+      </w:r>
+      <w:r>
+        <w:t xml:space="preserve">angle </w:t>
+      </w:r>
+      <w:r>
+        <w:t xml:space="preserve">light </w:t>
+      </w:r>
+      <w:r>
+        <w:t xml:space="preserve">is </w:t>
+      </w:r>
+      <w:r>
+        <w:t>seen is advance</w:t>
+      </w:r>
+      <w:r>
+        <w:t>d</w:t>
+      </w:r>
+      <w:r>
+        <w:t xml:space="preserve"> </w:t>
+      </w:r>
+      <w:r>
+        <w:t xml:space="preserve">in </w:t>
+      </w:r>
+      <w:r>
+        <w:t xml:space="preserve">the direction of the velocity of the viewer. While light propagation usually results in a lagged view of an observed body, light aberration advances the angle, which counteracts the effects of a delayed propagation. Light aberration then makes two bodies </w:t>
+      </w:r>
+      <w:r>
+        <w:t>that are relatively stationary,</w:t>
+      </w:r>
+      <w:r>
+        <w:t xml:space="preserve"> at the same speed that are side-by-side still appear side-by-</w:t>
       </w:r>
       <w:r>
         <w:lastRenderedPageBreak/>
-        <w:t xml:space="preserve">counteracts the effects of a delayed propagation. Light aberration then makes two bodies travelling at the same speed that are side-by-side still appear side-by-side, even though the photons seen by an observer would normally appear to be </w:t>
+        <w:t xml:space="preserve">side, even though the photons seen by an observer would normally appear to be </w:t>
       </w:r>
       <w:proofErr w:type="gramStart"/>
       <w:r>
@@ -1465,11 +1532,7 @@
         <w:ind w:left="-5" w:right="160"/>
       </w:pPr>
       <w:r>
-        <w:t xml:space="preserve">The phrase 'emits an event' is 'emits a photon that will be seen' describes the creation of a signal that propagates through space. A body that emits an event, </w:t>
-      </w:r>
-      <w:r>
-        <w:lastRenderedPageBreak/>
-        <w:t xml:space="preserve">emits a signal. It is the signal that propagates through </w:t>
+        <w:t xml:space="preserve">The phrase 'emits an event' is 'emits a photon that will be seen' describes the creation of a signal that propagates through space. A body that emits an event, emits a signal. It is the signal that propagates through </w:t>
       </w:r>
       <w:r>
         <w:t>space</w:t>
@@ -1485,6 +1548,7 @@
         <w:ind w:left="-5"/>
       </w:pPr>
       <w:r>
+        <w:lastRenderedPageBreak/>
         <w:t>Rotation</w:t>
       </w:r>
     </w:p>
@@ -1917,14 +1981,16 @@
         </m:f>
       </m:oMath>
       <w:r>
-        <w:rPr>
-          <w:rFonts w:ascii="Calibri" w:eastAsia="Calibri" w:hAnsi="Calibri" w:cs="Calibri"/>
-          <w:vertAlign w:val="subscript"/>
-        </w:rPr>
         <w:t xml:space="preserve"> </w:t>
       </w:r>
       <w:r>
-        <w:t>. In the following equation</w:t>
+        <w:t>used i</w:t>
+      </w:r>
+      <w:r>
+        <w:t>n the following equation</w:t>
+      </w:r>
+      <w:r>
+        <w:t>:</w:t>
       </w:r>
     </w:p>
     <w:p>
@@ -2225,11 +2291,7 @@
         <w:t xml:space="preserve"> frame</w:t>
       </w:r>
       <w:r>
-        <w:t xml:space="preserve">, or having a relative velocity to another, but it does have </w:t>
-      </w:r>
-      <w:r>
-        <w:lastRenderedPageBreak/>
-        <w:t xml:space="preserve">consequences which will be discussed later. The equivalence principle will not be </w:t>
+        <w:t xml:space="preserve">, or having a relative velocity to another, but it does have consequences which will be discussed later. The equivalence principle will not be </w:t>
       </w:r>
       <w:r>
         <w:t>used,</w:t>
@@ -2955,7 +3017,6 @@
         <w:ind w:left="0" w:right="2" w:firstLine="0"/>
       </w:pPr>
       <w:r>
-        <w:lastRenderedPageBreak/>
         <w:t xml:space="preserve">Propagation time is computed for the direct distance between emitter and receiver; this essentially treats emission as a perfect circle from the point of emission until reception. </w:t>
       </w:r>
       <w:proofErr w:type="gramStart"/>
@@ -2981,6 +3042,7 @@
         <w:ind w:left="-5" w:right="2"/>
       </w:pPr>
       <w:r>
+        <w:lastRenderedPageBreak/>
         <w:t>The delta time for the observer to see the emitted event is</w:t>
       </w:r>
       <w:r>
@@ -5430,7 +5492,6 @@
         <w:ind w:left="0" w:right="2" w:firstLine="0"/>
       </w:pPr>
       <w:r>
-        <w:lastRenderedPageBreak/>
         <w:t>The above equations are the propagation delay between any two points on two moving bodies each with their own independent velocities.</w:t>
       </w:r>
     </w:p>
@@ -5466,7 +5527,11 @@
         <w:t>V &gt; C</w:t>
       </w:r>
       <w:r>
-        <w:t xml:space="preserve">, then the negative of the square root should also be considered as a solution; this will show the craft going backwards towards where it came from, as the signals it had emitted when it was there will finally reach the viewer. If </w:t>
+        <w:t xml:space="preserve">, then the negative of the square root should also be considered as a solution; this will show the craft going backwards towards where it came from, as the signals it had emitted when it was there will </w:t>
+      </w:r>
+      <w:r>
+        <w:lastRenderedPageBreak/>
+        <w:t xml:space="preserve">finally reach the viewer. If </w:t>
       </w:r>
       <w:r>
         <w:rPr>
@@ -7392,7 +7457,24 @@
     </w:p>
     <w:p>
       <w:r>
-        <w:t>I used the existing math for light aberration as derived by Einstein from Wikipedia 'Relativistic Aberration':</w:t>
+        <w:t>I used the existing math for light aberration as derived by Einstein from Wikipedia 'Relativistic Aberration'</w:t>
+      </w:r>
+      <w:r>
+        <w:t xml:space="preserve"> [</w:t>
+      </w:r>
+      <w:hyperlink w:anchor="RelativsiticAberration" w:history="1">
+        <w:r>
+          <w:rPr>
+            <w:rStyle w:val="Hyperlink"/>
+          </w:rPr>
+          <w:t>ref 1</w:t>
+        </w:r>
+      </w:hyperlink>
+      <w:r>
+        <w:t>]</w:t>
+      </w:r>
+      <w:r>
+        <w:t>:</w:t>
       </w:r>
     </w:p>
     <w:p>
@@ -8501,7 +8583,6 @@
             <w:rPr>
               <w:rFonts w:ascii="Cambria Math" w:hAnsi="Cambria Math"/>
             </w:rPr>
-            <w:lastRenderedPageBreak/>
             <m:t xml:space="preserve">a= N* </m:t>
           </m:r>
           <m:func>
@@ -8808,6 +8889,7 @@
         <w:ind w:left="-5"/>
       </w:pPr>
       <w:r>
+        <w:lastRenderedPageBreak/>
         <w:t>3D Aberration with Rotation</w:t>
       </w:r>
     </w:p>
@@ -8816,13 +8898,11 @@
         <w:ind w:left="-5" w:right="2"/>
       </w:pPr>
       <w:r>
-        <w:t xml:space="preserve">The partial expressions </w:t>
-      </w:r>
-      <w:proofErr w:type="gramStart"/>
-      <w:r>
-        <w:t>requires</w:t>
-      </w:r>
-      <w:proofErr w:type="gramEnd"/>
+        <w:t>The partial expressions require</w:t>
+      </w:r>
+      <w:r>
+        <w:t>d</w:t>
+      </w:r>
       <w:r>
         <w:t xml:space="preserve"> for producing the angle of aberration can also be used to perform a rotation on a 3D vector. In the 3D case, the potential error from arccos only resulting with a value from 0 to pi are fixed by having the full cross product which is rotated around. Even in the case of the plane that is entirely edge-on to the observer, the </w:t>
       </w:r>
@@ -9726,7 +9806,6 @@
         <w:ind w:left="-5" w:right="2"/>
       </w:pPr>
       <w:r>
-        <w:lastRenderedPageBreak/>
         <w:t>Compute angle of aberration:</w:t>
       </w:r>
     </w:p>
@@ -10576,6 +10655,8 @@
         <w:pStyle w:val="Heading1"/>
         <w:ind w:left="-5"/>
       </w:pPr>
+      <w:bookmarkStart w:id="0" w:name="_Length_Contraction"/>
+      <w:bookmarkEnd w:id="0"/>
       <w:r>
         <w:t>Length Contraction</w:t>
       </w:r>
@@ -11919,7 +12000,6 @@
         <w:rPr>
           <w:noProof/>
         </w:rPr>
-        <w:lastRenderedPageBreak/>
         <w:drawing>
           <wp:inline distT="0" distB="0" distL="0" distR="0" wp14:anchorId="74E5D67F" wp14:editId="3062B302">
             <wp:extent cx="1743318" cy="1533739"/>
@@ -13615,6 +13695,8 @@
         <w:pStyle w:val="Heading1"/>
         <w:ind w:left="-5"/>
       </w:pPr>
+      <w:bookmarkStart w:id="1" w:name="_Time_Contraction"/>
+      <w:bookmarkEnd w:id="1"/>
       <w:r>
         <w:t>Time Contraction</w:t>
       </w:r>
@@ -13643,7 +13725,11 @@
       </w:r>
       <w:proofErr w:type="gramEnd"/>
       <w:r>
-        <w:t xml:space="preserve"> it takes for </w:t>
+        <w:t xml:space="preserve"> it </w:t>
+      </w:r>
+      <w:r>
+        <w:lastRenderedPageBreak/>
+        <w:t xml:space="preserve">takes for </w:t>
       </w:r>
       <w:r>
         <w:t>worst</w:t>
@@ -15067,13 +15153,11 @@
         <w:ind w:left="-5" w:right="2"/>
       </w:pPr>
       <w:r>
-        <w:t xml:space="preserve">And, again, the reciprocal, which scales the clock so 1 tick happens per light-tick </w:t>
-      </w:r>
-      <w:proofErr w:type="gramStart"/>
-      <w:r>
-        <w:t>is</w:t>
-      </w:r>
-      <w:proofErr w:type="gramEnd"/>
+        <w:t>And, again, the reciprocal, which scales the clock so 1 tick happens per light-tick is</w:t>
+      </w:r>
+      <w:r>
+        <w:t>:</w:t>
+      </w:r>
     </w:p>
     <w:p>
       <w:pPr>
@@ -15348,13 +15432,11 @@
         <w:ind w:left="-5" w:right="2"/>
       </w:pPr>
       <w:r>
-        <w:t xml:space="preserve">Length contraction is applied to both points on each </w:t>
-      </w:r>
-      <w:proofErr w:type="gramStart"/>
-      <w:r>
-        <w:t>bodies</w:t>
-      </w:r>
-      <w:proofErr w:type="gramEnd"/>
+        <w:t>Length contraction is applied to points on each bod</w:t>
+      </w:r>
+      <w:r>
+        <w:t>y</w:t>
+      </w:r>
       <w:r>
         <w:t xml:space="preserve"> according to their own velocities.</w:t>
       </w:r>
@@ -16436,7 +16518,6 @@
     </w:p>
     <w:p>
       <w:r>
-        <w:lastRenderedPageBreak/>
         <w:t>Propagation Delay from contracted point to observer</w:t>
       </w:r>
       <w:r>
@@ -17326,6 +17407,7 @@
         <w:ind w:left="-5" w:right="2"/>
       </w:pPr>
       <w:r>
+        <w:lastRenderedPageBreak/>
         <w:t>Light aberration:</w:t>
       </w:r>
     </w:p>
@@ -19296,7 +19378,6 @@
         <w:ind w:left="-4" w:right="2"/>
       </w:pPr>
       <w:r>
-        <w:lastRenderedPageBreak/>
         <w:t xml:space="preserve">The above factor is a scalar on the </w:t>
       </w:r>
       <w:r>
@@ -19378,6 +19459,7 @@
             <w:rPr>
               <w:rFonts w:ascii="Cambria Math" w:hAnsi="Cambria Math"/>
             </w:rPr>
+            <w:lastRenderedPageBreak/>
             <m:t xml:space="preserve">F = </m:t>
           </m:r>
           <m:f>
@@ -22664,20 +22746,17 @@
       </w:r>
       <w:r>
         <w:br/>
-        <w:t xml:space="preserve">Figure 2: a constant velocity (V) is shown as the green line, while the relative time </w:t>
-      </w:r>
-      <w:r>
-        <w:lastRenderedPageBreak/>
-        <w:t>to an observer at X=0 is shown in purple.  The X-axis is a distance from the observer.  The Y-axis is the velocity.</w:t>
+        <w:t>Figure 2: a constant velocity (V) is shown as the green line, while the relative time to an observer at X=0 is shown in purple.  The X-axis is a distance from the observer.  The Y-axis is the velocity.</w:t>
       </w:r>
     </w:p>
     <w:p>
       <w:pPr>
         <w:pStyle w:val="Heading2"/>
       </w:pPr>
-      <w:bookmarkStart w:id="0" w:name="_Relative_Time_Dilation"/>
-      <w:bookmarkEnd w:id="0"/>
-      <w:r>
+      <w:bookmarkStart w:id="2" w:name="_Relative_Time_Dilation"/>
+      <w:bookmarkEnd w:id="2"/>
+      <w:r>
+        <w:lastRenderedPageBreak/>
         <w:t>Relative Time Dilation</w:t>
       </w:r>
     </w:p>
@@ -23362,11 +23441,7 @@
             </w:r>
             <w:proofErr w:type="gramEnd"/>
             <w:r>
-              <w:t xml:space="preserve"> how much time each </w:t>
-            </w:r>
-            <w:r>
-              <w:lastRenderedPageBreak/>
-              <w:t>clock loses</w:t>
+              <w:t xml:space="preserve"> how much time each clock loses</w:t>
             </w:r>
           </w:p>
         </w:tc>
@@ -23786,8 +23861,8 @@
       <w:pPr>
         <w:pStyle w:val="Heading2"/>
       </w:pPr>
-      <w:bookmarkStart w:id="1" w:name="_Consequences"/>
-      <w:bookmarkEnd w:id="1"/>
+      <w:bookmarkStart w:id="3" w:name="_Consequences"/>
+      <w:bookmarkEnd w:id="3"/>
       <w:r>
         <w:t>Demonstration</w:t>
       </w:r>
@@ -23936,8 +24011,8 @@
         <w:t xml:space="preserve"> inspiration that maybe because of light aberration of the propagation delayed points might look more correct in perspective.  In 2D, however, this would just be a circle, and not being a flatlander, I’m not very good with interpreting a perspective of a plane in a circle.</w:t>
       </w:r>
     </w:p>
-    <w:bookmarkStart w:id="2" w:name="VoxelariumDemo"/>
-    <w:bookmarkEnd w:id="2"/>
+    <w:bookmarkStart w:id="4" w:name="VoxelariumDemo"/>
+    <w:bookmarkEnd w:id="4"/>
     <w:p>
       <w:pPr>
         <w:spacing w:after="387"/>
@@ -23965,19 +24040,19 @@
         <w:fldChar w:fldCharType="end"/>
       </w:r>
       <w:r>
-        <w:t xml:space="preserve"> – I implemented another test in another project that had a voxel cube.  I implemented moving the points according to the velocity </w:t>
+        <w:t xml:space="preserve"> – I implemented another test in another project that had a voxel cube.  I implemented moving the points according to the velocity and delay of propagation and light aberration in the shader which changes the shape of the geometry in real time.  The orthogonal view and perspective views do the same transformation, and the camera position and orientation </w:t>
+      </w:r>
+      <w:proofErr w:type="gramStart"/>
+      <w:r>
+        <w:t>is</w:t>
+      </w:r>
+      <w:proofErr w:type="gramEnd"/>
+      <w:r>
+        <w:t xml:space="preserve"> also exactly the same.  This shows, when velocity and direction are locked, that even though </w:t>
       </w:r>
       <w:r>
         <w:lastRenderedPageBreak/>
-        <w:t xml:space="preserve">and delay of propagation and light aberration in the shader which changes the shape of the geometry in real time.  The orthogonal view and perspective views do the same transformation, and the camera position and orientation </w:t>
-      </w:r>
-      <w:proofErr w:type="gramStart"/>
-      <w:r>
-        <w:t>is</w:t>
-      </w:r>
-      <w:proofErr w:type="gramEnd"/>
-      <w:r>
-        <w:t xml:space="preserve"> also exactly the same.  This shows, when velocity and direction are locked, that even though the geometry is highly deformed by the propagation time of where a point on the moving body is seen from, and the light aberration, that at any speed the frame still looks exactly square.  Even with VR enabled, other than the color changes, there is no perceivable difference between moving along with the body at any speed and being stationary in that body.</w:t>
+        <w:t>the geometry is highly deformed by the propagation time of where a point on the moving body is seen from, and the light aberration, that at any speed the frame still looks exactly square.  Even with VR enabled, other than the color changes, there is no perceivable difference between moving along with the body at any speed and being stationary in that body.</w:t>
       </w:r>
     </w:p>
     <w:p>
@@ -24008,8 +24083,8 @@
         <w:t xml:space="preserve"> for college.  I further implemented various clocks to test time contraction.</w:t>
       </w:r>
     </w:p>
-    <w:bookmarkStart w:id="3" w:name="InterferometerDemo"/>
-    <w:bookmarkEnd w:id="3"/>
+    <w:bookmarkStart w:id="5" w:name="InterferometerDemo"/>
+    <w:bookmarkEnd w:id="5"/>
     <w:p>
       <w:pPr>
         <w:spacing w:after="387"/>
@@ -24052,7 +24127,19 @@
         <w:rPr>
           <w:rStyle w:val="Hyperlink"/>
         </w:rPr>
-        <w:t>demonstration</w:t>
+        <w:t>dem</w:t>
+      </w:r>
+      <w:r>
+        <w:rPr>
+          <w:rStyle w:val="Hyperlink"/>
+        </w:rPr>
+        <w:t>o</w:t>
+      </w:r>
+      <w:r>
+        <w:rPr>
+          <w:rStyle w:val="Hyperlink"/>
+        </w:rPr>
+        <w:t>nstration</w:t>
       </w:r>
       <w:r>
         <w:fldChar w:fldCharType="end"/>
@@ -24389,11 +24476,11 @@
         <w:t>With</w:t>
       </w:r>
       <w:r>
-        <w:t xml:space="preserve"> a spring-plunger </w:t>
+        <w:t xml:space="preserve"> a spring-plunger mechanism, with a magnetic field, etc.  In the case of the magnetic field, then it behaves like photons, and the ball in one direction would see more flux from </w:t>
       </w:r>
       <w:r>
         <w:lastRenderedPageBreak/>
-        <w:t xml:space="preserve">mechanism, with a magnetic field, etc.  In the case of the magnetic field, then it behaves like photons, and the ball in one direction would see more flux from the field in one direction that some other direction, which would mean the force was </w:t>
+        <w:t xml:space="preserve">the field in one direction that some other direction, which would mean the force was </w:t>
       </w:r>
       <w:proofErr w:type="gramStart"/>
       <w:r>
@@ -24586,11 +24673,11 @@
         <w:t>but</w:t>
       </w:r>
       <w:r>
-        <w:t xml:space="preserve"> light aberration contracts the width of it, and ends up looking in perspective exactly as it did when the frame was stationary. If there was a perceivable cycling signal of lights say going red-green-blue-red-etc, then the </w:t>
+        <w:t xml:space="preserve"> light aberration contracts the width of it, and ends up looking in perspective exactly as it did when the frame was stationary. If there was a perceivable cycling signal of lights say going red-green-blue-red-etc, then the light that is closest to 'now' would come from further in front of the observer, </w:t>
       </w:r>
       <w:r>
         <w:lastRenderedPageBreak/>
-        <w:t>light that is closest to 'now' would come from further in front of the observer, and the back would lag behind; but within reasonable limits, (since we don't build space craft that are 300,000km long), there is no notable difference.</w:t>
+        <w:t>and the back would lag behind; but within reasonable limits, (since we don't build space craft that are 300,000km long), there is no notable difference.</w:t>
       </w:r>
     </w:p>
     <w:p>
@@ -25798,8 +25885,8 @@
       <w:pPr>
         <w:pStyle w:val="Heading2"/>
       </w:pPr>
-      <w:bookmarkStart w:id="4" w:name="_What’s_different_about"/>
-      <w:bookmarkEnd w:id="4"/>
+      <w:bookmarkStart w:id="6" w:name="_What’s_different_about"/>
+      <w:bookmarkEnd w:id="6"/>
       <w:r>
         <w:t>What’s different about GPS?</w:t>
       </w:r>
@@ -26204,31 +26291,48 @@
         <w:t>References</w:t>
       </w:r>
     </w:p>
+    <w:bookmarkStart w:id="7" w:name="RelativsiticAberration"/>
+    <w:bookmarkEnd w:id="7"/>
     <w:p>
-      <w:hyperlink r:id="rId20" w:history="1">
-        <w:r>
-          <w:rPr>
-            <w:rStyle w:val="Hyperlink"/>
-          </w:rPr>
-          <w:t>https://en.wikipedia.org/wiki/Aberration_(astronomy)</w:t>
-        </w:r>
-      </w:hyperlink>
-      <w:r>
-        <w:t xml:space="preserve"> </w:t>
+      <w:pPr>
+        <w:pStyle w:val="ListParagraph"/>
+        <w:numPr>
+          <w:ilvl w:val="0"/>
+          <w:numId w:val="14"/>
+        </w:numPr>
+      </w:pPr>
+      <w:r>
+        <w:fldChar w:fldCharType="begin"/>
+      </w:r>
+      <w:r>
+        <w:instrText>HYPERLINK "</w:instrText>
+      </w:r>
+      <w:r>
+        <w:instrText>https://en.wikipedia.org/wiki/Relativistic_aberration</w:instrText>
+      </w:r>
+      <w:r>
+        <w:instrText>"</w:instrText>
+      </w:r>
+      <w:r>
+        <w:fldChar w:fldCharType="separate"/>
+      </w:r>
+      <w:r>
+        <w:rPr>
+          <w:rStyle w:val="Hyperlink"/>
+        </w:rPr>
+        <w:t>https://en.wikipedia.org/wiki/Relativistic_aberration</w:t>
+      </w:r>
+      <w:r>
+        <w:fldChar w:fldCharType="end"/>
       </w:r>
     </w:p>
     <w:p>
-      <w:hyperlink r:id="rId21" w:history="1">
-        <w:r>
-          <w:rPr>
-            <w:rStyle w:val="Hyperlink"/>
-          </w:rPr>
-          <w:t>https://en.wikipedia.org/wiki/Relativistic_aberration</w:t>
-        </w:r>
-      </w:hyperlink>
-    </w:p>
-    <w:p>
-      <w:hyperlink r:id="rId22" w:history="1">
+      <w:pPr>
+        <w:rPr>
+          <w:rStyle w:val="Hyperlink"/>
+        </w:rPr>
+      </w:pPr>
+      <w:hyperlink r:id="rId20" w:history="1">
         <w:r>
           <w:rPr>
             <w:rStyle w:val="Hyperlink"/>
@@ -26237,6 +26341,19 @@
         </w:r>
       </w:hyperlink>
     </w:p>
+    <w:p>
+      <w:hyperlink r:id="rId21" w:history="1">
+        <w:r>
+          <w:rPr>
+            <w:rStyle w:val="Hyperlink"/>
+          </w:rPr>
+          <w:t>https://en.wikipedia.org/wiki/Aberration_(astronomy)</w:t>
+        </w:r>
+      </w:hyperlink>
+      <w:r>
+        <w:t xml:space="preserve"> </w:t>
+      </w:r>
+    </w:p>
     <w:p/>
     <w:p>
       <w:pPr>
@@ -26270,10 +26387,10 @@
         <w:pStyle w:val="Heading1"/>
         <w:ind w:left="-5"/>
       </w:pPr>
-      <w:bookmarkStart w:id="5" w:name="_Appendix_A"/>
-      <w:bookmarkStart w:id="6" w:name="_Appendix_A_(T"/>
-      <w:bookmarkEnd w:id="5"/>
-      <w:bookmarkEnd w:id="6"/>
+      <w:bookmarkStart w:id="8" w:name="_Appendix_A"/>
+      <w:bookmarkStart w:id="9" w:name="_Appendix_A_(T"/>
+      <w:bookmarkEnd w:id="8"/>
+      <w:bookmarkEnd w:id="9"/>
       <w:r>
         <w:t>Appendix A</w:t>
       </w:r>
@@ -39913,10 +40030,10 @@
       <w:pPr>
         <w:pStyle w:val="Heading1"/>
       </w:pPr>
-      <w:bookmarkStart w:id="7" w:name="_Appendix_C"/>
-      <w:bookmarkStart w:id="8" w:name="_Appendix_C_(𝚫T"/>
-      <w:bookmarkEnd w:id="7"/>
-      <w:bookmarkEnd w:id="8"/>
+      <w:bookmarkStart w:id="10" w:name="_Appendix_C"/>
+      <w:bookmarkStart w:id="11" w:name="_Appendix_C_(𝚫T"/>
+      <w:bookmarkEnd w:id="10"/>
+      <w:bookmarkEnd w:id="11"/>
       <w:r>
         <w:t>Appendix C</w:t>
       </w:r>
@@ -45505,10 +45622,10 @@
       <w:pPr>
         <w:pStyle w:val="Heading1"/>
       </w:pPr>
-      <w:bookmarkStart w:id="9" w:name="_Appendix_D"/>
-      <w:bookmarkStart w:id="10" w:name="_Appendix_D_(V=C)"/>
-      <w:bookmarkEnd w:id="9"/>
-      <w:bookmarkEnd w:id="10"/>
+      <w:bookmarkStart w:id="12" w:name="_Appendix_D"/>
+      <w:bookmarkStart w:id="13" w:name="_Appendix_D_(V=C)"/>
+      <w:bookmarkEnd w:id="12"/>
+      <w:bookmarkEnd w:id="13"/>
       <w:r>
         <w:t>Appendix D</w:t>
       </w:r>
@@ -45937,8 +46054,8 @@
         <w:t>Convert magnitudes to square root of vectors squared:</w:t>
       </w:r>
     </w:p>
-    <w:bookmarkStart w:id="11" w:name="_Appendix_E"/>
-    <w:bookmarkEnd w:id="11"/>
+    <w:bookmarkStart w:id="14" w:name="_Appendix_E"/>
+    <w:bookmarkEnd w:id="14"/>
     <w:p>
       <w:pPr>
         <w:spacing w:after="221"/>
@@ -50923,8 +51040,8 @@
       <w:pPr>
         <w:pStyle w:val="Heading1"/>
       </w:pPr>
-      <w:bookmarkStart w:id="12" w:name="_Appendix_E_(Exam"/>
-      <w:bookmarkEnd w:id="12"/>
+      <w:bookmarkStart w:id="15" w:name="_Appendix_E_(Exam"/>
+      <w:bookmarkEnd w:id="15"/>
       <w:r>
         <w:t>Appendix E</w:t>
       </w:r>
@@ -51057,7 +51174,7 @@
                     <pic:cNvPicPr/>
                   </pic:nvPicPr>
                   <pic:blipFill>
-                    <a:blip r:embed="rId23">
+                    <a:blip r:embed="rId22">
                       <a:extLst>
                         <a:ext uri="{28A0092B-C50C-407E-A947-70E740481C1C}">
                           <a14:useLocalDpi xmlns:a14="http://schemas.microsoft.com/office/drawing/2010/main" val="0"/>
@@ -51184,7 +51301,7 @@
       </w:r>
     </w:p>
     <w:p>
-      <w:hyperlink r:id="rId24" w:history="1">
+      <w:hyperlink r:id="rId23" w:history="1">
         <w:r>
           <w:rPr>
             <w:rStyle w:val="Hyperlink"/>
@@ -51245,8 +51362,8 @@
       <w:pPr>
         <w:pStyle w:val="Heading1"/>
       </w:pPr>
-      <w:bookmarkStart w:id="13" w:name="_Appendix_F"/>
-      <w:bookmarkEnd w:id="13"/>
+      <w:bookmarkStart w:id="16" w:name="_Appendix_F"/>
+      <w:bookmarkEnd w:id="16"/>
       <w:r>
         <w:t>Appendix F</w:t>
       </w:r>
@@ -51276,7 +51393,7 @@
       </w:r>
     </w:p>
     <w:p>
-      <w:hyperlink r:id="rId25" w:history="1">
+      <w:hyperlink r:id="rId24" w:history="1">
         <w:r>
           <w:rPr>
             <w:rStyle w:val="Hyperlink"/>
@@ -51286,7 +51403,7 @@
       </w:hyperlink>
     </w:p>
     <w:p>
-      <w:hyperlink r:id="rId26" w:history="1">
+      <w:hyperlink r:id="rId25" w:history="1">
         <w:r>
           <w:rPr>
             <w:rStyle w:val="Hyperlink"/>
@@ -51296,7 +51413,7 @@
       </w:hyperlink>
     </w:p>
     <w:p>
-      <w:hyperlink r:id="rId27" w:history="1">
+      <w:hyperlink r:id="rId26" w:history="1">
         <w:r>
           <w:rPr>
             <w:rStyle w:val="Hyperlink"/>
@@ -51306,7 +51423,7 @@
       </w:hyperlink>
     </w:p>
     <w:p>
-      <w:hyperlink r:id="rId28" w:history="1">
+      <w:hyperlink r:id="rId27" w:history="1">
         <w:r>
           <w:rPr>
             <w:rStyle w:val="Hyperlink"/>
@@ -51316,7 +51433,7 @@
       </w:hyperlink>
     </w:p>
     <w:p>
-      <w:hyperlink r:id="rId29" w:history="1">
+      <w:hyperlink r:id="rId28" w:history="1">
         <w:r>
           <w:rPr>
             <w:rStyle w:val="Hyperlink"/>
@@ -51326,7 +51443,7 @@
       </w:hyperlink>
     </w:p>
     <w:p>
-      <w:hyperlink r:id="rId30" w:history="1">
+      <w:hyperlink r:id="rId29" w:history="1">
         <w:r>
           <w:rPr>
             <w:rStyle w:val="Hyperlink"/>
@@ -51336,7 +51453,7 @@
       </w:hyperlink>
     </w:p>
     <w:p>
-      <w:hyperlink r:id="rId31" w:history="1">
+      <w:hyperlink r:id="rId30" w:history="1">
         <w:r>
           <w:rPr>
             <w:rStyle w:val="Hyperlink"/>
@@ -51370,8 +51487,8 @@
       <w:pPr>
         <w:pStyle w:val="Heading1"/>
       </w:pPr>
-      <w:bookmarkStart w:id="14" w:name="_Appendix_G_(GR"/>
-      <w:bookmarkEnd w:id="14"/>
+      <w:bookmarkStart w:id="17" w:name="_Appendix_G_(GR"/>
+      <w:bookmarkEnd w:id="17"/>
       <w:r>
         <w:lastRenderedPageBreak/>
         <w:t>Appendix G</w:t>
@@ -51528,7 +51645,7 @@
           <w:numId w:val="10"/>
         </w:numPr>
       </w:pPr>
-      <w:hyperlink r:id="rId32" w:history="1">
+      <w:hyperlink r:id="rId31" w:history="1">
         <w:proofErr w:type="spellStart"/>
         <w:r>
           <w:rPr>
@@ -51589,7 +51706,7 @@
           <w:numId w:val="10"/>
         </w:numPr>
       </w:pPr>
-      <w:hyperlink r:id="rId33" w:history="1">
+      <w:hyperlink r:id="rId32" w:history="1">
         <w:r>
           <w:rPr>
             <w:rStyle w:val="Hyperlink"/>
@@ -51599,6 +51716,37 @@
       </w:hyperlink>
       <w:r>
         <w:t xml:space="preserve"> - This shows curvature for a single point displacement.</w:t>
+      </w:r>
+    </w:p>
+    <w:p>
+      <w:pPr>
+        <w:pStyle w:val="ListParagraph"/>
+        <w:numPr>
+          <w:ilvl w:val="0"/>
+          <w:numId w:val="10"/>
+        </w:numPr>
+      </w:pPr>
+      <w:hyperlink r:id="rId33" w:history="1">
+        <w:r>
+          <w:rPr>
+            <w:rStyle w:val="Hyperlink"/>
+          </w:rPr>
+          <w:t>4 Sources</w:t>
+        </w:r>
+      </w:hyperlink>
+      <w:r>
+        <w:t xml:space="preserve"> - This is </w:t>
+      </w:r>
+      <w:proofErr w:type="gramStart"/>
+      <w:r>
+        <w:t xml:space="preserve">four </w:t>
+      </w:r>
+      <w:r>
+        <w:t>point</w:t>
+      </w:r>
+      <w:proofErr w:type="gramEnd"/>
+      <w:r>
+        <w:t xml:space="preserve"> displacements; the points do not move and do not scale with the displacement they generate.</w:t>
       </w:r>
     </w:p>
     <w:p>
@@ -51614,22 +51762,19 @@
           <w:rPr>
             <w:rStyle w:val="Hyperlink"/>
           </w:rPr>
-          <w:t>4 Sources</w:t>
+          <w:t>3D 4 sources</w:t>
         </w:r>
       </w:hyperlink>
       <w:r>
-        <w:t xml:space="preserve"> - This is </w:t>
-      </w:r>
-      <w:proofErr w:type="gramStart"/>
-      <w:r>
-        <w:t xml:space="preserve">four </w:t>
-      </w:r>
-      <w:r>
-        <w:t>point</w:t>
-      </w:r>
-      <w:proofErr w:type="gramEnd"/>
-      <w:r>
-        <w:t xml:space="preserve"> displacements; the points do not move and do not scale with the displacement they generate.</w:t>
+        <w:t xml:space="preserve"> - 3D stack of multiple planes; with the '</w:t>
+      </w:r>
+      <w:proofErr w:type="spellStart"/>
+      <w:r>
+        <w:t>zLevel</w:t>
+      </w:r>
+      <w:proofErr w:type="spellEnd"/>
+      <w:r>
+        <w:t>' set near 0, the planes of 'geodesic light paths' include the plane of the displacements.</w:t>
       </w:r>
     </w:p>
     <w:p>
@@ -51641,34 +51786,6 @@
         </w:numPr>
       </w:pPr>
       <w:hyperlink r:id="rId35" w:history="1">
-        <w:r>
-          <w:rPr>
-            <w:rStyle w:val="Hyperlink"/>
-          </w:rPr>
-          <w:t>3D 4 sources</w:t>
-        </w:r>
-      </w:hyperlink>
-      <w:r>
-        <w:t xml:space="preserve"> - 3D stack of multiple planes; with the '</w:t>
-      </w:r>
-      <w:proofErr w:type="spellStart"/>
-      <w:r>
-        <w:t>zLevel</w:t>
-      </w:r>
-      <w:proofErr w:type="spellEnd"/>
-      <w:r>
-        <w:t>' set near 0, the planes of 'geodesic light paths' include the plane of the displacements.</w:t>
-      </w:r>
-    </w:p>
-    <w:p>
-      <w:pPr>
-        <w:pStyle w:val="ListParagraph"/>
-        <w:numPr>
-          <w:ilvl w:val="0"/>
-          <w:numId w:val="10"/>
-        </w:numPr>
-      </w:pPr>
-      <w:hyperlink r:id="rId36" w:history="1">
         <w:r>
           <w:rPr>
             <w:rStyle w:val="Hyperlink"/>
@@ -51778,7 +51895,7 @@
                     <pic:cNvPicPr/>
                   </pic:nvPicPr>
                   <pic:blipFill>
-                    <a:blip r:embed="rId37"/>
+                    <a:blip r:embed="rId36"/>
                     <a:stretch>
                       <a:fillRect/>
                     </a:stretch>
@@ -51963,7 +52080,7 @@
       </w:r>
     </w:p>
     <w:p>
-      <w:hyperlink r:id="rId38" w:history="1">
+      <w:hyperlink r:id="rId37" w:history="1">
         <w:r>
           <w:rPr>
             <w:rStyle w:val="Hyperlink"/>
@@ -51973,7 +52090,7 @@
       </w:hyperlink>
     </w:p>
     <w:p>
-      <w:hyperlink r:id="rId39" w:history="1">
+      <w:hyperlink r:id="rId38" w:history="1">
         <w:r>
           <w:rPr>
             <w:rStyle w:val="Hyperlink"/>
@@ -52074,7 +52191,7 @@
                     </pic:cNvPicPr>
                   </pic:nvPicPr>
                   <pic:blipFill>
-                    <a:blip r:embed="rId40">
+                    <a:blip r:embed="rId39">
                       <a:extLst>
                         <a:ext uri="{28A0092B-C50C-407E-A947-70E740481C1C}">
                           <a14:useLocalDpi xmlns:a14="http://schemas.microsoft.com/office/drawing/2010/main" val="0"/>
@@ -52161,7 +52278,7 @@
                     </pic:cNvPicPr>
                   </pic:nvPicPr>
                   <pic:blipFill>
-                    <a:blip r:embed="rId41" cstate="print">
+                    <a:blip r:embed="rId40" cstate="print">
                       <a:extLst>
                         <a:ext uri="{28A0092B-C50C-407E-A947-70E740481C1C}">
                           <a14:useLocalDpi xmlns:a14="http://schemas.microsoft.com/office/drawing/2010/main" val="0"/>
@@ -52616,7 +52733,7 @@
       <w:r>
         <w:t xml:space="preserve">I had investigated parallel transport curvature on a surface for a while, and setup </w:t>
       </w:r>
-      <w:hyperlink r:id="rId42" w:history="1">
+      <w:hyperlink r:id="rId41" w:history="1">
         <w:r>
           <w:rPr>
             <w:rStyle w:val="Hyperlink"/>
@@ -52697,7 +52814,7 @@
                     </pic:cNvPicPr>
                   </pic:nvPicPr>
                   <pic:blipFill>
-                    <a:blip r:embed="rId43" cstate="print">
+                    <a:blip r:embed="rId42" cstate="print">
                       <a:extLst>
                         <a:ext uri="{28A0092B-C50C-407E-A947-70E740481C1C}">
                           <a14:useLocalDpi xmlns:a14="http://schemas.microsoft.com/office/drawing/2010/main" val="0"/>
@@ -54353,6 +54470,95 @@
     </w:lvl>
   </w:abstractNum>
   <w:abstractNum w:abstractNumId="12" w15:restartNumberingAfterBreak="0">
+    <w:nsid w:val="6C3501B5"/>
+    <w:multiLevelType w:val="hybridMultilevel"/>
+    <w:tmpl w:val="7FA8BF6A"/>
+    <w:lvl w:ilvl="0" w:tplc="0409000F">
+      <w:start w:val="1"/>
+      <w:numFmt w:val="decimal"/>
+      <w:lvlText w:val="%1."/>
+      <w:lvlJc w:val="left"/>
+      <w:pPr>
+        <w:ind w:left="720" w:hanging="360"/>
+      </w:pPr>
+      <w:rPr>
+        <w:rFonts w:hint="default"/>
+      </w:rPr>
+    </w:lvl>
+    <w:lvl w:ilvl="1" w:tplc="04090019" w:tentative="1">
+      <w:start w:val="1"/>
+      <w:numFmt w:val="lowerLetter"/>
+      <w:lvlText w:val="%2."/>
+      <w:lvlJc w:val="left"/>
+      <w:pPr>
+        <w:ind w:left="1440" w:hanging="360"/>
+      </w:pPr>
+    </w:lvl>
+    <w:lvl w:ilvl="2" w:tplc="0409001B" w:tentative="1">
+      <w:start w:val="1"/>
+      <w:numFmt w:val="lowerRoman"/>
+      <w:lvlText w:val="%3."/>
+      <w:lvlJc w:val="right"/>
+      <w:pPr>
+        <w:ind w:left="2160" w:hanging="180"/>
+      </w:pPr>
+    </w:lvl>
+    <w:lvl w:ilvl="3" w:tplc="0409000F" w:tentative="1">
+      <w:start w:val="1"/>
+      <w:numFmt w:val="decimal"/>
+      <w:lvlText w:val="%4."/>
+      <w:lvlJc w:val="left"/>
+      <w:pPr>
+        <w:ind w:left="2880" w:hanging="360"/>
+      </w:pPr>
+    </w:lvl>
+    <w:lvl w:ilvl="4" w:tplc="04090019" w:tentative="1">
+      <w:start w:val="1"/>
+      <w:numFmt w:val="lowerLetter"/>
+      <w:lvlText w:val="%5."/>
+      <w:lvlJc w:val="left"/>
+      <w:pPr>
+        <w:ind w:left="3600" w:hanging="360"/>
+      </w:pPr>
+    </w:lvl>
+    <w:lvl w:ilvl="5" w:tplc="0409001B" w:tentative="1">
+      <w:start w:val="1"/>
+      <w:numFmt w:val="lowerRoman"/>
+      <w:lvlText w:val="%6."/>
+      <w:lvlJc w:val="right"/>
+      <w:pPr>
+        <w:ind w:left="4320" w:hanging="180"/>
+      </w:pPr>
+    </w:lvl>
+    <w:lvl w:ilvl="6" w:tplc="0409000F" w:tentative="1">
+      <w:start w:val="1"/>
+      <w:numFmt w:val="decimal"/>
+      <w:lvlText w:val="%7."/>
+      <w:lvlJc w:val="left"/>
+      <w:pPr>
+        <w:ind w:left="5040" w:hanging="360"/>
+      </w:pPr>
+    </w:lvl>
+    <w:lvl w:ilvl="7" w:tplc="04090019" w:tentative="1">
+      <w:start w:val="1"/>
+      <w:numFmt w:val="lowerLetter"/>
+      <w:lvlText w:val="%8."/>
+      <w:lvlJc w:val="left"/>
+      <w:pPr>
+        <w:ind w:left="5760" w:hanging="360"/>
+      </w:pPr>
+    </w:lvl>
+    <w:lvl w:ilvl="8" w:tplc="0409001B" w:tentative="1">
+      <w:start w:val="1"/>
+      <w:numFmt w:val="lowerRoman"/>
+      <w:lvlText w:val="%9."/>
+      <w:lvlJc w:val="right"/>
+      <w:pPr>
+        <w:ind w:left="6480" w:hanging="180"/>
+      </w:pPr>
+    </w:lvl>
+  </w:abstractNum>
+  <w:abstractNum w:abstractNumId="13" w15:restartNumberingAfterBreak="0">
     <w:nsid w:val="7DEF1584"/>
     <w:multiLevelType w:val="hybridMultilevel"/>
     <w:tmpl w:val="59FEF192"/>
@@ -54565,7 +54771,7 @@
     </w:lvl>
   </w:abstractNum>
   <w:num w:numId="1" w16cid:durableId="1693847727">
-    <w:abstractNumId w:val="12"/>
+    <w:abstractNumId w:val="13"/>
   </w:num>
   <w:num w:numId="2" w16cid:durableId="71507315">
     <w:abstractNumId w:val="4"/>
@@ -54602,6 +54808,9 @@
   </w:num>
   <w:num w:numId="13" w16cid:durableId="991299221">
     <w:abstractNumId w:val="5"/>
+  </w:num>
+  <w:num w:numId="14" w16cid:durableId="2080907293">
+    <w:abstractNumId w:val="12"/>
   </w:num>
 </w:numbering>
 </file>

</xml_diff>